<commit_message>
render full mailing address for sponsor
</commit_message>
<xml_diff>
--- a/templates/sponsors/admin/contract-template.docx
+++ b/templates/sponsors/admin/contract-template.docx
@@ -45,9 +45,8 @@
       </w:pPr>
       <w:r>
         <w:rPr>
-          <w:rFonts w:ascii="Serif" w:hAnsi="Serif"/>
-          <w:sz w:val="20"/>
-          <w:szCs w:val="20"/>
+          <w:b/>
+          <w:bCs/>
         </w:rPr>
       </w:r>
     </w:p>
@@ -500,9 +499,8 @@
       </w:pPr>
       <w:r>
         <w:rPr>
-          <w:rFonts w:ascii="Serif" w:hAnsi="Serif"/>
-          <w:sz w:val="20"/>
-          <w:szCs w:val="20"/>
+          <w:b/>
+          <w:bCs/>
         </w:rPr>
       </w:r>
     </w:p>
@@ -549,7 +547,7 @@
           <w:numId w:val="0"/>
         </w:numPr>
         <w:tabs>
-          <w:tab w:val="clear" w:pos="709"/>
+          <w:tab w:val="clear" w:pos="720"/>
           <w:tab w:val="left" w:pos="707" w:leader="none"/>
         </w:tabs>
         <w:suppressAutoHyphens w:val="true"/>
@@ -1727,7 +1725,7 @@
         <w:br/>
         <w:t>{{sponsor.name}}</w:t>
         <w:br/>
-        <w:t>{{sponsor.mailing_address_line_1}}</w:t>
+        <w:t>{{sponsor.mailing_address_line_1}}{%if sponsor.mailing_address_line_2%}</w:t>
       </w:r>
     </w:p>
     <w:p>
@@ -1751,7 +1749,31 @@
           <w:sz w:val="20"/>
           <w:szCs w:val="20"/>
         </w:rPr>
-        <w:t>{%if sponsor.mailing_address_line_2%}{{sponsor.mailing_address_line_2 }}{% endif %}</w:t>
+        <w:t>{{sponsor.mailing_address_line_2 }}{% endif %}</w:t>
+      </w:r>
+    </w:p>
+    <w:p>
+      <w:pPr>
+        <w:pStyle w:val="Normal"/>
+        <w:widowControl/>
+        <w:suppressAutoHyphens w:val="true"/>
+        <w:bidi w:val="0"/>
+        <w:spacing w:lineRule="auto" w:line="360" w:before="0" w:after="0"/>
+        <w:ind w:left="0" w:right="0" w:hanging="0"/>
+        <w:jc w:val="left"/>
+        <w:rPr>
+          <w:rFonts w:ascii="Serif" w:hAnsi="Serif"/>
+          <w:sz w:val="20"/>
+          <w:szCs w:val="20"/>
+        </w:rPr>
+      </w:pPr>
+      <w:r>
+        <w:rPr>
+          <w:rFonts w:ascii="Serif" w:hAnsi="Serif"/>
+          <w:sz w:val="20"/>
+          <w:szCs w:val="20"/>
+        </w:rPr>
+        <w:t>{{sponsor.city}}, {{sponsor.state}} {{sponsor.postal_code}} {{sponsor.country}}</w:t>
       </w:r>
     </w:p>
     <w:p>
@@ -1991,17 +2013,15 @@
         </w:rPr>
         <w:t xml:space="preserve">Email: </w:t>
       </w:r>
-      <w:hyperlink r:id="rId5">
-        <w:r>
-          <w:rPr>
-            <w:rStyle w:val="InternetLink"/>
-            <w:rFonts w:ascii="Serif" w:hAnsi="Serif"/>
-            <w:sz w:val="20"/>
-            <w:szCs w:val="20"/>
-          </w:rPr>
-          <w:t>ewa@python.org</w:t>
-        </w:r>
-      </w:hyperlink>
+      <w:r>
+        <w:rPr>
+          <w:rStyle w:val="InternetLink"/>
+          <w:rFonts w:ascii="Serif" w:hAnsi="Serif"/>
+          <w:sz w:val="20"/>
+          <w:szCs w:val="20"/>
+        </w:rPr>
+        <w:t>ewa@python.org</w:t>
+      </w:r>
     </w:p>
     <w:p>
       <w:pPr>
@@ -2118,15 +2138,7 @@
           <w:sz w:val="20"/>
           <w:szCs w:val="20"/>
         </w:rPr>
-        <w:t>P</w:t>
-      </w:r>
-      <w:r>
-        <w:rPr>
-          <w:rFonts w:ascii="Serif" w:hAnsi="Serif"/>
-          <w:sz w:val="20"/>
-          <w:szCs w:val="20"/>
-        </w:rPr>
-        <w:t>hiladelphia, PA 19103 USA</w:t>
+        <w:t>Philadelphia, PA 19103 USA</w:t>
       </w:r>
     </w:p>
     <w:p>
@@ -2168,17 +2180,15 @@
         </w:rPr>
         <w:t xml:space="preserve">Email: </w:t>
       </w:r>
-      <w:hyperlink r:id="rId7">
-        <w:r>
-          <w:rPr>
-            <w:rStyle w:val="InternetLink"/>
-            <w:rFonts w:ascii="Serif" w:hAnsi="Serif"/>
-            <w:sz w:val="20"/>
-            <w:szCs w:val="20"/>
-          </w:rPr>
-          <w:t>info@nonprofitlawllc.com</w:t>
-        </w:r>
-      </w:hyperlink>
+      <w:r>
+        <w:rPr>
+          <w:rStyle w:val="InternetLink"/>
+          <w:rFonts w:ascii="Serif" w:hAnsi="Serif"/>
+          <w:sz w:val="20"/>
+          <w:szCs w:val="20"/>
+        </w:rPr>
+        <w:t>info@nonprofitlawllc.com</w:t>
+      </w:r>
     </w:p>
     <w:p>
       <w:pPr>
@@ -2197,7 +2207,11 @@
         </w:rPr>
       </w:pPr>
       <w:r>
-        <w:rPr/>
+        <w:rPr>
+          <w:rFonts w:ascii="Serif" w:hAnsi="Serif"/>
+          <w:sz w:val="20"/>
+          <w:szCs w:val="20"/>
+        </w:rPr>
       </w:r>
     </w:p>
     <w:p>
@@ -2674,7 +2688,7 @@
         <w:pStyle w:val="Normal"/>
         <w:widowControl/>
         <w:tabs>
-          <w:tab w:val="clear" w:pos="709"/>
+          <w:tab w:val="clear" w:pos="720"/>
           <w:tab w:val="left" w:pos="0" w:leader="none"/>
         </w:tabs>
         <w:suppressAutoHyphens w:val="true"/>
@@ -2712,7 +2726,7 @@
         <w:pStyle w:val="Normal"/>
         <w:widowControl/>
         <w:tabs>
-          <w:tab w:val="clear" w:pos="709"/>
+          <w:tab w:val="clear" w:pos="720"/>
           <w:tab w:val="left" w:pos="0" w:leader="none"/>
         </w:tabs>
         <w:suppressAutoHyphens w:val="true"/>
@@ -2739,7 +2753,7 @@
         <w:pStyle w:val="Normal"/>
         <w:widowControl/>
         <w:tabs>
-          <w:tab w:val="clear" w:pos="709"/>
+          <w:tab w:val="clear" w:pos="720"/>
           <w:tab w:val="left" w:pos="0" w:leader="none"/>
         </w:tabs>
         <w:suppressAutoHyphens w:val="true"/>
@@ -2769,7 +2783,7 @@
         <w:pStyle w:val="Normal"/>
         <w:widowControl/>
         <w:tabs>
-          <w:tab w:val="clear" w:pos="709"/>
+          <w:tab w:val="clear" w:pos="720"/>
           <w:tab w:val="left" w:pos="0" w:leader="none"/>
         </w:tabs>
         <w:suppressAutoHyphens w:val="true"/>
@@ -3034,15 +3048,7 @@
           <w:szCs w:val="20"/>
         </w:rPr>
         <w:br/>
-        <w:t>T</w:t>
-      </w:r>
-      <w:r>
-        <w:rPr>
-          <w:rFonts w:ascii="Serif" w:hAnsi="Serif"/>
-          <w:sz w:val="20"/>
-          <w:szCs w:val="20"/>
-        </w:rPr>
-        <w:t>he PSF’s acknowledgment may include the following:</w:t>
+        <w:t>The PSF’s acknowledgment may include the following:</w:t>
       </w:r>
     </w:p>
     <w:p>
@@ -3320,7 +3326,7 @@
           <w:numId w:val="0"/>
         </w:numPr>
         <w:tabs>
-          <w:tab w:val="clear" w:pos="709"/>
+          <w:tab w:val="clear" w:pos="720"/>
           <w:tab w:val="left" w:pos="2084" w:leader="none"/>
         </w:tabs>
         <w:suppressAutoHyphens w:val="true"/>
@@ -3368,23 +3374,7 @@
           <w:sz w:val="20"/>
           <w:szCs w:val="20"/>
         </w:rPr>
-        <w:t>{%for benefit in benefits%}</w:t>
-      </w:r>
-      <w:r>
-        <w:rPr>
-          <w:rFonts w:ascii="Serif" w:hAnsi="Serif"/>
-          <w:sz w:val="20"/>
-          <w:szCs w:val="20"/>
-        </w:rPr>
-        <w:t>{{l</w:t>
-      </w:r>
-      <w:r>
-        <w:rPr>
-          <w:rFonts w:ascii="Serif" w:hAnsi="Serif"/>
-          <w:sz w:val="20"/>
-          <w:szCs w:val="20"/>
-        </w:rPr>
-        <w:t>oop.</w:t>
+        <w:t>{%for benefit in benefits%}{{loop.</w:t>
       </w:r>
       <w:r>
         <w:rPr>
@@ -3456,7 +3446,7 @@
           <w:numId w:val="0"/>
         </w:numPr>
         <w:tabs>
-          <w:tab w:val="clear" w:pos="709"/>
+          <w:tab w:val="clear" w:pos="720"/>
           <w:tab w:val="left" w:pos="644" w:leader="none"/>
         </w:tabs>
         <w:suppressAutoHyphens w:val="true"/>
@@ -3478,27 +3468,7 @@
           <w:sz w:val="20"/>
           <w:szCs w:val="20"/>
         </w:rPr>
-        <w:t>{%for clause in legal_clauses%</w:t>
-      </w:r>
-      <w:r>
-        <w:rPr>
-          <w:rFonts w:ascii="Serif" w:hAnsi="Serif"/>
-          <w:b w:val="false"/>
-          <w:bCs w:val="false"/>
-          <w:sz w:val="20"/>
-          <w:szCs w:val="20"/>
-        </w:rPr>
-        <w:t>}</w:t>
-      </w:r>
-      <w:r>
-        <w:rPr>
-          <w:rFonts w:ascii="Serif" w:hAnsi="Serif"/>
-          <w:b w:val="false"/>
-          <w:bCs w:val="false"/>
-          <w:sz w:val="20"/>
-          <w:szCs w:val="20"/>
-        </w:rPr>
-        <w:t>{{loop.index}}. {{clause}}{{“\n”}}{%endfor%}{%endif%}</w:t>
+        <w:t>{%for clause in legal_clauses%}{{loop.index}}. {{clause}}{{“\n”}}{%endfor%}{%endif%}</w:t>
       </w:r>
     </w:p>
     <w:sectPr>

</xml_diff>

<commit_message>
update typos identified by ewa
</commit_message>
<xml_diff>
--- a/templates/sponsors/admin/contract-template.docx
+++ b/templates/sponsors/admin/contract-template.docx
@@ -1005,7 +1005,23 @@
           <w:sz w:val="20"/>
           <w:szCs w:val="20"/>
         </w:rPr>
-        <w:t>. The Agreement may be renewed for one (1) year by written motice from Sponsor to the PSF.</w:t>
+        <w:t xml:space="preserve">. The Agreement may be renewed for one (1) year by written </w:t>
+      </w:r>
+      <w:r>
+        <w:rPr>
+          <w:rFonts w:ascii="Serif" w:hAnsi="Serif"/>
+          <w:sz w:val="20"/>
+          <w:szCs w:val="20"/>
+        </w:rPr>
+        <w:t>n</w:t>
+      </w:r>
+      <w:r>
+        <w:rPr>
+          <w:rFonts w:ascii="Serif" w:hAnsi="Serif"/>
+          <w:sz w:val="20"/>
+          <w:szCs w:val="20"/>
+        </w:rPr>
+        <w:t>otice from Sponsor to the PSF.</w:t>
       </w:r>
     </w:p>
     <w:p>
@@ -1089,7 +1105,7 @@
             <w:sz w:val="20"/>
             <w:szCs w:val="20"/>
           </w:rPr>
-          <w:t>https://www.python.org/psf/codeofconduct</w:t>
+          <w:t>https://www.python.org/psf/conduct</w:t>
         </w:r>
       </w:hyperlink>
       <w:r>
@@ -1108,7 +1124,7 @@
             <w:sz w:val="20"/>
             <w:szCs w:val="20"/>
           </w:rPr>
-          <w:t>https://us.pycon.org/2021/about/code-of-conduct/</w:t>
+          <w:t>https://pycon.us/code-of-conduct</w:t>
         </w:r>
       </w:hyperlink>
       <w:r>
@@ -4041,6 +4057,14 @@
     <w:name w:val="Numbering Symbols"/>
     <w:qFormat/>
     <w:rPr/>
+  </w:style>
+  <w:style w:type="character" w:styleId="VisitedInternetLink">
+    <w:name w:val="FollowedHyperlink"/>
+    <w:rPr>
+      <w:color w:val="800000"/>
+      <w:u w:val="single"/>
+      <w:lang w:val="zxx" w:eastAsia="zxx" w:bidi="zxx"/>
+    </w:rPr>
   </w:style>
   <w:style w:type="paragraph" w:styleId="Heading">
     <w:name w:val="Heading"/>

</xml_diff>

<commit_message>
Contract template updates (#1877)
* update default for sponsor information in template

include description per #1876

* render full mailing address for sponsor

* update typos identified by ewa
</commit_message>
<xml_diff>
--- a/templates/sponsors/admin/contract-template.docx
+++ b/templates/sponsors/admin/contract-template.docx
@@ -45,9 +45,8 @@
       </w:pPr>
       <w:r>
         <w:rPr>
-          <w:rFonts w:ascii="Serif" w:hAnsi="Serif"/>
-          <w:sz w:val="20"/>
-          <w:szCs w:val="20"/>
+          <w:b/>
+          <w:bCs/>
         </w:rPr>
       </w:r>
     </w:p>
@@ -500,9 +499,8 @@
       </w:pPr>
       <w:r>
         <w:rPr>
-          <w:rFonts w:ascii="Serif" w:hAnsi="Serif"/>
-          <w:sz w:val="20"/>
-          <w:szCs w:val="20"/>
+          <w:b/>
+          <w:bCs/>
         </w:rPr>
       </w:r>
     </w:p>
@@ -549,7 +547,7 @@
           <w:numId w:val="0"/>
         </w:numPr>
         <w:tabs>
-          <w:tab w:val="clear" w:pos="709"/>
+          <w:tab w:val="clear" w:pos="720"/>
           <w:tab w:val="left" w:pos="707" w:leader="none"/>
         </w:tabs>
         <w:suppressAutoHyphens w:val="true"/>
@@ -1007,7 +1005,23 @@
           <w:sz w:val="20"/>
           <w:szCs w:val="20"/>
         </w:rPr>
-        <w:t>. The Agreement may be renewed for one (1) year by written motice from Sponsor to the PSF.</w:t>
+        <w:t xml:space="preserve">. The Agreement may be renewed for one (1) year by written </w:t>
+      </w:r>
+      <w:r>
+        <w:rPr>
+          <w:rFonts w:ascii="Serif" w:hAnsi="Serif"/>
+          <w:sz w:val="20"/>
+          <w:szCs w:val="20"/>
+        </w:rPr>
+        <w:t>n</w:t>
+      </w:r>
+      <w:r>
+        <w:rPr>
+          <w:rFonts w:ascii="Serif" w:hAnsi="Serif"/>
+          <w:sz w:val="20"/>
+          <w:szCs w:val="20"/>
+        </w:rPr>
+        <w:t>otice from Sponsor to the PSF.</w:t>
       </w:r>
     </w:p>
     <w:p>
@@ -1091,7 +1105,7 @@
             <w:sz w:val="20"/>
             <w:szCs w:val="20"/>
           </w:rPr>
-          <w:t>https://www.python.org/psf/codeofconduct</w:t>
+          <w:t>https://www.python.org/psf/conduct</w:t>
         </w:r>
       </w:hyperlink>
       <w:r>
@@ -1110,7 +1124,7 @@
             <w:sz w:val="20"/>
             <w:szCs w:val="20"/>
           </w:rPr>
-          <w:t>https://us.pycon.org/2021/about/code-of-conduct/</w:t>
+          <w:t>https://pycon.us/code-of-conduct</w:t>
         </w:r>
       </w:hyperlink>
       <w:r>
@@ -1727,7 +1741,7 @@
         <w:br/>
         <w:t>{{sponsor.name}}</w:t>
         <w:br/>
-        <w:t>{{sponsor.mailing_address_line_1}}</w:t>
+        <w:t>{{sponsor.mailing_address_line_1}}{%if sponsor.mailing_address_line_2%}</w:t>
       </w:r>
     </w:p>
     <w:p>
@@ -1751,7 +1765,31 @@
           <w:sz w:val="20"/>
           <w:szCs w:val="20"/>
         </w:rPr>
-        <w:t>{%if sponsor.mailing_address_line_2%}{{sponsor.mailing_address_line_2 }}{% endif %}</w:t>
+        <w:t>{{sponsor.mailing_address_line_2 }}{% endif %}</w:t>
+      </w:r>
+    </w:p>
+    <w:p>
+      <w:pPr>
+        <w:pStyle w:val="Normal"/>
+        <w:widowControl/>
+        <w:suppressAutoHyphens w:val="true"/>
+        <w:bidi w:val="0"/>
+        <w:spacing w:lineRule="auto" w:line="360" w:before="0" w:after="0"/>
+        <w:ind w:left="0" w:right="0" w:hanging="0"/>
+        <w:jc w:val="left"/>
+        <w:rPr>
+          <w:rFonts w:ascii="Serif" w:hAnsi="Serif"/>
+          <w:sz w:val="20"/>
+          <w:szCs w:val="20"/>
+        </w:rPr>
+      </w:pPr>
+      <w:r>
+        <w:rPr>
+          <w:rFonts w:ascii="Serif" w:hAnsi="Serif"/>
+          <w:sz w:val="20"/>
+          <w:szCs w:val="20"/>
+        </w:rPr>
+        <w:t>{{sponsor.city}}, {{sponsor.state}} {{sponsor.postal_code}} {{sponsor.country}}</w:t>
       </w:r>
     </w:p>
     <w:p>
@@ -1991,17 +2029,15 @@
         </w:rPr>
         <w:t xml:space="preserve">Email: </w:t>
       </w:r>
-      <w:hyperlink r:id="rId5">
-        <w:r>
-          <w:rPr>
-            <w:rStyle w:val="InternetLink"/>
-            <w:rFonts w:ascii="Serif" w:hAnsi="Serif"/>
-            <w:sz w:val="20"/>
-            <w:szCs w:val="20"/>
-          </w:rPr>
-          <w:t>ewa@python.org</w:t>
-        </w:r>
-      </w:hyperlink>
+      <w:r>
+        <w:rPr>
+          <w:rStyle w:val="InternetLink"/>
+          <w:rFonts w:ascii="Serif" w:hAnsi="Serif"/>
+          <w:sz w:val="20"/>
+          <w:szCs w:val="20"/>
+        </w:rPr>
+        <w:t>ewa@python.org</w:t>
+      </w:r>
     </w:p>
     <w:p>
       <w:pPr>
@@ -2118,15 +2154,7 @@
           <w:sz w:val="20"/>
           <w:szCs w:val="20"/>
         </w:rPr>
-        <w:t>P</w:t>
-      </w:r>
-      <w:r>
-        <w:rPr>
-          <w:rFonts w:ascii="Serif" w:hAnsi="Serif"/>
-          <w:sz w:val="20"/>
-          <w:szCs w:val="20"/>
-        </w:rPr>
-        <w:t>hiladelphia, PA 19103 USA</w:t>
+        <w:t>Philadelphia, PA 19103 USA</w:t>
       </w:r>
     </w:p>
     <w:p>
@@ -2168,17 +2196,15 @@
         </w:rPr>
         <w:t xml:space="preserve">Email: </w:t>
       </w:r>
-      <w:hyperlink r:id="rId7">
-        <w:r>
-          <w:rPr>
-            <w:rStyle w:val="InternetLink"/>
-            <w:rFonts w:ascii="Serif" w:hAnsi="Serif"/>
-            <w:sz w:val="20"/>
-            <w:szCs w:val="20"/>
-          </w:rPr>
-          <w:t>info@nonprofitlawllc.com</w:t>
-        </w:r>
-      </w:hyperlink>
+      <w:r>
+        <w:rPr>
+          <w:rStyle w:val="InternetLink"/>
+          <w:rFonts w:ascii="Serif" w:hAnsi="Serif"/>
+          <w:sz w:val="20"/>
+          <w:szCs w:val="20"/>
+        </w:rPr>
+        <w:t>info@nonprofitlawllc.com</w:t>
+      </w:r>
     </w:p>
     <w:p>
       <w:pPr>
@@ -2197,7 +2223,11 @@
         </w:rPr>
       </w:pPr>
       <w:r>
-        <w:rPr/>
+        <w:rPr>
+          <w:rFonts w:ascii="Serif" w:hAnsi="Serif"/>
+          <w:sz w:val="20"/>
+          <w:szCs w:val="20"/>
+        </w:rPr>
       </w:r>
     </w:p>
     <w:p>
@@ -2674,7 +2704,7 @@
         <w:pStyle w:val="Normal"/>
         <w:widowControl/>
         <w:tabs>
-          <w:tab w:val="clear" w:pos="709"/>
+          <w:tab w:val="clear" w:pos="720"/>
           <w:tab w:val="left" w:pos="0" w:leader="none"/>
         </w:tabs>
         <w:suppressAutoHyphens w:val="true"/>
@@ -2712,7 +2742,7 @@
         <w:pStyle w:val="Normal"/>
         <w:widowControl/>
         <w:tabs>
-          <w:tab w:val="clear" w:pos="709"/>
+          <w:tab w:val="clear" w:pos="720"/>
           <w:tab w:val="left" w:pos="0" w:leader="none"/>
         </w:tabs>
         <w:suppressAutoHyphens w:val="true"/>
@@ -2739,7 +2769,7 @@
         <w:pStyle w:val="Normal"/>
         <w:widowControl/>
         <w:tabs>
-          <w:tab w:val="clear" w:pos="709"/>
+          <w:tab w:val="clear" w:pos="720"/>
           <w:tab w:val="left" w:pos="0" w:leader="none"/>
         </w:tabs>
         <w:suppressAutoHyphens w:val="true"/>
@@ -2769,7 +2799,7 @@
         <w:pStyle w:val="Normal"/>
         <w:widowControl/>
         <w:tabs>
-          <w:tab w:val="clear" w:pos="709"/>
+          <w:tab w:val="clear" w:pos="720"/>
           <w:tab w:val="left" w:pos="0" w:leader="none"/>
         </w:tabs>
         <w:suppressAutoHyphens w:val="true"/>
@@ -3034,15 +3064,7 @@
           <w:szCs w:val="20"/>
         </w:rPr>
         <w:br/>
-        <w:t>T</w:t>
-      </w:r>
-      <w:r>
-        <w:rPr>
-          <w:rFonts w:ascii="Serif" w:hAnsi="Serif"/>
-          <w:sz w:val="20"/>
-          <w:szCs w:val="20"/>
-        </w:rPr>
-        <w:t>he PSF’s acknowledgment may include the following:</w:t>
+        <w:t>The PSF’s acknowledgment may include the following:</w:t>
       </w:r>
     </w:p>
     <w:p>
@@ -3320,7 +3342,7 @@
           <w:numId w:val="0"/>
         </w:numPr>
         <w:tabs>
-          <w:tab w:val="clear" w:pos="709"/>
+          <w:tab w:val="clear" w:pos="720"/>
           <w:tab w:val="left" w:pos="2084" w:leader="none"/>
         </w:tabs>
         <w:suppressAutoHyphens w:val="true"/>
@@ -3368,23 +3390,7 @@
           <w:sz w:val="20"/>
           <w:szCs w:val="20"/>
         </w:rPr>
-        <w:t>{%for benefit in benefits%}</w:t>
-      </w:r>
-      <w:r>
-        <w:rPr>
-          <w:rFonts w:ascii="Serif" w:hAnsi="Serif"/>
-          <w:sz w:val="20"/>
-          <w:szCs w:val="20"/>
-        </w:rPr>
-        <w:t>{{l</w:t>
-      </w:r>
-      <w:r>
-        <w:rPr>
-          <w:rFonts w:ascii="Serif" w:hAnsi="Serif"/>
-          <w:sz w:val="20"/>
-          <w:szCs w:val="20"/>
-        </w:rPr>
-        <w:t>oop.</w:t>
+        <w:t>{%for benefit in benefits%}{{loop.</w:t>
       </w:r>
       <w:r>
         <w:rPr>
@@ -3456,7 +3462,7 @@
           <w:numId w:val="0"/>
         </w:numPr>
         <w:tabs>
-          <w:tab w:val="clear" w:pos="709"/>
+          <w:tab w:val="clear" w:pos="720"/>
           <w:tab w:val="left" w:pos="644" w:leader="none"/>
         </w:tabs>
         <w:suppressAutoHyphens w:val="true"/>
@@ -3478,27 +3484,7 @@
           <w:sz w:val="20"/>
           <w:szCs w:val="20"/>
         </w:rPr>
-        <w:t>{%for clause in legal_clauses%</w:t>
-      </w:r>
-      <w:r>
-        <w:rPr>
-          <w:rFonts w:ascii="Serif" w:hAnsi="Serif"/>
-          <w:b w:val="false"/>
-          <w:bCs w:val="false"/>
-          <w:sz w:val="20"/>
-          <w:szCs w:val="20"/>
-        </w:rPr>
-        <w:t>}</w:t>
-      </w:r>
-      <w:r>
-        <w:rPr>
-          <w:rFonts w:ascii="Serif" w:hAnsi="Serif"/>
-          <w:b w:val="false"/>
-          <w:bCs w:val="false"/>
-          <w:sz w:val="20"/>
-          <w:szCs w:val="20"/>
-        </w:rPr>
-        <w:t>{{loop.index}}. {{clause}}{{“\n”}}{%endfor%}{%endif%}</w:t>
+        <w:t>{%for clause in legal_clauses%}{{loop.index}}. {{clause}}{{“\n”}}{%endfor%}{%endif%}</w:t>
       </w:r>
     </w:p>
     <w:sectPr>
@@ -4071,6 +4057,14 @@
     <w:name w:val="Numbering Symbols"/>
     <w:qFormat/>
     <w:rPr/>
+  </w:style>
+  <w:style w:type="character" w:styleId="VisitedInternetLink">
+    <w:name w:val="FollowedHyperlink"/>
+    <w:rPr>
+      <w:color w:val="800000"/>
+      <w:u w:val="single"/>
+      <w:lang w:val="zxx" w:eastAsia="zxx" w:bidi="zxx"/>
+    </w:rPr>
   </w:style>
   <w:style w:type="paragraph" w:styleId="Heading">
     <w:name w:val="Heading"/>

</xml_diff>

<commit_message>
fix typo in sponsorship contract template
</commit_message>
<xml_diff>
--- a/templates/sponsors/admin/contract-template.docx
+++ b/templates/sponsors/admin/contract-template.docx
@@ -1005,23 +1005,7 @@
           <w:sz w:val="20"/>
           <w:szCs w:val="20"/>
         </w:rPr>
-        <w:t xml:space="preserve">. The Agreement may be renewed for one (1) year by written </w:t>
-      </w:r>
-      <w:r>
-        <w:rPr>
-          <w:rFonts w:ascii="Serif" w:hAnsi="Serif"/>
-          <w:sz w:val="20"/>
-          <w:szCs w:val="20"/>
-        </w:rPr>
-        <w:t>n</w:t>
-      </w:r>
-      <w:r>
-        <w:rPr>
-          <w:rFonts w:ascii="Serif" w:hAnsi="Serif"/>
-          <w:sz w:val="20"/>
-          <w:szCs w:val="20"/>
-        </w:rPr>
-        <w:t>otice from Sponsor to the PSF.</w:t>
+        <w:t>. The Agreement may be renewed for one (1) year by written notice from Sponsor to the PSF.</w:t>
       </w:r>
     </w:p>
     <w:p>
@@ -3213,7 +3197,7 @@
           <w:sz w:val="20"/>
           <w:szCs w:val="20"/>
         </w:rPr>
-        <w:t>. The amount of Sponsorship Payment shall bec {{sponsorship.verbose_sponsorship_fee|title}} USD ($ {{sponsorship.sponsorship_fee}}). The Sponsorship Payment is due within thirty (30) days of the Effective Date. To the extent that any portion of a payment under this section would not (if made as a Separate payment) be deemed a qualified sponsorship payment under IRC § 513(i), such portion shall be deemed and treated as separate from the qualified sponsorship payment.</w:t>
+        <w:t>. The amount of Sponsorship Payment shall be {{sponsorship.verbose_sponsorship_fee|title}} USD ($ {{sponsorship.sponsorship_fee}}). The Sponsorship Payment is due within thirty (30) days of the Effective Date. To the extent that any portion of a payment under this section would not (if made as a Separate payment) be deemed a qualified sponsorship payment under IRC § 513(i), such portion shall be deemed and treated as separate from the qualified sponsorship payment.</w:t>
       </w:r>
     </w:p>
     <w:p>

</xml_diff>

<commit_message>
update language for document spell check in contract-template to US english
</commit_message>
<xml_diff>
--- a/templates/sponsors/admin/contract-template.docx
+++ b/templates/sponsors/admin/contract-template.docx
@@ -12,18 +12,17 @@
         <w:ind w:left="0" w:right="0" w:hanging="0"/>
         <w:jc w:val="center"/>
         <w:rPr>
-          <w:rFonts w:ascii="Serif" w:hAnsi="Serif"/>
-          <w:sz w:val="20"/>
-          <w:szCs w:val="20"/>
-        </w:rPr>
-      </w:pPr>
-      <w:r>
-        <w:rPr>
-          <w:rFonts w:ascii="Serif" w:hAnsi="Serif"/>
-          <w:b/>
-          <w:bCs/>
-          <w:sz w:val="20"/>
-          <w:szCs w:val="20"/>
+          <w:lang w:val="en-US"/>
+        </w:rPr>
+      </w:pPr>
+      <w:r>
+        <w:rPr>
+          <w:rFonts w:ascii="Serif" w:hAnsi="Serif"/>
+          <w:b/>
+          <w:bCs/>
+          <w:sz w:val="20"/>
+          <w:szCs w:val="20"/>
+          <w:lang w:val="en-US"/>
         </w:rPr>
         <w:t>SPONSORSHIP AGREEMENT</w:t>
       </w:r>
@@ -41,12 +40,14 @@
           <w:b/>
           <w:b/>
           <w:bCs/>
-        </w:rPr>
-      </w:pPr>
-      <w:r>
-        <w:rPr>
-          <w:b/>
-          <w:bCs/>
+          <w:lang w:val="en-US"/>
+        </w:rPr>
+      </w:pPr>
+      <w:r>
+        <w:rPr>
+          <w:b/>
+          <w:bCs/>
+          <w:lang w:val="en-US"/>
         </w:rPr>
       </w:r>
     </w:p>
@@ -60,18 +61,17 @@
         <w:ind w:left="0" w:right="0" w:firstLine="567"/>
         <w:jc w:val="both"/>
         <w:rPr>
-          <w:rFonts w:ascii="Serif" w:hAnsi="Serif"/>
-          <w:sz w:val="20"/>
-          <w:szCs w:val="20"/>
-        </w:rPr>
-      </w:pPr>
-      <w:r>
-        <w:rPr>
-          <w:rFonts w:ascii="Serif" w:hAnsi="Serif"/>
-          <w:b/>
-          <w:bCs/>
-          <w:sz w:val="20"/>
-          <w:szCs w:val="20"/>
+          <w:lang w:val="en-US"/>
+        </w:rPr>
+      </w:pPr>
+      <w:r>
+        <w:rPr>
+          <w:rFonts w:ascii="Serif" w:hAnsi="Serif"/>
+          <w:b/>
+          <w:bCs/>
+          <w:sz w:val="20"/>
+          <w:szCs w:val="20"/>
+          <w:lang w:val="en-US"/>
         </w:rPr>
         <w:t>THIS SPONSORSHIP AGREEMENT</w:t>
       </w:r>
@@ -80,6 +80,7 @@
           <w:rFonts w:ascii="Serif" w:hAnsi="Serif"/>
           <w:sz w:val="20"/>
           <w:szCs w:val="20"/>
+          <w:lang w:val="en-US"/>
         </w:rPr>
         <w:t xml:space="preserve"> (the </w:t>
       </w:r>
@@ -90,6 +91,7 @@
           <w:bCs/>
           <w:sz w:val="20"/>
           <w:szCs w:val="20"/>
+          <w:lang w:val="en-US"/>
         </w:rPr>
         <w:t>“Agreement”</w:t>
       </w:r>
@@ -98,6 +100,7 @@
           <w:rFonts w:ascii="Serif" w:hAnsi="Serif"/>
           <w:sz w:val="20"/>
           <w:szCs w:val="20"/>
+          <w:lang w:val="en-US"/>
         </w:rPr>
         <w:t xml:space="preserve">) is entered into and made effective as of the {{start_date.strftime(“%d”)}}{{start_day_english_suffix}} of {{start_date.strftime(“%B, %Y”)}} (the </w:t>
       </w:r>
@@ -108,6 +111,7 @@
           <w:bCs/>
           <w:sz w:val="20"/>
           <w:szCs w:val="20"/>
+          <w:lang w:val="en-US"/>
         </w:rPr>
         <w:t>“Effective Date”</w:t>
       </w:r>
@@ -116,6 +120,7 @@
           <w:rFonts w:ascii="Serif" w:hAnsi="Serif"/>
           <w:sz w:val="20"/>
           <w:szCs w:val="20"/>
+          <w:lang w:val="en-US"/>
         </w:rPr>
         <w:t xml:space="preserve">), by and between Python Software Foundation (the </w:t>
       </w:r>
@@ -126,6 +131,7 @@
           <w:bCs/>
           <w:sz w:val="20"/>
           <w:szCs w:val="20"/>
+          <w:lang w:val="en-US"/>
         </w:rPr>
         <w:t>“PSF”</w:t>
       </w:r>
@@ -134,6 +140,7 @@
           <w:rFonts w:ascii="Serif" w:hAnsi="Serif"/>
           <w:sz w:val="20"/>
           <w:szCs w:val="20"/>
+          <w:lang w:val="en-US"/>
         </w:rPr>
         <w:t xml:space="preserve">), a Delaware nonprofit corporation, and </w:t>
       </w:r>
@@ -144,6 +151,7 @@
           <w:bCs/>
           <w:sz w:val="20"/>
           <w:szCs w:val="20"/>
+          <w:lang w:val="en-US"/>
         </w:rPr>
         <w:t>{{sponsor.name|upper}}</w:t>
       </w:r>
@@ -152,6 +160,7 @@
           <w:rFonts w:ascii="Serif" w:hAnsi="Serif"/>
           <w:sz w:val="20"/>
           <w:szCs w:val="20"/>
+          <w:lang w:val="en-US"/>
         </w:rPr>
         <w:t xml:space="preserve"> (</w:t>
       </w:r>
@@ -162,6 +171,7 @@
           <w:bCs/>
           <w:sz w:val="20"/>
           <w:szCs w:val="20"/>
+          <w:lang w:val="en-US"/>
         </w:rPr>
         <w:t>“Sponsor”</w:t>
       </w:r>
@@ -170,6 +180,7 @@
           <w:rFonts w:ascii="Serif" w:hAnsi="Serif"/>
           <w:sz w:val="20"/>
           <w:szCs w:val="20"/>
+          <w:lang w:val="en-US"/>
         </w:rPr>
         <w:t xml:space="preserve">), a {{sponsor.state}} corporation. Each of the PSF and Sponsor are hereinafter sometimes individually referred to as a </w:t>
       </w:r>
@@ -180,6 +191,7 @@
           <w:bCs/>
           <w:sz w:val="20"/>
           <w:szCs w:val="20"/>
+          <w:lang w:val="en-US"/>
         </w:rPr>
         <w:t>“Party”</w:t>
       </w:r>
@@ -188,6 +200,7 @@
           <w:rFonts w:ascii="Serif" w:hAnsi="Serif"/>
           <w:sz w:val="20"/>
           <w:szCs w:val="20"/>
+          <w:lang w:val="en-US"/>
         </w:rPr>
         <w:t xml:space="preserve"> and collectively as the </w:t>
       </w:r>
@@ -198,6 +211,7 @@
           <w:bCs/>
           <w:sz w:val="20"/>
           <w:szCs w:val="20"/>
+          <w:lang w:val="en-US"/>
         </w:rPr>
         <w:t>“Parties”</w:t>
       </w:r>
@@ -206,6 +220,7 @@
           <w:rFonts w:ascii="Serif" w:hAnsi="Serif"/>
           <w:sz w:val="20"/>
           <w:szCs w:val="20"/>
+          <w:lang w:val="en-US"/>
         </w:rPr>
         <w:t>.</w:t>
       </w:r>
@@ -223,13 +238,15 @@
           <w:rFonts w:ascii="Serif" w:hAnsi="Serif"/>
           <w:sz w:val="20"/>
           <w:szCs w:val="20"/>
-        </w:rPr>
-      </w:pPr>
-      <w:r>
-        <w:rPr>
-          <w:rFonts w:ascii="Serif" w:hAnsi="Serif"/>
-          <w:sz w:val="20"/>
-          <w:szCs w:val="20"/>
+          <w:lang w:val="en-US"/>
+        </w:rPr>
+      </w:pPr>
+      <w:r>
+        <w:rPr>
+          <w:rFonts w:ascii="Serif" w:hAnsi="Serif"/>
+          <w:sz w:val="20"/>
+          <w:szCs w:val="20"/>
+          <w:lang w:val="en-US"/>
         </w:rPr>
       </w:r>
     </w:p>
@@ -243,18 +260,17 @@
         <w:ind w:left="0" w:right="0" w:hanging="0"/>
         <w:jc w:val="center"/>
         <w:rPr>
-          <w:rFonts w:ascii="Serif" w:hAnsi="Serif"/>
-          <w:sz w:val="20"/>
-          <w:szCs w:val="20"/>
-        </w:rPr>
-      </w:pPr>
-      <w:r>
-        <w:rPr>
-          <w:rFonts w:ascii="Serif" w:hAnsi="Serif"/>
-          <w:b/>
-          <w:bCs/>
-          <w:sz w:val="20"/>
-          <w:szCs w:val="20"/>
+          <w:lang w:val="en-US"/>
+        </w:rPr>
+      </w:pPr>
+      <w:r>
+        <w:rPr>
+          <w:rFonts w:ascii="Serif" w:hAnsi="Serif"/>
+          <w:b/>
+          <w:bCs/>
+          <w:sz w:val="20"/>
+          <w:szCs w:val="20"/>
+          <w:lang w:val="en-US"/>
         </w:rPr>
         <w:t>RECITALS</w:t>
       </w:r>
@@ -263,6 +279,7 @@
           <w:rFonts w:ascii="Serif" w:hAnsi="Serif"/>
           <w:sz w:val="20"/>
           <w:szCs w:val="20"/>
+          <w:lang w:val="en-US"/>
         </w:rPr>
         <w:br/>
       </w:r>
@@ -277,18 +294,17 @@
         <w:ind w:left="0" w:right="0" w:firstLine="567"/>
         <w:jc w:val="both"/>
         <w:rPr>
-          <w:rFonts w:ascii="Serif" w:hAnsi="Serif"/>
-          <w:sz w:val="20"/>
-          <w:szCs w:val="20"/>
-        </w:rPr>
-      </w:pPr>
-      <w:r>
-        <w:rPr>
-          <w:rFonts w:ascii="Serif" w:hAnsi="Serif"/>
-          <w:b/>
-          <w:bCs/>
-          <w:sz w:val="20"/>
-          <w:szCs w:val="20"/>
+          <w:lang w:val="en-US"/>
+        </w:rPr>
+      </w:pPr>
+      <w:r>
+        <w:rPr>
+          <w:rFonts w:ascii="Serif" w:hAnsi="Serif"/>
+          <w:b/>
+          <w:bCs/>
+          <w:sz w:val="20"/>
+          <w:szCs w:val="20"/>
+          <w:lang w:val="en-US"/>
         </w:rPr>
         <w:t>WHEREAS</w:t>
       </w:r>
@@ -297,6 +313,7 @@
           <w:rFonts w:ascii="Serif" w:hAnsi="Serif"/>
           <w:sz w:val="20"/>
           <w:szCs w:val="20"/>
+          <w:lang w:val="en-US"/>
         </w:rPr>
         <w:t xml:space="preserve">, the PSF is a tax-exempt charitable organization (EIN 04-3594598) whose mission is to promote, protect, and advance the Python programming language, and to support and facilitate the growth of a diverse and international community of Python programmers (the </w:t>
       </w:r>
@@ -307,6 +324,7 @@
           <w:bCs/>
           <w:sz w:val="20"/>
           <w:szCs w:val="20"/>
+          <w:lang w:val="en-US"/>
         </w:rPr>
         <w:t>“Programs”</w:t>
       </w:r>
@@ -315,6 +333,7 @@
           <w:rFonts w:ascii="Serif" w:hAnsi="Serif"/>
           <w:sz w:val="20"/>
           <w:szCs w:val="20"/>
+          <w:lang w:val="en-US"/>
         </w:rPr>
         <w:t>);</w:t>
       </w:r>
@@ -332,13 +351,15 @@
           <w:rFonts w:ascii="Serif" w:hAnsi="Serif"/>
           <w:sz w:val="20"/>
           <w:szCs w:val="20"/>
-        </w:rPr>
-      </w:pPr>
-      <w:r>
-        <w:rPr>
-          <w:rFonts w:ascii="Serif" w:hAnsi="Serif"/>
-          <w:sz w:val="20"/>
-          <w:szCs w:val="20"/>
+          <w:lang w:val="en-US"/>
+        </w:rPr>
+      </w:pPr>
+      <w:r>
+        <w:rPr>
+          <w:rFonts w:ascii="Serif" w:hAnsi="Serif"/>
+          <w:sz w:val="20"/>
+          <w:szCs w:val="20"/>
+          <w:lang w:val="en-US"/>
         </w:rPr>
       </w:r>
     </w:p>
@@ -352,18 +373,17 @@
         <w:ind w:left="0" w:right="0" w:firstLine="567"/>
         <w:jc w:val="both"/>
         <w:rPr>
-          <w:rFonts w:ascii="Serif" w:hAnsi="Serif"/>
-          <w:sz w:val="20"/>
-          <w:szCs w:val="20"/>
-        </w:rPr>
-      </w:pPr>
-      <w:r>
-        <w:rPr>
-          <w:rFonts w:ascii="Serif" w:hAnsi="Serif"/>
-          <w:b/>
-          <w:bCs/>
-          <w:sz w:val="20"/>
-          <w:szCs w:val="20"/>
+          <w:lang w:val="en-US"/>
+        </w:rPr>
+      </w:pPr>
+      <w:r>
+        <w:rPr>
+          <w:rFonts w:ascii="Serif" w:hAnsi="Serif"/>
+          <w:b/>
+          <w:bCs/>
+          <w:sz w:val="20"/>
+          <w:szCs w:val="20"/>
+          <w:lang w:val="en-US"/>
         </w:rPr>
         <w:t>WHEREAS</w:t>
       </w:r>
@@ -372,6 +392,7 @@
           <w:rFonts w:ascii="Serif" w:hAnsi="Serif"/>
           <w:sz w:val="20"/>
           <w:szCs w:val="20"/>
+          <w:lang w:val="en-US"/>
         </w:rPr>
         <w:t>, Sponsor is {{contract.sponsor_info}}; and</w:t>
       </w:r>
@@ -389,13 +410,15 @@
           <w:rFonts w:ascii="Serif" w:hAnsi="Serif"/>
           <w:sz w:val="20"/>
           <w:szCs w:val="20"/>
-        </w:rPr>
-      </w:pPr>
-      <w:r>
-        <w:rPr>
-          <w:rFonts w:ascii="Serif" w:hAnsi="Serif"/>
-          <w:sz w:val="20"/>
-          <w:szCs w:val="20"/>
+          <w:lang w:val="en-US"/>
+        </w:rPr>
+      </w:pPr>
+      <w:r>
+        <w:rPr>
+          <w:rFonts w:ascii="Serif" w:hAnsi="Serif"/>
+          <w:sz w:val="20"/>
+          <w:szCs w:val="20"/>
+          <w:lang w:val="en-US"/>
         </w:rPr>
       </w:r>
     </w:p>
@@ -409,18 +432,17 @@
         <w:ind w:left="0" w:right="0" w:firstLine="567"/>
         <w:jc w:val="both"/>
         <w:rPr>
-          <w:rFonts w:ascii="Serif" w:hAnsi="Serif"/>
-          <w:sz w:val="20"/>
-          <w:szCs w:val="20"/>
-        </w:rPr>
-      </w:pPr>
-      <w:r>
-        <w:rPr>
-          <w:rFonts w:ascii="Serif" w:hAnsi="Serif"/>
-          <w:b/>
-          <w:bCs/>
-          <w:sz w:val="20"/>
-          <w:szCs w:val="20"/>
+          <w:lang w:val="en-US"/>
+        </w:rPr>
+      </w:pPr>
+      <w:r>
+        <w:rPr>
+          <w:rFonts w:ascii="Serif" w:hAnsi="Serif"/>
+          <w:b/>
+          <w:bCs/>
+          <w:sz w:val="20"/>
+          <w:szCs w:val="20"/>
+          <w:lang w:val="en-US"/>
         </w:rPr>
         <w:t>WHEREAS</w:t>
       </w:r>
@@ -429,6 +451,7 @@
           <w:rFonts w:ascii="Serif" w:hAnsi="Serif"/>
           <w:sz w:val="20"/>
           <w:szCs w:val="20"/>
+          <w:lang w:val="en-US"/>
         </w:rPr>
         <w:t>, Sponsor wishes to support the Programs by making a contribution to the PSF</w:t>
       </w:r>
@@ -446,13 +469,15 @@
           <w:rFonts w:ascii="Serif" w:hAnsi="Serif"/>
           <w:sz w:val="20"/>
           <w:szCs w:val="20"/>
-        </w:rPr>
-      </w:pPr>
-      <w:r>
-        <w:rPr>
-          <w:rFonts w:ascii="Serif" w:hAnsi="Serif"/>
-          <w:sz w:val="20"/>
-          <w:szCs w:val="20"/>
+          <w:lang w:val="en-US"/>
+        </w:rPr>
+      </w:pPr>
+      <w:r>
+        <w:rPr>
+          <w:rFonts w:ascii="Serif" w:hAnsi="Serif"/>
+          <w:sz w:val="20"/>
+          <w:szCs w:val="20"/>
+          <w:lang w:val="en-US"/>
         </w:rPr>
       </w:r>
     </w:p>
@@ -466,18 +491,17 @@
         <w:ind w:left="0" w:right="0" w:hanging="0"/>
         <w:jc w:val="center"/>
         <w:rPr>
-          <w:rFonts w:ascii="Serif" w:hAnsi="Serif"/>
-          <w:sz w:val="20"/>
-          <w:szCs w:val="20"/>
-        </w:rPr>
-      </w:pPr>
-      <w:r>
-        <w:rPr>
-          <w:rFonts w:ascii="Serif" w:hAnsi="Serif"/>
-          <w:b/>
-          <w:bCs/>
-          <w:sz w:val="20"/>
-          <w:szCs w:val="20"/>
+          <w:lang w:val="en-US"/>
+        </w:rPr>
+      </w:pPr>
+      <w:r>
+        <w:rPr>
+          <w:rFonts w:ascii="Serif" w:hAnsi="Serif"/>
+          <w:b/>
+          <w:bCs/>
+          <w:sz w:val="20"/>
+          <w:szCs w:val="20"/>
+          <w:lang w:val="en-US"/>
         </w:rPr>
         <w:t>AGREEMENT</w:t>
       </w:r>
@@ -495,12 +519,14 @@
           <w:b/>
           <w:b/>
           <w:bCs/>
-        </w:rPr>
-      </w:pPr>
-      <w:r>
-        <w:rPr>
-          <w:b/>
-          <w:bCs/>
+          <w:lang w:val="en-US"/>
+        </w:rPr>
+      </w:pPr>
+      <w:r>
+        <w:rPr>
+          <w:b/>
+          <w:bCs/>
+          <w:lang w:val="en-US"/>
         </w:rPr>
       </w:r>
     </w:p>
@@ -514,18 +540,17 @@
         <w:ind w:left="0" w:right="0" w:firstLine="567"/>
         <w:jc w:val="both"/>
         <w:rPr>
-          <w:rFonts w:ascii="Serif" w:hAnsi="Serif"/>
-          <w:sz w:val="20"/>
-          <w:szCs w:val="20"/>
-        </w:rPr>
-      </w:pPr>
-      <w:r>
-        <w:rPr>
-          <w:rFonts w:ascii="Serif" w:hAnsi="Serif"/>
-          <w:b/>
-          <w:bCs/>
-          <w:sz w:val="20"/>
-          <w:szCs w:val="20"/>
+          <w:lang w:val="en-US"/>
+        </w:rPr>
+      </w:pPr>
+      <w:r>
+        <w:rPr>
+          <w:rFonts w:ascii="Serif" w:hAnsi="Serif"/>
+          <w:b/>
+          <w:bCs/>
+          <w:sz w:val="20"/>
+          <w:szCs w:val="20"/>
+          <w:lang w:val="en-US"/>
         </w:rPr>
         <w:t>NOW, THEREFORE,</w:t>
       </w:r>
@@ -534,6 +559,7 @@
           <w:rFonts w:ascii="Serif" w:hAnsi="Serif"/>
           <w:sz w:val="20"/>
           <w:szCs w:val="20"/>
+          <w:lang w:val="en-US"/>
         </w:rPr>
         <w:t xml:space="preserve"> in consideration of the foregoing and the mutual covenants contained herein, and for other good and valuable consideration, the receipt and sufficiency of which are hereby acknowledged, the Parties hereto agree as follows: </w:t>
       </w:r>
@@ -559,13 +585,15 @@
           <w:rFonts w:ascii="Serif" w:hAnsi="Serif"/>
           <w:sz w:val="20"/>
           <w:szCs w:val="20"/>
-        </w:rPr>
-      </w:pPr>
-      <w:r>
-        <w:rPr>
-          <w:rFonts w:ascii="Serif" w:hAnsi="Serif"/>
-          <w:sz w:val="20"/>
-          <w:szCs w:val="20"/>
+          <w:lang w:val="en-US"/>
+        </w:rPr>
+      </w:pPr>
+      <w:r>
+        <w:rPr>
+          <w:rFonts w:ascii="Serif" w:hAnsi="Serif"/>
+          <w:sz w:val="20"/>
+          <w:szCs w:val="20"/>
+          <w:lang w:val="en-US"/>
         </w:rPr>
       </w:r>
     </w:p>
@@ -583,9 +611,7 @@
         <w:ind w:left="1361" w:right="0" w:hanging="397"/>
         <w:jc w:val="both"/>
         <w:rPr>
-          <w:rFonts w:ascii="Serif" w:hAnsi="Serif"/>
-          <w:sz w:val="20"/>
-          <w:szCs w:val="20"/>
+          <w:lang w:val="en-US"/>
         </w:rPr>
       </w:pPr>
       <w:r>
@@ -596,6 +622,7 @@
           <w:sz w:val="20"/>
           <w:szCs w:val="20"/>
           <w:u w:val="single"/>
+          <w:lang w:val="en-US"/>
         </w:rPr>
         <w:t>Recitals Incorporated</w:t>
       </w:r>
@@ -604,6 +631,7 @@
           <w:rFonts w:ascii="Serif" w:hAnsi="Serif"/>
           <w:sz w:val="20"/>
           <w:szCs w:val="20"/>
+          <w:lang w:val="en-US"/>
         </w:rPr>
         <w:t>. Each of the above Recitals is incorporated into and is made a part of this Agreement.</w:t>
       </w:r>
@@ -622,9 +650,7 @@
         <w:ind w:left="1361" w:right="0" w:hanging="397"/>
         <w:jc w:val="both"/>
         <w:rPr>
-          <w:rFonts w:ascii="Serif" w:hAnsi="Serif"/>
-          <w:sz w:val="20"/>
-          <w:szCs w:val="20"/>
+          <w:lang w:val="en-US"/>
         </w:rPr>
       </w:pPr>
       <w:r>
@@ -635,6 +661,7 @@
           <w:sz w:val="20"/>
           <w:szCs w:val="20"/>
           <w:u w:val="single"/>
+          <w:lang w:val="en-US"/>
         </w:rPr>
         <w:t>Exhibits Incorporated by Reference</w:t>
       </w:r>
@@ -643,6 +670,7 @@
           <w:rFonts w:ascii="Serif" w:hAnsi="Serif"/>
           <w:sz w:val="20"/>
           <w:szCs w:val="20"/>
+          <w:lang w:val="en-US"/>
         </w:rPr>
         <w:t>. All exhibits referenced in this Agreement are incorporated herein as integral parts of this Agreement and shall be considered reiterated herein as fully as if such provisions had been set forth verbatim in this Agreement.</w:t>
       </w:r>
@@ -661,9 +689,7 @@
         <w:ind w:left="1361" w:right="0" w:hanging="397"/>
         <w:jc w:val="both"/>
         <w:rPr>
-          <w:rFonts w:ascii="Serif" w:hAnsi="Serif"/>
-          <w:sz w:val="20"/>
-          <w:szCs w:val="20"/>
+          <w:lang w:val="en-US"/>
         </w:rPr>
       </w:pPr>
       <w:r>
@@ -674,6 +700,7 @@
           <w:sz w:val="20"/>
           <w:szCs w:val="20"/>
           <w:u w:val="single"/>
+          <w:lang w:val="en-US"/>
         </w:rPr>
         <w:t>Sponsorship Payment</w:t>
       </w:r>
@@ -682,6 +709,7 @@
           <w:rFonts w:ascii="Serif" w:hAnsi="Serif"/>
           <w:sz w:val="20"/>
           <w:szCs w:val="20"/>
+          <w:lang w:val="en-US"/>
         </w:rPr>
         <w:t xml:space="preserve">. In consideration for the right to sponsor the PSF and its Programs, and to be acknowledged by the PSF as a sponsor in the manner described herein, Sponsor shall make a contribution to the PSF (the </w:t>
       </w:r>
@@ -692,6 +720,7 @@
           <w:bCs/>
           <w:sz w:val="20"/>
           <w:szCs w:val="20"/>
+          <w:lang w:val="en-US"/>
         </w:rPr>
         <w:t>“Sponsorship Payment”</w:t>
       </w:r>
@@ -700,6 +729,7 @@
           <w:rFonts w:ascii="Serif" w:hAnsi="Serif"/>
           <w:sz w:val="20"/>
           <w:szCs w:val="20"/>
+          <w:lang w:val="en-US"/>
         </w:rPr>
         <w:t xml:space="preserve">) in the amount shown in Exhibit A. </w:t>
       </w:r>
@@ -718,9 +748,7 @@
         <w:ind w:left="1361" w:right="0" w:hanging="397"/>
         <w:jc w:val="both"/>
         <w:rPr>
-          <w:rFonts w:ascii="Serif" w:hAnsi="Serif"/>
-          <w:sz w:val="20"/>
-          <w:szCs w:val="20"/>
+          <w:lang w:val="en-US"/>
         </w:rPr>
       </w:pPr>
       <w:r>
@@ -731,6 +759,7 @@
           <w:sz w:val="20"/>
           <w:szCs w:val="20"/>
           <w:u w:val="single"/>
+          <w:lang w:val="en-US"/>
         </w:rPr>
         <w:t>Acknowledgement of Sponsor</w:t>
       </w:r>
@@ -739,6 +768,7 @@
           <w:rFonts w:ascii="Serif" w:hAnsi="Serif"/>
           <w:sz w:val="20"/>
           <w:szCs w:val="20"/>
+          <w:lang w:val="en-US"/>
         </w:rPr>
         <w:t xml:space="preserve">. In return for the Sponsorship Payment, Sponsor will be entitled to receive the sponsorship package described in Exhibit A attached hereto (the </w:t>
       </w:r>
@@ -749,6 +779,7 @@
           <w:bCs/>
           <w:sz w:val="20"/>
           <w:szCs w:val="20"/>
+          <w:lang w:val="en-US"/>
         </w:rPr>
         <w:t>“Sponsor Benefits”</w:t>
       </w:r>
@@ -757,6 +788,7 @@
           <w:rFonts w:ascii="Serif" w:hAnsi="Serif"/>
           <w:sz w:val="20"/>
           <w:szCs w:val="20"/>
+          <w:lang w:val="en-US"/>
         </w:rPr>
         <w:t>).</w:t>
       </w:r>
@@ -775,9 +807,7 @@
         <w:ind w:left="1361" w:right="0" w:hanging="397"/>
         <w:jc w:val="both"/>
         <w:rPr>
-          <w:rFonts w:ascii="Serif" w:hAnsi="Serif"/>
-          <w:sz w:val="20"/>
-          <w:szCs w:val="20"/>
+          <w:lang w:val="en-US"/>
         </w:rPr>
       </w:pPr>
       <w:r>
@@ -788,6 +818,7 @@
           <w:sz w:val="20"/>
           <w:szCs w:val="20"/>
           <w:u w:val="single"/>
+          <w:lang w:val="en-US"/>
         </w:rPr>
         <w:t>Intellectual Property</w:t>
       </w:r>
@@ -796,6 +827,7 @@
           <w:rFonts w:ascii="Serif" w:hAnsi="Serif"/>
           <w:sz w:val="20"/>
           <w:szCs w:val="20"/>
+          <w:lang w:val="en-US"/>
         </w:rPr>
         <w:t>. The PSF is the sole owner of all right, title, and interest to all the PSF information, including the PSF’s logo, trademarks, trade names, and copyrighted information, unless otherwise provided.</w:t>
       </w:r>
@@ -814,9 +846,7 @@
         <w:ind w:left="964" w:right="0" w:hanging="454"/>
         <w:jc w:val="both"/>
         <w:rPr>
-          <w:rFonts w:ascii="Serif" w:hAnsi="Serif"/>
-          <w:sz w:val="20"/>
-          <w:szCs w:val="20"/>
+          <w:lang w:val="en-US"/>
         </w:rPr>
       </w:pPr>
       <w:r>
@@ -825,6 +855,7 @@
           <w:sz w:val="20"/>
           <w:szCs w:val="20"/>
           <w:u w:val="single"/>
+          <w:lang w:val="en-US"/>
         </w:rPr>
         <w:t>Grant of License by the PSF</w:t>
       </w:r>
@@ -833,6 +864,7 @@
           <w:rFonts w:ascii="Serif" w:hAnsi="Serif"/>
           <w:sz w:val="20"/>
           <w:szCs w:val="20"/>
+          <w:lang w:val="en-US"/>
         </w:rPr>
         <w:t xml:space="preserve">. The PSF hereby grants to Sponsor a limited, non- exclusive license to use certain of the PSF’s intellectual property, including the PSF’s name, acronym, and logo (collectively, the </w:t>
       </w:r>
@@ -843,6 +875,7 @@
           <w:bCs/>
           <w:sz w:val="20"/>
           <w:szCs w:val="20"/>
+          <w:lang w:val="en-US"/>
         </w:rPr>
         <w:t>“PSF Intellectual Property”</w:t>
       </w:r>
@@ -851,6 +884,7 @@
           <w:rFonts w:ascii="Serif" w:hAnsi="Serif"/>
           <w:sz w:val="20"/>
           <w:szCs w:val="20"/>
+          <w:lang w:val="en-US"/>
         </w:rPr>
         <w:t>), solely in connection with promotion of Sponsor’s sponsorship of the Programs. Sponsor agrees that it shall not use the PSF’s Property in a manner that states or implies that the PSF endorses Sponsor (or Sponsor’s products or services). The PSF retains the right, in its sole and absolute discretion, to review and approve in advance all uses of the PSF Intellectual Property, which approval shall not be unreasonably withheld.</w:t>
       </w:r>
@@ -869,9 +903,7 @@
         <w:ind w:left="964" w:right="0" w:hanging="454"/>
         <w:jc w:val="both"/>
         <w:rPr>
-          <w:rFonts w:ascii="Serif" w:hAnsi="Serif"/>
-          <w:sz w:val="20"/>
-          <w:szCs w:val="20"/>
+          <w:lang w:val="en-US"/>
         </w:rPr>
       </w:pPr>
       <w:r>
@@ -880,6 +912,7 @@
           <w:sz w:val="20"/>
           <w:szCs w:val="20"/>
           <w:u w:val="single"/>
+          <w:lang w:val="en-US"/>
         </w:rPr>
         <w:t>Grant of License by Sponsor</w:t>
       </w:r>
@@ -888,6 +921,7 @@
           <w:rFonts w:ascii="Serif" w:hAnsi="Serif"/>
           <w:sz w:val="20"/>
           <w:szCs w:val="20"/>
+          <w:lang w:val="en-US"/>
         </w:rPr>
         <w:t xml:space="preserve">. Sponsor hereby grants to the PSF a limited, non-exclusive license to use certain of Sponsor’s intellectual property, including names, trademarks, and copyrights (collectively, </w:t>
       </w:r>
@@ -898,6 +932,7 @@
           <w:bCs/>
           <w:sz w:val="20"/>
           <w:szCs w:val="20"/>
+          <w:lang w:val="en-US"/>
         </w:rPr>
         <w:t>“Sponsor Intellectual Property”</w:t>
       </w:r>
@@ -906,6 +941,7 @@
           <w:rFonts w:ascii="Serif" w:hAnsi="Serif"/>
           <w:sz w:val="20"/>
           <w:szCs w:val="20"/>
+          <w:lang w:val="en-US"/>
         </w:rPr>
         <w:t>), solely to identify Sponsor as a sponsor of the Programs and the PSF. Sponsor retains the right to review and approve in advance all uses of the Sponsor Intellectual Property, which approval shall not be unreasonably withheld.</w:t>
       </w:r>
@@ -924,9 +960,7 @@
         <w:ind w:left="1361" w:right="0" w:hanging="454"/>
         <w:jc w:val="both"/>
         <w:rPr>
-          <w:rFonts w:ascii="Serif" w:hAnsi="Serif"/>
-          <w:sz w:val="20"/>
-          <w:szCs w:val="20"/>
+          <w:lang w:val="en-US"/>
         </w:rPr>
       </w:pPr>
       <w:r>
@@ -937,6 +971,7 @@
           <w:sz w:val="20"/>
           <w:szCs w:val="20"/>
           <w:u w:val="single"/>
+          <w:lang w:val="en-US"/>
         </w:rPr>
         <w:t>Term</w:t>
       </w:r>
@@ -945,6 +980,7 @@
           <w:rFonts w:ascii="Serif" w:hAnsi="Serif"/>
           <w:sz w:val="20"/>
           <w:szCs w:val="20"/>
+          <w:lang w:val="en-US"/>
         </w:rPr>
         <w:t xml:space="preserve">. The Term of this Agreement will begin on </w:t>
       </w:r>
@@ -955,6 +991,7 @@
           <w:bCs/>
           <w:sz w:val="20"/>
           <w:szCs w:val="20"/>
+          <w:lang w:val="en-US"/>
         </w:rPr>
         <w:t>{{start_date.strftime(“%d”)}}{{start_day_english_suffix}}, {{start_date.strftime(“%</w:t>
       </w:r>
@@ -967,7 +1004,7 @@
           <w:kern w:val="2"/>
           <w:sz w:val="20"/>
           <w:szCs w:val="20"/>
-          <w:lang w:val="pt-BR" w:eastAsia="zh-CN" w:bidi="hi-IN"/>
+          <w:lang w:val="en-US" w:eastAsia="zh-CN" w:bidi="hi-IN"/>
         </w:rPr>
         <w:t>B %Y</w:t>
       </w:r>
@@ -978,6 +1015,7 @@
           <w:bCs/>
           <w:sz w:val="20"/>
           <w:szCs w:val="20"/>
+          <w:lang w:val="en-US"/>
         </w:rPr>
         <w:t>”)}}</w:t>
       </w:r>
@@ -986,6 +1024,7 @@
           <w:rFonts w:ascii="Serif" w:hAnsi="Serif"/>
           <w:sz w:val="20"/>
           <w:szCs w:val="20"/>
+          <w:lang w:val="en-US"/>
         </w:rPr>
         <w:t xml:space="preserve"> and continue for a period of </w:t>
       </w:r>
@@ -996,6 +1035,7 @@
           <w:bCs/>
           <w:sz w:val="20"/>
           <w:szCs w:val="20"/>
+          <w:lang w:val="en-US"/>
         </w:rPr>
         <w:t>one (1) year</w:t>
       </w:r>
@@ -1004,6 +1044,7 @@
           <w:rFonts w:ascii="Serif" w:hAnsi="Serif"/>
           <w:sz w:val="20"/>
           <w:szCs w:val="20"/>
+          <w:lang w:val="en-US"/>
         </w:rPr>
         <w:t>. The Agreement may be renewed for one (1) year by written notice from Sponsor to the PSF.</w:t>
       </w:r>
@@ -1022,9 +1063,7 @@
         <w:ind w:left="1361" w:right="0" w:hanging="454"/>
         <w:jc w:val="both"/>
         <w:rPr>
-          <w:rFonts w:ascii="Serif" w:hAnsi="Serif"/>
-          <w:sz w:val="20"/>
-          <w:szCs w:val="20"/>
+          <w:lang w:val="en-US"/>
         </w:rPr>
       </w:pPr>
       <w:r>
@@ -1035,6 +1074,7 @@
           <w:sz w:val="20"/>
           <w:szCs w:val="20"/>
           <w:u w:val="single"/>
+          <w:lang w:val="en-US"/>
         </w:rPr>
         <w:t>Termination</w:t>
       </w:r>
@@ -1043,6 +1083,7 @@
           <w:rFonts w:ascii="Serif" w:hAnsi="Serif"/>
           <w:sz w:val="20"/>
           <w:szCs w:val="20"/>
+          <w:lang w:val="en-US"/>
         </w:rPr>
         <w:t>. The Agreement may be terminated (i) by either Party for any reason upon sixty (60) days prior written notice to the other Party; (ii) if one Party notifies the other Party that the other Party is in material breach of its obligations under this Agreement and such breach (if curable) is not cured with fifteen (15) days of such notice; (iii) if both Parties agree to terminate by mutual written consent; or (iv) if any of Sponsor information is found or is reasonably alleged to violate the rights of a third party. The PSF shall also have the unilateral right to terminate this Agreement at any time if it reasonably determines that it would be detrimental to the reputation and goodwill of the PSF or the Programs to continue to accept or use funds from Sponsor. Upon expiration or termination, no further use may be made by either Party of the other’s name, marks, logo or other intellectual property without the express prior written authorization of the other Party.</w:t>
       </w:r>
@@ -1070,6 +1111,7 @@
           <w:sz w:val="20"/>
           <w:szCs w:val="20"/>
           <w:u w:val="single"/>
+          <w:lang w:val="en-US"/>
         </w:rPr>
         <w:t>Code of Conduct</w:t>
       </w:r>
@@ -1078,6 +1120,7 @@
           <w:rFonts w:ascii="Serif" w:hAnsi="Serif"/>
           <w:sz w:val="20"/>
           <w:szCs w:val="20"/>
+          <w:lang w:val="en-US"/>
         </w:rPr>
         <w:t>. Sponsor and all of its representatives shall conduct themselves at all times in accordance with the Python Software Foundation Code of Conduct (</w:t>
       </w:r>
@@ -1088,6 +1131,7 @@
             <w:rFonts w:ascii="Serif" w:hAnsi="Serif"/>
             <w:sz w:val="20"/>
             <w:szCs w:val="20"/>
+            <w:lang w:val="en-US"/>
           </w:rPr>
           <w:t>https://www.python.org/psf/conduct</w:t>
         </w:r>
@@ -1097,6 +1141,7 @@
           <w:rFonts w:ascii="Serif" w:hAnsi="Serif"/>
           <w:sz w:val="20"/>
           <w:szCs w:val="20"/>
+          <w:lang w:val="en-US"/>
         </w:rPr>
         <w:t>) and/or the PyCon Code of Conduct (</w:t>
       </w:r>
@@ -1107,6 +1152,7 @@
             <w:rFonts w:ascii="Serif" w:hAnsi="Serif"/>
             <w:sz w:val="20"/>
             <w:szCs w:val="20"/>
+            <w:lang w:val="en-US"/>
           </w:rPr>
           <w:t>https://pycon.us/code-of-conduct</w:t>
         </w:r>
@@ -1116,6 +1162,7 @@
           <w:rFonts w:ascii="Serif" w:hAnsi="Serif"/>
           <w:sz w:val="20"/>
           <w:szCs w:val="20"/>
+          <w:lang w:val="en-US"/>
         </w:rPr>
         <w:t>), as applicable. The PSF reserves the right to eject from any event any Sponsor or representative violating those standards.</w:t>
       </w:r>
@@ -1134,9 +1181,7 @@
         <w:ind w:left="1361" w:right="0" w:hanging="454"/>
         <w:jc w:val="both"/>
         <w:rPr>
-          <w:rFonts w:ascii="Serif" w:hAnsi="Serif"/>
-          <w:sz w:val="20"/>
-          <w:szCs w:val="20"/>
+          <w:lang w:val="en-US"/>
         </w:rPr>
       </w:pPr>
       <w:r>
@@ -1147,6 +1192,7 @@
           <w:sz w:val="20"/>
           <w:szCs w:val="20"/>
           <w:u w:val="single"/>
+          <w:lang w:val="en-US"/>
         </w:rPr>
         <w:t>Deadlines</w:t>
       </w:r>
@@ -1155,6 +1201,7 @@
           <w:rFonts w:ascii="Serif" w:hAnsi="Serif"/>
           <w:sz w:val="20"/>
           <w:szCs w:val="20"/>
+          <w:lang w:val="en-US"/>
         </w:rPr>
         <w:t>. Company logos, descriptions, banners, advertising pages, tote bag inserts and similar items and information must be provided by the applicable deadlines for inclusion in the promotional materials for the PSF.</w:t>
       </w:r>
@@ -1173,9 +1220,7 @@
         <w:ind w:left="1361" w:right="0" w:hanging="454"/>
         <w:jc w:val="both"/>
         <w:rPr>
-          <w:rFonts w:ascii="Serif" w:hAnsi="Serif"/>
-          <w:sz w:val="20"/>
-          <w:szCs w:val="20"/>
+          <w:lang w:val="en-US"/>
         </w:rPr>
       </w:pPr>
       <w:r>
@@ -1186,6 +1231,7 @@
           <w:sz w:val="20"/>
           <w:szCs w:val="20"/>
           <w:u w:val="single"/>
+          <w:lang w:val="en-US"/>
         </w:rPr>
         <w:t>Assignment of Space</w:t>
       </w:r>
@@ -1194,6 +1240,7 @@
           <w:rFonts w:ascii="Serif" w:hAnsi="Serif"/>
           <w:sz w:val="20"/>
           <w:szCs w:val="20"/>
+          <w:lang w:val="en-US"/>
         </w:rPr>
         <w:t>. If the Sponsor Benefits in Exhibit A include a booth or other display space, the PSF shall assign display space to Sponsor for the period of the display. Location assignments will be on a first-come, first-served basis and will be made solely at the discretion of the PSF. Failure to use a reserved space will result in penalties (up to 50% of your Sponsorship Payment).</w:t>
       </w:r>
@@ -1212,9 +1259,7 @@
         <w:ind w:left="1361" w:right="0" w:hanging="454"/>
         <w:jc w:val="both"/>
         <w:rPr>
-          <w:rFonts w:ascii="Serif" w:hAnsi="Serif"/>
-          <w:sz w:val="20"/>
-          <w:szCs w:val="20"/>
+          <w:lang w:val="en-US"/>
         </w:rPr>
       </w:pPr>
       <w:r>
@@ -1225,6 +1270,7 @@
           <w:sz w:val="20"/>
           <w:szCs w:val="20"/>
           <w:u w:val="single"/>
+          <w:lang w:val="en-US"/>
         </w:rPr>
         <w:t>Job Postings</w:t>
       </w:r>
@@ -1233,6 +1279,7 @@
           <w:rFonts w:ascii="Serif" w:hAnsi="Serif"/>
           <w:sz w:val="20"/>
           <w:szCs w:val="20"/>
+          <w:lang w:val="en-US"/>
         </w:rPr>
         <w:t>. Sponsor will ensure that any job postings to be published by the PSF on Sponsor’s behalf comply with all applicable municipal, state, provincial, and federal laws.</w:t>
       </w:r>
@@ -1251,9 +1298,7 @@
         <w:ind w:left="1361" w:right="0" w:hanging="454"/>
         <w:jc w:val="both"/>
         <w:rPr>
-          <w:rFonts w:ascii="Serif" w:hAnsi="Serif"/>
-          <w:sz w:val="20"/>
-          <w:szCs w:val="20"/>
+          <w:lang w:val="en-US"/>
         </w:rPr>
       </w:pPr>
       <w:r>
@@ -1264,6 +1309,7 @@
           <w:sz w:val="20"/>
           <w:szCs w:val="20"/>
           <w:u w:val="single"/>
+          <w:lang w:val="en-US"/>
         </w:rPr>
         <w:t>Representations and Warranties</w:t>
       </w:r>
@@ -1272,6 +1318,7 @@
           <w:rFonts w:ascii="Serif" w:hAnsi="Serif"/>
           <w:sz w:val="20"/>
           <w:szCs w:val="20"/>
+          <w:lang w:val="en-US"/>
         </w:rPr>
         <w:t>. Each Party represents and warrants for the benefit of the other Party that it has the legal authority to enter into this Agreement and is able to comply with the terms herein. Sponsor represents and warrants for the benefit of the PSF that it has full right and title to the Sponsor Intellectual Property to be provided under this Agreement and is not under any obligation to any party that restricts the Sponsor Intellectual Property or would prevent Sponsor’s performance under this Agreement.</w:t>
       </w:r>
@@ -1290,9 +1337,7 @@
         <w:ind w:left="1361" w:right="0" w:hanging="454"/>
         <w:jc w:val="both"/>
         <w:rPr>
-          <w:rFonts w:ascii="Serif" w:hAnsi="Serif"/>
-          <w:sz w:val="20"/>
-          <w:szCs w:val="20"/>
+          <w:lang w:val="en-US"/>
         </w:rPr>
       </w:pPr>
       <w:r>
@@ -1303,6 +1348,7 @@
           <w:sz w:val="20"/>
           <w:szCs w:val="20"/>
           <w:u w:val="single"/>
+          <w:lang w:val="en-US"/>
         </w:rPr>
         <w:t>Successors and Assigns</w:t>
       </w:r>
@@ -1311,6 +1357,7 @@
           <w:rFonts w:ascii="Serif" w:hAnsi="Serif"/>
           <w:sz w:val="20"/>
           <w:szCs w:val="20"/>
+          <w:lang w:val="en-US"/>
         </w:rPr>
         <w:t>. This Agreement and all the terms and provisions hereof shall be binding upon and inure to the benefit of the Parties and their respective legal representatives, heirs, successors, and/or assigns. The transfer, or any attempted assignment or transfer, of all or any portion of this Agreement by a Party without the prior written consent of the other Party shall be null and void and of no effect.</w:t>
       </w:r>
@@ -1329,9 +1376,7 @@
         <w:ind w:left="1361" w:right="0" w:hanging="454"/>
         <w:jc w:val="both"/>
         <w:rPr>
-          <w:rFonts w:ascii="Serif" w:hAnsi="Serif"/>
-          <w:sz w:val="20"/>
-          <w:szCs w:val="20"/>
+          <w:lang w:val="en-US"/>
         </w:rPr>
       </w:pPr>
       <w:r>
@@ -1342,6 +1387,7 @@
           <w:sz w:val="20"/>
           <w:szCs w:val="20"/>
           <w:u w:val="single"/>
+          <w:lang w:val="en-US"/>
         </w:rPr>
         <w:t>No Third-Party Beneficiaries</w:t>
       </w:r>
@@ -1350,6 +1396,7 @@
           <w:rFonts w:ascii="Serif" w:hAnsi="Serif"/>
           <w:sz w:val="20"/>
           <w:szCs w:val="20"/>
+          <w:lang w:val="en-US"/>
         </w:rPr>
         <w:t>. This Agreement is not intended to benefit and shall not be construed to confer upon any person, other than the Parties, any rights, remedies, or other benefits, including but not limited to third-party beneficiary rights.</w:t>
       </w:r>
@@ -1368,9 +1415,7 @@
         <w:ind w:left="1361" w:right="0" w:hanging="454"/>
         <w:jc w:val="both"/>
         <w:rPr>
-          <w:rFonts w:ascii="Serif" w:hAnsi="Serif"/>
-          <w:sz w:val="20"/>
-          <w:szCs w:val="20"/>
+          <w:lang w:val="en-US"/>
         </w:rPr>
       </w:pPr>
       <w:r>
@@ -1381,6 +1426,7 @@
           <w:sz w:val="20"/>
           <w:szCs w:val="20"/>
           <w:u w:val="single"/>
+          <w:lang w:val="en-US"/>
         </w:rPr>
         <w:t>Severability</w:t>
       </w:r>
@@ -1389,6 +1435,7 @@
           <w:rFonts w:ascii="Serif" w:hAnsi="Serif"/>
           <w:sz w:val="20"/>
           <w:szCs w:val="20"/>
+          <w:lang w:val="en-US"/>
         </w:rPr>
         <w:t xml:space="preserve">. If any one or more of the provisions of this Agreement shall be held to be invalid, illegal, or unenforceable, the validity, legality, or enforceability of the remaining provisions of this Agreement shall not be affected thereby. To the extent permitted by applicable law, each Party waives any provision of law which renders any provision of this Agreement invalid, illegal, or unenforceable in any respect.  </w:t>
       </w:r>
@@ -1407,9 +1454,7 @@
         <w:ind w:left="1361" w:right="0" w:hanging="454"/>
         <w:jc w:val="both"/>
         <w:rPr>
-          <w:rFonts w:ascii="Serif" w:hAnsi="Serif"/>
-          <w:sz w:val="20"/>
-          <w:szCs w:val="20"/>
+          <w:lang w:val="en-US"/>
         </w:rPr>
       </w:pPr>
       <w:r>
@@ -1420,6 +1465,7 @@
           <w:sz w:val="20"/>
           <w:szCs w:val="20"/>
           <w:u w:val="single"/>
+          <w:lang w:val="en-US"/>
         </w:rPr>
         <w:t>Confidential Information</w:t>
       </w:r>
@@ -1428,6 +1474,7 @@
           <w:rFonts w:ascii="Serif" w:hAnsi="Serif"/>
           <w:sz w:val="20"/>
           <w:szCs w:val="20"/>
+          <w:lang w:val="en-US"/>
         </w:rPr>
         <w:t xml:space="preserve">. As used herein, </w:t>
       </w:r>
@@ -1438,6 +1485,7 @@
           <w:bCs/>
           <w:sz w:val="20"/>
           <w:szCs w:val="20"/>
+          <w:lang w:val="en-US"/>
         </w:rPr>
         <w:t>“Confidential Information”</w:t>
       </w:r>
@@ -1446,6 +1494,7 @@
           <w:rFonts w:ascii="Serif" w:hAnsi="Serif"/>
           <w:sz w:val="20"/>
           <w:szCs w:val="20"/>
+          <w:lang w:val="en-US"/>
         </w:rPr>
         <w:t xml:space="preserve"> means all confidential information disclosed by a Party (</w:t>
       </w:r>
@@ -1456,6 +1505,7 @@
           <w:bCs/>
           <w:sz w:val="20"/>
           <w:szCs w:val="20"/>
+          <w:lang w:val="en-US"/>
         </w:rPr>
         <w:t>“Disclosing Party”</w:t>
       </w:r>
@@ -1464,6 +1514,7 @@
           <w:rFonts w:ascii="Serif" w:hAnsi="Serif"/>
           <w:sz w:val="20"/>
           <w:szCs w:val="20"/>
+          <w:lang w:val="en-US"/>
         </w:rPr>
         <w:t>) to the other Party (</w:t>
       </w:r>
@@ -1474,6 +1525,7 @@
           <w:bCs/>
           <w:sz w:val="20"/>
           <w:szCs w:val="20"/>
+          <w:lang w:val="en-US"/>
         </w:rPr>
         <w:t>“Receiving Party”</w:t>
       </w:r>
@@ -1482,6 +1534,7 @@
           <w:rFonts w:ascii="Serif" w:hAnsi="Serif"/>
           <w:sz w:val="20"/>
           <w:szCs w:val="20"/>
+          <w:lang w:val="en-US"/>
         </w:rPr>
         <w:t>), whether orally or in writing, that is designated as confidential or that reasonably should be understood to be confidential given the nature of the information. Each Party agrees: (a) to observe complete confidentiality with respect to the Confidential Information of the Disclosing Party; (b) not to disclose, or permit any third party or entity access to disclose, the Confidential Information (or any portion thereof) of the Disclosing Party without prior written permission of Disclosing Party; and (c) to ensure that any employees, or any third parties who receive access to the Confidential Information, are advised of the confidential and proprietary nature thereof and are prohibited from disclosing the Confidential Information and using the Confidential Information other than for the benefit of the Receiving Party in accordance with this Agreement. Without limiting the foregoing, each Party shall use the same degree of care that it uses to protect the confidentiality of its own confidential information of like kind, but in no event less than reasonable care. Neither Party shall have any liability with respect to Confidential Information to the extent such information: (w) is or becomes publicly available (other than through a breach of this Agreement); (x) is or becomes available to the Receiving Party on a non-confidential basis, provided that the source of such information was not known by the Receiving Party (after such inquiry as would be reasonable in the circumstances) to be the subject of a confidentiality agreement or other legal or contractual obligation of confidentiality with respect to such information; (y) is developed by the Receiving Party independently and without reference to information provided by the Disclosing Party; or (z) is required to be disclosed by law or court order, provided the Receiving Party gives the Disclosing Party prior notice of such compelled disclosure (to the extent legally permitted) and reasonable assistance, at the Disclosing Party’s cost.</w:t>
       </w:r>
@@ -1500,9 +1553,7 @@
         <w:ind w:left="1361" w:right="0" w:hanging="454"/>
         <w:jc w:val="both"/>
         <w:rPr>
-          <w:rFonts w:ascii="Serif" w:hAnsi="Serif"/>
-          <w:sz w:val="20"/>
-          <w:szCs w:val="20"/>
+          <w:lang w:val="en-US"/>
         </w:rPr>
       </w:pPr>
       <w:r>
@@ -1513,6 +1564,7 @@
           <w:sz w:val="20"/>
           <w:szCs w:val="20"/>
           <w:u w:val="single"/>
+          <w:lang w:val="en-US"/>
         </w:rPr>
         <w:t>Independent Contractors</w:t>
       </w:r>
@@ -1521,6 +1573,7 @@
           <w:rFonts w:ascii="Serif" w:hAnsi="Serif"/>
           <w:sz w:val="20"/>
           <w:szCs w:val="20"/>
+          <w:lang w:val="en-US"/>
         </w:rPr>
         <w:t>. Nothing contained herein shall constitute or be construed as the creation of any partnership, agency, or joint venture relationship between the Parties. Neither of the Parties shall have the right to obligate or bind the other Party in any manner whatsoever, and nothing herein contained shall give or is intended to give any rights of any kind to any third party. The relationship of the Parties shall be as independent contractors.</w:t>
       </w:r>
@@ -1539,9 +1592,7 @@
         <w:ind w:left="1361" w:right="0" w:hanging="454"/>
         <w:jc w:val="both"/>
         <w:rPr>
-          <w:rFonts w:ascii="Serif" w:hAnsi="Serif"/>
-          <w:sz w:val="20"/>
-          <w:szCs w:val="20"/>
+          <w:lang w:val="en-US"/>
         </w:rPr>
       </w:pPr>
       <w:r>
@@ -1552,6 +1603,7 @@
           <w:sz w:val="20"/>
           <w:szCs w:val="20"/>
           <w:u w:val="single"/>
+          <w:lang w:val="en-US"/>
         </w:rPr>
         <w:t>Indemnification</w:t>
       </w:r>
@@ -1560,6 +1612,7 @@
           <w:rFonts w:ascii="Serif" w:hAnsi="Serif"/>
           <w:sz w:val="20"/>
           <w:szCs w:val="20"/>
+          <w:lang w:val="en-US"/>
         </w:rPr>
         <w:t xml:space="preserve">. Sponsor agrees to indemnify and hold harmless the PSF, its officers, directors, employees, and agents, for any and all claims, losses, damages, liabilities, judgments, or settlements, including reasonable attorneys’ fees, costs (including costs associated with any official investigations or inquiries) and other expenses, incurred on account of Sponsor’s acts or omissions in connection with the performance of this Agreement or breach of this Agreement or with respect to the manufacture, marketing, sale, or dissemination of any of Sponsor’s products or services. The PSF shall have no liability to Sponsor with respect to its participation in this Agreement or receipt of the Sponsorship Payment, except for intentional or willful acts of the PSF or its employees or agents. The rights and responsibilities established in this section shall survive indefinitely beyond the term of this Agreement. </w:t>
       </w:r>
@@ -1581,13 +1634,15 @@
           <w:rFonts w:ascii="Serif" w:hAnsi="Serif"/>
           <w:sz w:val="20"/>
           <w:szCs w:val="20"/>
-        </w:rPr>
-      </w:pPr>
-      <w:r>
-        <w:rPr>
-          <w:rFonts w:ascii="Serif" w:hAnsi="Serif"/>
-          <w:sz w:val="20"/>
-          <w:szCs w:val="20"/>
+          <w:lang w:val="en-US"/>
+        </w:rPr>
+      </w:pPr>
+      <w:r>
+        <w:rPr>
+          <w:rFonts w:ascii="Serif" w:hAnsi="Serif"/>
+          <w:sz w:val="20"/>
+          <w:szCs w:val="20"/>
+          <w:lang w:val="en-US"/>
         </w:rPr>
       </w:r>
     </w:p>
@@ -1605,18 +1660,17 @@
         <w:ind w:left="1304" w:right="0" w:hanging="0"/>
         <w:jc w:val="both"/>
         <w:rPr>
-          <w:rFonts w:ascii="Serif" w:hAnsi="Serif"/>
-          <w:sz w:val="20"/>
-          <w:szCs w:val="20"/>
-        </w:rPr>
-      </w:pPr>
-      <w:r>
-        <w:rPr>
-          <w:rFonts w:ascii="Serif" w:hAnsi="Serif"/>
-          <w:b/>
-          <w:bCs/>
-          <w:sz w:val="20"/>
-          <w:szCs w:val="20"/>
+          <w:lang w:val="en-US"/>
+        </w:rPr>
+      </w:pPr>
+      <w:r>
+        <w:rPr>
+          <w:rFonts w:ascii="Serif" w:hAnsi="Serif"/>
+          <w:b/>
+          <w:bCs/>
+          <w:sz w:val="20"/>
+          <w:szCs w:val="20"/>
+          <w:lang w:val="en-US"/>
         </w:rPr>
         <w:t>Notices</w:t>
       </w:r>
@@ -1625,6 +1679,7 @@
           <w:rFonts w:ascii="Serif" w:hAnsi="Serif"/>
           <w:sz w:val="20"/>
           <w:szCs w:val="20"/>
+          <w:lang w:val="en-US"/>
         </w:rPr>
         <w:t>. All notices or other communications to be given or delivered under the provisions of this Agreement shall be in writing and shall be mailed by certified or registered mail, return receipt requested, or given or delivered by reputable courier, facsimile, or electronic mail to the Party to receive notice at the following addresses or at such other address as any Party may by notice direct in accordance with this Section:</w:t>
       </w:r>
@@ -1646,13 +1701,15 @@
           <w:rFonts w:ascii="Serif" w:hAnsi="Serif"/>
           <w:sz w:val="20"/>
           <w:szCs w:val="20"/>
-        </w:rPr>
-      </w:pPr>
-      <w:r>
-        <w:rPr>
-          <w:rFonts w:ascii="Serif" w:hAnsi="Serif"/>
-          <w:sz w:val="20"/>
-          <w:szCs w:val="20"/>
+          <w:lang w:val="en-US"/>
+        </w:rPr>
+      </w:pPr>
+      <w:r>
+        <w:rPr>
+          <w:rFonts w:ascii="Serif" w:hAnsi="Serif"/>
+          <w:sz w:val="20"/>
+          <w:szCs w:val="20"/>
+          <w:lang w:val="en-US"/>
         </w:rPr>
       </w:r>
     </w:p>
@@ -1666,16 +1723,15 @@
         <w:ind w:left="0" w:right="0" w:firstLine="567"/>
         <w:jc w:val="left"/>
         <w:rPr>
-          <w:rFonts w:ascii="Serif" w:hAnsi="Serif"/>
-          <w:sz w:val="20"/>
-          <w:szCs w:val="20"/>
-        </w:rPr>
-      </w:pPr>
-      <w:r>
-        <w:rPr>
-          <w:rFonts w:ascii="Serif" w:hAnsi="Serif"/>
-          <w:sz w:val="20"/>
-          <w:szCs w:val="20"/>
+          <w:lang w:val="en-US"/>
+        </w:rPr>
+      </w:pPr>
+      <w:r>
+        <w:rPr>
+          <w:rFonts w:ascii="Serif" w:hAnsi="Serif"/>
+          <w:sz w:val="20"/>
+          <w:szCs w:val="20"/>
+          <w:lang w:val="en-US"/>
         </w:rPr>
         <w:br/>
       </w:r>
@@ -1686,7 +1742,7 @@
           <w:kern w:val="2"/>
           <w:sz w:val="20"/>
           <w:szCs w:val="20"/>
-          <w:lang w:val="pt-BR" w:eastAsia="zh-CN" w:bidi="hi-IN"/>
+          <w:lang w:val="en-US" w:eastAsia="zh-CN" w:bidi="hi-IN"/>
         </w:rPr>
         <w:t>I</w:t>
       </w:r>
@@ -1695,6 +1751,7 @@
           <w:rFonts w:ascii="Serif" w:hAnsi="Serif"/>
           <w:sz w:val="20"/>
           <w:szCs w:val="20"/>
+          <w:lang w:val="en-US"/>
         </w:rPr>
         <w:t>f to Sponsor:</w:t>
       </w:r>
@@ -1709,16 +1766,15 @@
         <w:ind w:left="0" w:right="0" w:firstLine="567"/>
         <w:jc w:val="left"/>
         <w:rPr>
-          <w:rFonts w:ascii="Serif" w:hAnsi="Serif"/>
-          <w:sz w:val="20"/>
-          <w:szCs w:val="20"/>
-        </w:rPr>
-      </w:pPr>
-      <w:r>
-        <w:rPr>
-          <w:rFonts w:ascii="Serif" w:hAnsi="Serif"/>
-          <w:sz w:val="20"/>
-          <w:szCs w:val="20"/>
+          <w:lang w:val="en-US"/>
+        </w:rPr>
+      </w:pPr>
+      <w:r>
+        <w:rPr>
+          <w:rFonts w:ascii="Serif" w:hAnsi="Serif"/>
+          <w:sz w:val="20"/>
+          <w:szCs w:val="20"/>
+          <w:lang w:val="en-US"/>
         </w:rPr>
         <w:br/>
         <w:t>{{sponsor.primary_contact.name}}</w:t>
@@ -1738,16 +1794,15 @@
         <w:ind w:left="0" w:right="0" w:hanging="0"/>
         <w:jc w:val="left"/>
         <w:rPr>
-          <w:rFonts w:ascii="Serif" w:hAnsi="Serif"/>
-          <w:sz w:val="20"/>
-          <w:szCs w:val="20"/>
-        </w:rPr>
-      </w:pPr>
-      <w:r>
-        <w:rPr>
-          <w:rFonts w:ascii="Serif" w:hAnsi="Serif"/>
-          <w:sz w:val="20"/>
-          <w:szCs w:val="20"/>
+          <w:lang w:val="en-US"/>
+        </w:rPr>
+      </w:pPr>
+      <w:r>
+        <w:rPr>
+          <w:rFonts w:ascii="Serif" w:hAnsi="Serif"/>
+          <w:sz w:val="20"/>
+          <w:szCs w:val="20"/>
+          <w:lang w:val="en-US"/>
         </w:rPr>
         <w:t>{{sponsor.mailing_address_line_2 }}{% endif %}</w:t>
       </w:r>
@@ -1762,16 +1817,15 @@
         <w:ind w:left="0" w:right="0" w:hanging="0"/>
         <w:jc w:val="left"/>
         <w:rPr>
-          <w:rFonts w:ascii="Serif" w:hAnsi="Serif"/>
-          <w:sz w:val="20"/>
-          <w:szCs w:val="20"/>
-        </w:rPr>
-      </w:pPr>
-      <w:r>
-        <w:rPr>
-          <w:rFonts w:ascii="Serif" w:hAnsi="Serif"/>
-          <w:sz w:val="20"/>
-          <w:szCs w:val="20"/>
+          <w:lang w:val="en-US"/>
+        </w:rPr>
+      </w:pPr>
+      <w:r>
+        <w:rPr>
+          <w:rFonts w:ascii="Serif" w:hAnsi="Serif"/>
+          <w:sz w:val="20"/>
+          <w:szCs w:val="20"/>
+          <w:lang w:val="en-US"/>
         </w:rPr>
         <w:t>{{sponsor.city}}, {{sponsor.state}} {{sponsor.postal_code}} {{sponsor.country}}</w:t>
       </w:r>
@@ -1786,16 +1840,15 @@
         <w:ind w:left="0" w:right="0" w:hanging="0"/>
         <w:jc w:val="left"/>
         <w:rPr>
-          <w:rFonts w:ascii="Serif" w:hAnsi="Serif"/>
-          <w:sz w:val="20"/>
-          <w:szCs w:val="20"/>
-        </w:rPr>
-      </w:pPr>
-      <w:r>
-        <w:rPr>
-          <w:rFonts w:ascii="Serif" w:hAnsi="Serif"/>
-          <w:sz w:val="20"/>
-          <w:szCs w:val="20"/>
+          <w:lang w:val="en-US"/>
+        </w:rPr>
+      </w:pPr>
+      <w:r>
+        <w:rPr>
+          <w:rFonts w:ascii="Serif" w:hAnsi="Serif"/>
+          <w:sz w:val="20"/>
+          <w:szCs w:val="20"/>
+          <w:lang w:val="en-US"/>
         </w:rPr>
         <w:t>Facsimile: {{sponsor.primary_contact.phone}}</w:t>
       </w:r>
@@ -1810,16 +1863,15 @@
         <w:ind w:left="0" w:right="0" w:hanging="0"/>
         <w:jc w:val="left"/>
         <w:rPr>
-          <w:rFonts w:ascii="Serif" w:hAnsi="Serif"/>
-          <w:sz w:val="20"/>
-          <w:szCs w:val="20"/>
-        </w:rPr>
-      </w:pPr>
-      <w:r>
-        <w:rPr>
-          <w:rFonts w:ascii="Serif" w:hAnsi="Serif"/>
-          <w:sz w:val="20"/>
-          <w:szCs w:val="20"/>
+          <w:lang w:val="en-US"/>
+        </w:rPr>
+      </w:pPr>
+      <w:r>
+        <w:rPr>
+          <w:rFonts w:ascii="Serif" w:hAnsi="Serif"/>
+          <w:sz w:val="20"/>
+          <w:szCs w:val="20"/>
+          <w:lang w:val="en-US"/>
         </w:rPr>
         <w:t>Email: {{sponsor.primary_contact.email}}</w:t>
       </w:r>
@@ -1834,16 +1886,15 @@
         <w:ind w:left="0" w:right="0" w:hanging="0"/>
         <w:jc w:val="left"/>
         <w:rPr>
-          <w:rFonts w:ascii="Serif" w:hAnsi="Serif"/>
-          <w:sz w:val="20"/>
-          <w:szCs w:val="20"/>
-        </w:rPr>
-      </w:pPr>
-      <w:r>
-        <w:rPr>
-          <w:rFonts w:ascii="Serif" w:hAnsi="Serif"/>
-          <w:sz w:val="20"/>
-          <w:szCs w:val="20"/>
+          <w:lang w:val="en-US"/>
+        </w:rPr>
+      </w:pPr>
+      <w:r>
+        <w:rPr>
+          <w:rFonts w:ascii="Serif" w:hAnsi="Serif"/>
+          <w:sz w:val="20"/>
+          <w:szCs w:val="20"/>
+          <w:lang w:val="en-US"/>
         </w:rPr>
         <w:br/>
         <w:t>If to the PSF:</w:t>
@@ -1859,16 +1910,15 @@
         <w:ind w:left="0" w:right="0" w:hanging="0"/>
         <w:jc w:val="left"/>
         <w:rPr>
-          <w:rFonts w:ascii="Serif" w:hAnsi="Serif"/>
-          <w:sz w:val="20"/>
-          <w:szCs w:val="20"/>
-        </w:rPr>
-      </w:pPr>
-      <w:r>
-        <w:rPr>
-          <w:rFonts w:ascii="Serif" w:hAnsi="Serif"/>
-          <w:sz w:val="20"/>
-          <w:szCs w:val="20"/>
+          <w:lang w:val="en-US"/>
+        </w:rPr>
+      </w:pPr>
+      <w:r>
+        <w:rPr>
+          <w:rFonts w:ascii="Serif" w:hAnsi="Serif"/>
+          <w:sz w:val="20"/>
+          <w:szCs w:val="20"/>
+          <w:lang w:val="en-US"/>
         </w:rPr>
         <w:br/>
         <w:t>Ewa Jodlowska</w:t>
@@ -1884,16 +1934,15 @@
         <w:ind w:left="0" w:right="0" w:hanging="0"/>
         <w:jc w:val="left"/>
         <w:rPr>
-          <w:rFonts w:ascii="Serif" w:hAnsi="Serif"/>
-          <w:sz w:val="20"/>
-          <w:szCs w:val="20"/>
-        </w:rPr>
-      </w:pPr>
-      <w:r>
-        <w:rPr>
-          <w:rFonts w:ascii="Serif" w:hAnsi="Serif"/>
-          <w:sz w:val="20"/>
-          <w:szCs w:val="20"/>
+          <w:lang w:val="en-US"/>
+        </w:rPr>
+      </w:pPr>
+      <w:r>
+        <w:rPr>
+          <w:rFonts w:ascii="Serif" w:hAnsi="Serif"/>
+          <w:sz w:val="20"/>
+          <w:szCs w:val="20"/>
+          <w:lang w:val="en-US"/>
         </w:rPr>
         <w:t>Executive Director</w:t>
       </w:r>
@@ -1908,16 +1957,15 @@
         <w:ind w:left="0" w:right="0" w:hanging="0"/>
         <w:jc w:val="left"/>
         <w:rPr>
-          <w:rFonts w:ascii="Serif" w:hAnsi="Serif"/>
-          <w:sz w:val="20"/>
-          <w:szCs w:val="20"/>
-        </w:rPr>
-      </w:pPr>
-      <w:r>
-        <w:rPr>
-          <w:rFonts w:ascii="Serif" w:hAnsi="Serif"/>
-          <w:sz w:val="20"/>
-          <w:szCs w:val="20"/>
+          <w:lang w:val="en-US"/>
+        </w:rPr>
+      </w:pPr>
+      <w:r>
+        <w:rPr>
+          <w:rFonts w:ascii="Serif" w:hAnsi="Serif"/>
+          <w:sz w:val="20"/>
+          <w:szCs w:val="20"/>
+          <w:lang w:val="en-US"/>
         </w:rPr>
         <w:t>Python Software Foundation</w:t>
       </w:r>
@@ -1932,16 +1980,15 @@
         <w:ind w:left="0" w:right="0" w:hanging="0"/>
         <w:jc w:val="left"/>
         <w:rPr>
-          <w:rFonts w:ascii="Serif" w:hAnsi="Serif"/>
-          <w:sz w:val="20"/>
-          <w:szCs w:val="20"/>
-        </w:rPr>
-      </w:pPr>
-      <w:r>
-        <w:rPr>
-          <w:rFonts w:ascii="Serif" w:hAnsi="Serif"/>
-          <w:sz w:val="20"/>
-          <w:szCs w:val="20"/>
+          <w:lang w:val="en-US"/>
+        </w:rPr>
+      </w:pPr>
+      <w:r>
+        <w:rPr>
+          <w:rFonts w:ascii="Serif" w:hAnsi="Serif"/>
+          <w:sz w:val="20"/>
+          <w:szCs w:val="20"/>
+          <w:lang w:val="en-US"/>
         </w:rPr>
         <w:t>9450 SW Gemini Dr. ECM # 90772</w:t>
       </w:r>
@@ -1956,16 +2003,15 @@
         <w:ind w:left="0" w:right="0" w:hanging="0"/>
         <w:jc w:val="left"/>
         <w:rPr>
-          <w:rFonts w:ascii="Serif" w:hAnsi="Serif"/>
-          <w:sz w:val="20"/>
-          <w:szCs w:val="20"/>
-        </w:rPr>
-      </w:pPr>
-      <w:r>
-        <w:rPr>
-          <w:rFonts w:ascii="Serif" w:hAnsi="Serif"/>
-          <w:sz w:val="20"/>
-          <w:szCs w:val="20"/>
+          <w:lang w:val="en-US"/>
+        </w:rPr>
+      </w:pPr>
+      <w:r>
+        <w:rPr>
+          <w:rFonts w:ascii="Serif" w:hAnsi="Serif"/>
+          <w:sz w:val="20"/>
+          <w:szCs w:val="20"/>
+          <w:lang w:val="en-US"/>
         </w:rPr>
         <w:t>Beaverton, OR 97008 USA</w:t>
       </w:r>
@@ -1980,16 +2026,15 @@
         <w:ind w:left="0" w:right="0" w:hanging="0"/>
         <w:jc w:val="left"/>
         <w:rPr>
-          <w:rFonts w:ascii="Serif" w:hAnsi="Serif"/>
-          <w:sz w:val="20"/>
-          <w:szCs w:val="20"/>
-        </w:rPr>
-      </w:pPr>
-      <w:r>
-        <w:rPr>
-          <w:rFonts w:ascii="Serif" w:hAnsi="Serif"/>
-          <w:sz w:val="20"/>
-          <w:szCs w:val="20"/>
+          <w:lang w:val="en-US"/>
+        </w:rPr>
+      </w:pPr>
+      <w:r>
+        <w:rPr>
+          <w:rFonts w:ascii="Serif" w:hAnsi="Serif"/>
+          <w:sz w:val="20"/>
+          <w:szCs w:val="20"/>
+          <w:lang w:val="en-US"/>
         </w:rPr>
         <w:t>Facsimile: +1 (858) 712-8966</w:t>
       </w:r>
@@ -2010,6 +2055,7 @@
           <w:rFonts w:ascii="Serif" w:hAnsi="Serif"/>
           <w:sz w:val="20"/>
           <w:szCs w:val="20"/>
+          <w:lang w:val="en-US"/>
         </w:rPr>
         <w:t xml:space="preserve">Email: </w:t>
       </w:r>
@@ -2019,6 +2065,7 @@
           <w:rFonts w:ascii="Serif" w:hAnsi="Serif"/>
           <w:sz w:val="20"/>
           <w:szCs w:val="20"/>
+          <w:lang w:val="en-US"/>
         </w:rPr>
         <w:t>ewa@python.org</w:t>
       </w:r>
@@ -2033,16 +2080,15 @@
         <w:ind w:left="0" w:right="0" w:hanging="0"/>
         <w:jc w:val="left"/>
         <w:rPr>
-          <w:rFonts w:ascii="Serif" w:hAnsi="Serif"/>
-          <w:sz w:val="20"/>
-          <w:szCs w:val="20"/>
-        </w:rPr>
-      </w:pPr>
-      <w:r>
-        <w:rPr>
-          <w:rFonts w:ascii="Serif" w:hAnsi="Serif"/>
-          <w:sz w:val="20"/>
-          <w:szCs w:val="20"/>
+          <w:lang w:val="en-US"/>
+        </w:rPr>
+      </w:pPr>
+      <w:r>
+        <w:rPr>
+          <w:rFonts w:ascii="Serif" w:hAnsi="Serif"/>
+          <w:sz w:val="20"/>
+          <w:szCs w:val="20"/>
+          <w:lang w:val="en-US"/>
         </w:rPr>
         <w:br/>
         <w:br/>
@@ -2059,16 +2105,15 @@
         <w:ind w:left="0" w:right="0" w:hanging="0"/>
         <w:jc w:val="left"/>
         <w:rPr>
-          <w:rFonts w:ascii="Serif" w:hAnsi="Serif"/>
-          <w:sz w:val="20"/>
-          <w:szCs w:val="20"/>
-        </w:rPr>
-      </w:pPr>
-      <w:r>
-        <w:rPr>
-          <w:rFonts w:ascii="Serif" w:hAnsi="Serif"/>
-          <w:sz w:val="20"/>
-          <w:szCs w:val="20"/>
+          <w:lang w:val="en-US"/>
+        </w:rPr>
+      </w:pPr>
+      <w:r>
+        <w:rPr>
+          <w:rFonts w:ascii="Serif" w:hAnsi="Serif"/>
+          <w:sz w:val="20"/>
+          <w:szCs w:val="20"/>
+          <w:lang w:val="en-US"/>
         </w:rPr>
         <w:t>Fleming Petenko Law</w:t>
       </w:r>
@@ -2083,16 +2128,15 @@
         <w:ind w:left="0" w:right="0" w:hanging="0"/>
         <w:jc w:val="left"/>
         <w:rPr>
-          <w:rFonts w:ascii="Serif" w:hAnsi="Serif"/>
-          <w:sz w:val="20"/>
-          <w:szCs w:val="20"/>
-        </w:rPr>
-      </w:pPr>
-      <w:r>
-        <w:rPr>
-          <w:rFonts w:ascii="Serif" w:hAnsi="Serif"/>
-          <w:sz w:val="20"/>
-          <w:szCs w:val="20"/>
+          <w:lang w:val="en-US"/>
+        </w:rPr>
+      </w:pPr>
+      <w:r>
+        <w:rPr>
+          <w:rFonts w:ascii="Serif" w:hAnsi="Serif"/>
+          <w:sz w:val="20"/>
+          <w:szCs w:val="20"/>
+          <w:lang w:val="en-US"/>
         </w:rPr>
         <w:t>1800 John F. Kennedy Blvd</w:t>
       </w:r>
@@ -2107,18 +2151,63 @@
         <w:ind w:left="0" w:right="0" w:hanging="0"/>
         <w:jc w:val="left"/>
         <w:rPr>
-          <w:rFonts w:ascii="Serif" w:hAnsi="Serif"/>
-          <w:sz w:val="20"/>
-          <w:szCs w:val="20"/>
-        </w:rPr>
-      </w:pPr>
-      <w:r>
-        <w:rPr>
-          <w:rFonts w:ascii="Serif" w:hAnsi="Serif"/>
-          <w:sz w:val="20"/>
-          <w:szCs w:val="20"/>
+          <w:lang w:val="en-US"/>
+        </w:rPr>
+      </w:pPr>
+      <w:r>
+        <w:rPr>
+          <w:rFonts w:ascii="Serif" w:hAnsi="Serif"/>
+          <w:sz w:val="20"/>
+          <w:szCs w:val="20"/>
+          <w:lang w:val="en-US"/>
         </w:rPr>
         <w:t>Suite 904</w:t>
+      </w:r>
+    </w:p>
+    <w:p>
+      <w:pPr>
+        <w:pStyle w:val="Normal"/>
+        <w:widowControl/>
+        <w:suppressAutoHyphens w:val="true"/>
+        <w:bidi w:val="0"/>
+        <w:spacing w:lineRule="auto" w:line="360" w:before="0" w:after="0"/>
+        <w:ind w:left="0" w:right="0" w:hanging="0"/>
+        <w:jc w:val="left"/>
+        <w:rPr>
+          <w:lang w:val="en-US"/>
+        </w:rPr>
+      </w:pPr>
+      <w:r>
+        <w:rPr>
+          <w:rFonts w:ascii="Serif" w:hAnsi="Serif"/>
+          <w:sz w:val="20"/>
+          <w:szCs w:val="20"/>
+          <w:lang w:val="en-US"/>
+        </w:rPr>
+        <w:t>Philadelphia, PA 19103 USA</w:t>
+      </w:r>
+    </w:p>
+    <w:p>
+      <w:pPr>
+        <w:pStyle w:val="Normal"/>
+        <w:widowControl/>
+        <w:suppressAutoHyphens w:val="true"/>
+        <w:bidi w:val="0"/>
+        <w:spacing w:lineRule="auto" w:line="360" w:before="0" w:after="0"/>
+        <w:ind w:left="0" w:right="0" w:hanging="0"/>
+        <w:jc w:val="left"/>
+        <w:rPr>
+          <w:lang w:val="en-US"/>
+        </w:rPr>
+      </w:pPr>
+      <w:r>
+        <w:rPr>
+          <w:rFonts w:ascii="Serif" w:hAnsi="Serif"/>
+          <w:sz w:val="20"/>
+          <w:szCs w:val="20"/>
+          <w:lang w:val="en-US"/>
+        </w:rPr>
+        <w:t>Facsimile: (267) 422-9864</w:t>
       </w:r>
     </w:p>
     <w:p>
@@ -2137,8 +2226,19 @@
           <w:rFonts w:ascii="Serif" w:hAnsi="Serif"/>
           <w:sz w:val="20"/>
           <w:szCs w:val="20"/>
-        </w:rPr>
-        <w:t>Philadelphia, PA 19103 USA</w:t>
+          <w:lang w:val="en-US"/>
+        </w:rPr>
+        <w:t xml:space="preserve">Email: </w:t>
+      </w:r>
+      <w:r>
+        <w:rPr>
+          <w:rStyle w:val="InternetLink"/>
+          <w:rFonts w:ascii="Serif" w:hAnsi="Serif"/>
+          <w:sz w:val="20"/>
+          <w:szCs w:val="20"/>
+          <w:lang w:val="en-US"/>
+        </w:rPr>
+        <w:t>info@nonprofitlawllc.com</w:t>
       </w:r>
     </w:p>
     <w:p>
@@ -2149,68 +2249,20 @@
         <w:bidi w:val="0"/>
         <w:spacing w:lineRule="auto" w:line="360" w:before="0" w:after="0"/>
         <w:ind w:left="0" w:right="0" w:hanging="0"/>
-        <w:jc w:val="left"/>
-        <w:rPr/>
-      </w:pPr>
-      <w:r>
-        <w:rPr>
-          <w:rFonts w:ascii="Serif" w:hAnsi="Serif"/>
-          <w:sz w:val="20"/>
-          <w:szCs w:val="20"/>
-        </w:rPr>
-        <w:t>Facsimile: (267) 422-9864</w:t>
-      </w:r>
-    </w:p>
-    <w:p>
-      <w:pPr>
-        <w:pStyle w:val="Normal"/>
-        <w:widowControl/>
-        <w:suppressAutoHyphens w:val="true"/>
-        <w:bidi w:val="0"/>
-        <w:spacing w:lineRule="auto" w:line="360" w:before="0" w:after="0"/>
-        <w:ind w:left="0" w:right="0" w:hanging="0"/>
-        <w:jc w:val="left"/>
-        <w:rPr/>
-      </w:pPr>
-      <w:r>
-        <w:rPr>
-          <w:rFonts w:ascii="Serif" w:hAnsi="Serif"/>
-          <w:sz w:val="20"/>
-          <w:szCs w:val="20"/>
-        </w:rPr>
-        <w:t xml:space="preserve">Email: </w:t>
-      </w:r>
-      <w:r>
-        <w:rPr>
-          <w:rStyle w:val="InternetLink"/>
-          <w:rFonts w:ascii="Serif" w:hAnsi="Serif"/>
-          <w:sz w:val="20"/>
-          <w:szCs w:val="20"/>
-        </w:rPr>
-        <w:t>info@nonprofitlawllc.com</w:t>
-      </w:r>
-    </w:p>
-    <w:p>
-      <w:pPr>
-        <w:pStyle w:val="Normal"/>
-        <w:widowControl/>
-        <w:suppressAutoHyphens w:val="true"/>
-        <w:bidi w:val="0"/>
-        <w:spacing w:lineRule="auto" w:line="360" w:before="0" w:after="0"/>
-        <w:ind w:left="0" w:right="0" w:hanging="0"/>
-        <w:jc w:val="both"/>
-        <w:rPr>
-          <w:rStyle w:val="InternetLink"/>
-          <w:rFonts w:ascii="Serif" w:hAnsi="Serif"/>
-          <w:sz w:val="20"/>
-          <w:szCs w:val="20"/>
-        </w:rPr>
-      </w:pPr>
-      <w:r>
-        <w:rPr>
-          <w:rFonts w:ascii="Serif" w:hAnsi="Serif"/>
-          <w:sz w:val="20"/>
-          <w:szCs w:val="20"/>
+        <w:jc w:val="both"/>
+        <w:rPr>
+          <w:rFonts w:ascii="Serif" w:hAnsi="Serif"/>
+          <w:sz w:val="20"/>
+          <w:szCs w:val="20"/>
+          <w:lang w:val="en-US"/>
+        </w:rPr>
+      </w:pPr>
+      <w:r>
+        <w:rPr>
+          <w:rFonts w:ascii="Serif" w:hAnsi="Serif"/>
+          <w:sz w:val="20"/>
+          <w:szCs w:val="20"/>
+          <w:lang w:val="en-US"/>
         </w:rPr>
       </w:r>
     </w:p>
@@ -2224,16 +2276,15 @@
         <w:ind w:left="0" w:right="0" w:firstLine="567"/>
         <w:jc w:val="both"/>
         <w:rPr>
-          <w:rFonts w:ascii="Serif" w:hAnsi="Serif"/>
-          <w:sz w:val="20"/>
-          <w:szCs w:val="20"/>
-        </w:rPr>
-      </w:pPr>
-      <w:r>
-        <w:rPr>
-          <w:rFonts w:ascii="Serif" w:hAnsi="Serif"/>
-          <w:sz w:val="20"/>
-          <w:szCs w:val="20"/>
+          <w:lang w:val="en-US"/>
+        </w:rPr>
+      </w:pPr>
+      <w:r>
+        <w:rPr>
+          <w:rFonts w:ascii="Serif" w:hAnsi="Serif"/>
+          <w:sz w:val="20"/>
+          <w:szCs w:val="20"/>
+          <w:lang w:val="en-US"/>
         </w:rPr>
         <w:t>Notices given by registered or certified mail shall be deemed as given on the delivery date shown on the return receipt, and notices given in any other manner shall be deemed as given when received.</w:t>
       </w:r>
@@ -2251,13 +2302,15 @@
           <w:rFonts w:ascii="Serif" w:hAnsi="Serif"/>
           <w:sz w:val="20"/>
           <w:szCs w:val="20"/>
-        </w:rPr>
-      </w:pPr>
-      <w:r>
-        <w:rPr>
-          <w:rFonts w:ascii="Serif" w:hAnsi="Serif"/>
-          <w:sz w:val="20"/>
-          <w:szCs w:val="20"/>
+          <w:lang w:val="en-US"/>
+        </w:rPr>
+      </w:pPr>
+      <w:r>
+        <w:rPr>
+          <w:rFonts w:ascii="Serif" w:hAnsi="Serif"/>
+          <w:sz w:val="20"/>
+          <w:szCs w:val="20"/>
+          <w:lang w:val="en-US"/>
         </w:rPr>
       </w:r>
     </w:p>
@@ -2275,9 +2328,7 @@
         <w:ind w:left="1361" w:right="0" w:hanging="454"/>
         <w:jc w:val="both"/>
         <w:rPr>
-          <w:rFonts w:ascii="Serif" w:hAnsi="Serif"/>
-          <w:sz w:val="20"/>
-          <w:szCs w:val="20"/>
+          <w:lang w:val="en-US"/>
         </w:rPr>
       </w:pPr>
       <w:r>
@@ -2288,6 +2339,7 @@
           <w:sz w:val="20"/>
           <w:szCs w:val="20"/>
           <w:u w:val="single"/>
+          <w:lang w:val="en-US"/>
         </w:rPr>
         <w:t>Governing Law; Jurisdiction</w:t>
       </w:r>
@@ -2296,6 +2348,7 @@
           <w:rFonts w:ascii="Serif" w:hAnsi="Serif"/>
           <w:sz w:val="20"/>
           <w:szCs w:val="20"/>
+          <w:lang w:val="en-US"/>
         </w:rPr>
         <w:t>. This Agreement shall be construed in accordance with the laws of the State of Delaware, without regard to its conflicts of law principles. Jurisdiction and venue for litigation of any dispute, controversy, or claim arising out of or in connection with this Agreement shall be only in a United States federal court in Delaware or a Delaware state court having subject matter jurisdiction. Each of the Parties hereto hereby expressly submits to the personal jurisdiction of the foregoing courts located in Delaware and hereby waives any objection or defense based on personal jurisdiction or venue that might otherwise be asserted to proceedings in such courts.</w:t>
       </w:r>
@@ -2314,9 +2367,7 @@
         <w:ind w:left="1361" w:right="0" w:hanging="454"/>
         <w:jc w:val="both"/>
         <w:rPr>
-          <w:rFonts w:ascii="Serif" w:hAnsi="Serif"/>
-          <w:sz w:val="20"/>
-          <w:szCs w:val="20"/>
+          <w:lang w:val="en-US"/>
         </w:rPr>
       </w:pPr>
       <w:r>
@@ -2327,6 +2378,7 @@
           <w:sz w:val="20"/>
           <w:szCs w:val="20"/>
           <w:u w:val="single"/>
+          <w:lang w:val="en-US"/>
         </w:rPr>
         <w:t>Force Majeure</w:t>
       </w:r>
@@ -2335,6 +2387,7 @@
           <w:rFonts w:ascii="Serif" w:hAnsi="Serif"/>
           <w:sz w:val="20"/>
           <w:szCs w:val="20"/>
+          <w:lang w:val="en-US"/>
         </w:rPr>
         <w:t>. The PSF shall not be liable for any failure or delay in performing its obligations hereunder if such failure or delay is due in whole or in part to any cause beyond its reasonable control or the reasonable  control of its contractors, agents, or suppliers, including, but not limited to, strikes, or other labor disturbances, acts of God, acts of war or terror, floods, sabotage, fire, natural, or other disasters, including pandemics. To the extent the PSF is unable to substantially perform hereunder due to any cause beyond its control as contemplated herein, it may terminate this Agreement as it may decide in its sole discretion. To the extent the PSF so terminates the Agreement, Sponsor releases the PSF and waives any claims for damages or compensation on account of such termination.</w:t>
       </w:r>
@@ -2353,9 +2406,7 @@
         <w:ind w:left="1361" w:right="0" w:hanging="454"/>
         <w:jc w:val="both"/>
         <w:rPr>
-          <w:rFonts w:ascii="Serif" w:hAnsi="Serif"/>
-          <w:sz w:val="20"/>
-          <w:szCs w:val="20"/>
+          <w:lang w:val="en-US"/>
         </w:rPr>
       </w:pPr>
       <w:r>
@@ -2366,6 +2417,7 @@
           <w:sz w:val="20"/>
           <w:szCs w:val="20"/>
           <w:u w:val="single"/>
+          <w:lang w:val="en-US"/>
         </w:rPr>
         <w:t>No Waiver</w:t>
       </w:r>
@@ -2374,6 +2426,7 @@
           <w:rFonts w:ascii="Serif" w:hAnsi="Serif"/>
           <w:sz w:val="20"/>
           <w:szCs w:val="20"/>
+          <w:lang w:val="en-US"/>
         </w:rPr>
         <w:t>. A waiver of any breach of any provision of this Agreement shall not be deemed a waiver of any repetition of such breach or in any manner affect any other terms of this Agreement.</w:t>
       </w:r>
@@ -2392,9 +2445,7 @@
         <w:ind w:left="1361" w:right="0" w:hanging="454"/>
         <w:jc w:val="both"/>
         <w:rPr>
-          <w:rFonts w:ascii="Serif" w:hAnsi="Serif"/>
-          <w:sz w:val="20"/>
-          <w:szCs w:val="20"/>
+          <w:lang w:val="en-US"/>
         </w:rPr>
       </w:pPr>
       <w:r>
@@ -2405,6 +2456,7 @@
           <w:sz w:val="20"/>
           <w:szCs w:val="20"/>
           <w:u w:val="single"/>
+          <w:lang w:val="en-US"/>
         </w:rPr>
         <w:t>Limitation of Damages</w:t>
       </w:r>
@@ -2413,6 +2465,7 @@
           <w:rFonts w:ascii="Serif" w:hAnsi="Serif"/>
           <w:sz w:val="20"/>
           <w:szCs w:val="20"/>
+          <w:lang w:val="en-US"/>
         </w:rPr>
         <w:t>. Except as otherwise provided herein, neither Party shall be liable to the other for any consequential, incidental, or punitive damages for any claims arising directly or indirectly out of this Agreement.</w:t>
       </w:r>
@@ -2431,9 +2484,7 @@
         <w:ind w:left="1361" w:right="0" w:hanging="454"/>
         <w:jc w:val="both"/>
         <w:rPr>
-          <w:rFonts w:ascii="Serif" w:hAnsi="Serif"/>
-          <w:sz w:val="20"/>
-          <w:szCs w:val="20"/>
+          <w:lang w:val="en-US"/>
         </w:rPr>
       </w:pPr>
       <w:r>
@@ -2444,6 +2495,7 @@
           <w:sz w:val="20"/>
           <w:szCs w:val="20"/>
           <w:u w:val="single"/>
+          <w:lang w:val="en-US"/>
         </w:rPr>
         <w:t>Cumulative Remedies</w:t>
       </w:r>
@@ -2452,6 +2504,7 @@
           <w:rFonts w:ascii="Serif" w:hAnsi="Serif"/>
           <w:sz w:val="20"/>
           <w:szCs w:val="20"/>
+          <w:lang w:val="en-US"/>
         </w:rPr>
         <w:t>. All rights and remedies provided in this Agreement are cumulative and not exclusive, and the exercise by either Party of any right or remedy does not preclude the exercise of any other rights or remedies that may now or subsequently be available at law, in equity, by statute, in any other agreement between the Parties, or otherwise.</w:t>
       </w:r>
@@ -2470,9 +2523,7 @@
         <w:ind w:left="1361" w:right="0" w:hanging="454"/>
         <w:jc w:val="both"/>
         <w:rPr>
-          <w:rFonts w:ascii="Serif" w:hAnsi="Serif"/>
-          <w:sz w:val="20"/>
-          <w:szCs w:val="20"/>
+          <w:lang w:val="en-US"/>
         </w:rPr>
       </w:pPr>
       <w:r>
@@ -2483,6 +2534,7 @@
           <w:sz w:val="20"/>
           <w:szCs w:val="20"/>
           <w:u w:val="single"/>
+          <w:lang w:val="en-US"/>
         </w:rPr>
         <w:t>Captions</w:t>
       </w:r>
@@ -2491,6 +2543,7 @@
           <w:rFonts w:ascii="Serif" w:hAnsi="Serif"/>
           <w:sz w:val="20"/>
           <w:szCs w:val="20"/>
+          <w:lang w:val="en-US"/>
         </w:rPr>
         <w:t xml:space="preserve">. The captions and headings are included herein for convenience and do not constitute a part of this Agreement. </w:t>
       </w:r>
@@ -2509,9 +2562,7 @@
         <w:ind w:left="1361" w:right="0" w:hanging="454"/>
         <w:jc w:val="both"/>
         <w:rPr>
-          <w:rFonts w:ascii="Serif" w:hAnsi="Serif"/>
-          <w:sz w:val="20"/>
-          <w:szCs w:val="20"/>
+          <w:lang w:val="en-US"/>
         </w:rPr>
       </w:pPr>
       <w:r>
@@ -2522,6 +2573,7 @@
           <w:sz w:val="20"/>
           <w:szCs w:val="20"/>
           <w:u w:val="single"/>
+          <w:lang w:val="en-US"/>
         </w:rPr>
         <w:t>Amendments</w:t>
       </w:r>
@@ -2530,6 +2582,7 @@
           <w:rFonts w:ascii="Serif" w:hAnsi="Serif"/>
           <w:sz w:val="20"/>
           <w:szCs w:val="20"/>
+          <w:lang w:val="en-US"/>
         </w:rPr>
         <w:t>. No addition to or change in the terms of this Agreement will be binding on any Party unless set forth in writing and executed by both Parties.</w:t>
       </w:r>
@@ -2548,9 +2601,7 @@
         <w:ind w:left="1361" w:right="0" w:hanging="454"/>
         <w:jc w:val="both"/>
         <w:rPr>
-          <w:rFonts w:ascii="Serif" w:hAnsi="Serif"/>
-          <w:sz w:val="20"/>
-          <w:szCs w:val="20"/>
+          <w:lang w:val="en-US"/>
         </w:rPr>
       </w:pPr>
       <w:r>
@@ -2561,6 +2612,7 @@
           <w:sz w:val="20"/>
           <w:szCs w:val="20"/>
           <w:u w:val="single"/>
+          <w:lang w:val="en-US"/>
         </w:rPr>
         <w:t>Counterparts</w:t>
       </w:r>
@@ -2569,6 +2621,7 @@
           <w:rFonts w:ascii="Serif" w:hAnsi="Serif"/>
           <w:sz w:val="20"/>
           <w:szCs w:val="20"/>
+          <w:lang w:val="en-US"/>
         </w:rPr>
         <w:t xml:space="preserve">. This Agreement may be executed in one or more counterparts, each of which shall be deemed an original and all of which shall be taken together and deemed to be one instrument. A signed copy of this Agreement delivered by facsimile, electronic mail, or other means of electronic transmission shall be deemed to have the same legal effect as delivery of an original signed copy of this Agreement. </w:t>
       </w:r>
@@ -2587,9 +2640,7 @@
         <w:ind w:left="1361" w:right="0" w:hanging="454"/>
         <w:jc w:val="both"/>
         <w:rPr>
-          <w:rFonts w:ascii="Serif" w:hAnsi="Serif"/>
-          <w:sz w:val="20"/>
-          <w:szCs w:val="20"/>
+          <w:lang w:val="en-US"/>
         </w:rPr>
       </w:pPr>
       <w:r>
@@ -2600,6 +2651,7 @@
           <w:sz w:val="20"/>
           <w:szCs w:val="20"/>
           <w:u w:val="single"/>
+          <w:lang w:val="en-US"/>
         </w:rPr>
         <w:t>Entire Agreement</w:t>
       </w:r>
@@ -2608,6 +2660,7 @@
           <w:rFonts w:ascii="Serif" w:hAnsi="Serif"/>
           <w:sz w:val="20"/>
           <w:szCs w:val="20"/>
+          <w:lang w:val="en-US"/>
         </w:rPr>
         <w:t>. This Agreement (including the Exhibits) sets forth the entire agreement of the Parties and supersedes all prior oral or written agreements or understandings between the Parties as to the subject matter of this Agreement. Except as otherwise expressly provided herein, neither Party is relying upon any warranties, representations, assurances, or inducements of the other Party.</w:t>
       </w:r>
@@ -2622,16 +2675,15 @@
         <w:ind w:left="0" w:right="0" w:hanging="0"/>
         <w:jc w:val="center"/>
         <w:rPr>
-          <w:rFonts w:ascii="Serif" w:hAnsi="Serif"/>
-          <w:sz w:val="20"/>
-          <w:szCs w:val="20"/>
-        </w:rPr>
-      </w:pPr>
-      <w:r>
-        <w:rPr>
-          <w:rFonts w:ascii="Serif" w:hAnsi="Serif"/>
-          <w:sz w:val="20"/>
-          <w:szCs w:val="20"/>
+          <w:lang w:val="en-US"/>
+        </w:rPr>
+      </w:pPr>
+      <w:r>
+        <w:rPr>
+          <w:rFonts w:ascii="Serif" w:hAnsi="Serif"/>
+          <w:sz w:val="20"/>
+          <w:szCs w:val="20"/>
+          <w:lang w:val="en-US"/>
         </w:rPr>
         <w:br/>
       </w:r>
@@ -2642,6 +2694,7 @@
           <w:bCs/>
           <w:sz w:val="20"/>
           <w:szCs w:val="20"/>
+          <w:lang w:val="en-US"/>
         </w:rPr>
         <w:t>[Signature Page Follows]</w:t>
       </w:r>
@@ -2659,18 +2712,17 @@
         <w:ind w:left="0" w:right="0" w:hanging="0"/>
         <w:jc w:val="center"/>
         <w:rPr>
-          <w:rFonts w:ascii="Serif" w:hAnsi="Serif"/>
-          <w:sz w:val="20"/>
-          <w:szCs w:val="20"/>
-        </w:rPr>
-      </w:pPr>
-      <w:r>
-        <w:rPr>
-          <w:rFonts w:ascii="Serif" w:hAnsi="Serif"/>
-          <w:b/>
-          <w:bCs/>
-          <w:sz w:val="20"/>
-          <w:szCs w:val="20"/>
+          <w:lang w:val="en-US"/>
+        </w:rPr>
+      </w:pPr>
+      <w:r>
+        <w:rPr>
+          <w:rFonts w:ascii="Serif" w:hAnsi="Serif"/>
+          <w:b/>
+          <w:bCs/>
+          <w:sz w:val="20"/>
+          <w:szCs w:val="20"/>
+          <w:lang w:val="en-US"/>
         </w:rPr>
         <w:t>SPONSORSHIP AGREEMENT</w:t>
       </w:r>
@@ -2679,6 +2731,7 @@
           <w:rFonts w:ascii="Serif" w:hAnsi="Serif"/>
           <w:sz w:val="20"/>
           <w:szCs w:val="20"/>
+          <w:lang w:val="en-US"/>
         </w:rPr>
         <w:br/>
       </w:r>
@@ -2697,18 +2750,17 @@
         <w:ind w:left="0" w:right="0" w:hanging="0"/>
         <w:jc w:val="both"/>
         <w:rPr>
-          <w:rFonts w:ascii="Serif" w:hAnsi="Serif"/>
-          <w:sz w:val="20"/>
-          <w:szCs w:val="20"/>
-        </w:rPr>
-      </w:pPr>
-      <w:r>
-        <w:rPr>
-          <w:rFonts w:ascii="Serif" w:hAnsi="Serif"/>
-          <w:b/>
-          <w:bCs/>
-          <w:sz w:val="20"/>
-          <w:szCs w:val="20"/>
+          <w:lang w:val="en-US"/>
+        </w:rPr>
+      </w:pPr>
+      <w:r>
+        <w:rPr>
+          <w:rFonts w:ascii="Serif" w:hAnsi="Serif"/>
+          <w:b/>
+          <w:bCs/>
+          <w:sz w:val="20"/>
+          <w:szCs w:val="20"/>
+          <w:lang w:val="en-US"/>
         </w:rPr>
         <w:t>IN WITNESS WHEREOF</w:t>
       </w:r>
@@ -2717,6 +2769,7 @@
           <w:rFonts w:ascii="Serif" w:hAnsi="Serif"/>
           <w:sz w:val="20"/>
           <w:szCs w:val="20"/>
+          <w:lang w:val="en-US"/>
         </w:rPr>
         <w:t>, the Parties hereto have duly executed this __________________ Agreement as of the Effective Date.</w:t>
       </w:r>
@@ -2738,13 +2791,15 @@
           <w:rFonts w:ascii="Serif" w:hAnsi="Serif"/>
           <w:sz w:val="20"/>
           <w:szCs w:val="20"/>
-        </w:rPr>
-      </w:pPr>
-      <w:r>
-        <w:rPr>
-          <w:rFonts w:ascii="Serif" w:hAnsi="Serif"/>
-          <w:sz w:val="20"/>
-          <w:szCs w:val="20"/>
+          <w:lang w:val="en-US"/>
+        </w:rPr>
+      </w:pPr>
+      <w:r>
+        <w:rPr>
+          <w:rFonts w:ascii="Serif" w:hAnsi="Serif"/>
+          <w:sz w:val="20"/>
+          <w:szCs w:val="20"/>
+          <w:lang w:val="en-US"/>
         </w:rPr>
       </w:r>
     </w:p>
@@ -2762,18 +2817,17 @@
         <w:ind w:left="4082" w:right="0" w:hanging="0"/>
         <w:jc w:val="left"/>
         <w:rPr>
-          <w:rFonts w:ascii="Serif" w:hAnsi="Serif"/>
-          <w:sz w:val="20"/>
-          <w:szCs w:val="20"/>
-        </w:rPr>
-      </w:pPr>
-      <w:r>
-        <w:rPr>
-          <w:rFonts w:ascii="Serif" w:hAnsi="Serif"/>
-          <w:b/>
-          <w:bCs/>
-          <w:sz w:val="20"/>
-          <w:szCs w:val="20"/>
+          <w:lang w:val="en-US"/>
+        </w:rPr>
+      </w:pPr>
+      <w:r>
+        <w:rPr>
+          <w:rFonts w:ascii="Serif" w:hAnsi="Serif"/>
+          <w:b/>
+          <w:bCs/>
+          <w:sz w:val="20"/>
+          <w:szCs w:val="20"/>
+          <w:lang w:val="en-US"/>
         </w:rPr>
         <w:t>PSF:</w:t>
       </w:r>
@@ -2792,18 +2846,17 @@
         <w:ind w:left="4082" w:right="0" w:hanging="0"/>
         <w:jc w:val="left"/>
         <w:rPr>
-          <w:rFonts w:ascii="Serif" w:hAnsi="Serif"/>
-          <w:sz w:val="20"/>
-          <w:szCs w:val="20"/>
-        </w:rPr>
-      </w:pPr>
-      <w:r>
-        <w:rPr>
-          <w:rFonts w:ascii="Serif" w:hAnsi="Serif"/>
-          <w:b/>
-          <w:bCs/>
-          <w:sz w:val="20"/>
-          <w:szCs w:val="20"/>
+          <w:lang w:val="en-US"/>
+        </w:rPr>
+      </w:pPr>
+      <w:r>
+        <w:rPr>
+          <w:rFonts w:ascii="Serif" w:hAnsi="Serif"/>
+          <w:b/>
+          <w:bCs/>
+          <w:sz w:val="20"/>
+          <w:szCs w:val="20"/>
+          <w:lang w:val="en-US"/>
         </w:rPr>
         <w:t>PYTHON SOFTWARE FOUNDATION,</w:t>
       </w:r>
@@ -2812,6 +2865,7 @@
           <w:rFonts w:ascii="Serif" w:hAnsi="Serif"/>
           <w:sz w:val="20"/>
           <w:szCs w:val="20"/>
+          <w:lang w:val="en-US"/>
         </w:rPr>
         <w:br/>
         <w:t>a Delaware nonprofit corporation</w:t>
@@ -2834,6 +2888,7 @@
           <w:bCs/>
           <w:sz w:val="20"/>
           <w:szCs w:val="20"/>
+          <w:lang w:val="en-US"/>
         </w:rPr>
         <w:t>SPONSOR:</w:t>
       </w:r>
@@ -2842,6 +2897,7 @@
           <w:rFonts w:ascii="Serif" w:hAnsi="Serif"/>
           <w:sz w:val="20"/>
           <w:szCs w:val="20"/>
+          <w:lang w:val="en-US"/>
         </w:rPr>
         <w:br/>
         <w:t>______________________________________,</w:t>
@@ -2865,13 +2921,15 @@
           <w:rFonts w:ascii="Serif" w:hAnsi="Serif"/>
           <w:sz w:val="20"/>
           <w:szCs w:val="20"/>
-        </w:rPr>
-      </w:pPr>
-      <w:r>
-        <w:rPr>
-          <w:rFonts w:ascii="Serif" w:hAnsi="Serif"/>
-          <w:sz w:val="20"/>
-          <w:szCs w:val="20"/>
+          <w:lang w:val="en-US"/>
+        </w:rPr>
+      </w:pPr>
+      <w:r>
+        <w:rPr>
+          <w:rFonts w:ascii="Serif" w:hAnsi="Serif"/>
+          <w:sz w:val="20"/>
+          <w:szCs w:val="20"/>
+          <w:lang w:val="en-US"/>
         </w:rPr>
       </w:r>
       <w:r>
@@ -2888,18 +2946,17 @@
         <w:ind w:left="0" w:right="0" w:hanging="0"/>
         <w:jc w:val="center"/>
         <w:rPr>
-          <w:rFonts w:ascii="Serif" w:hAnsi="Serif"/>
-          <w:sz w:val="20"/>
-          <w:szCs w:val="20"/>
-        </w:rPr>
-      </w:pPr>
-      <w:r>
-        <w:rPr>
-          <w:rFonts w:ascii="Serif" w:hAnsi="Serif"/>
-          <w:b/>
-          <w:bCs/>
-          <w:sz w:val="20"/>
-          <w:szCs w:val="20"/>
+          <w:lang w:val="en-US"/>
+        </w:rPr>
+      </w:pPr>
+      <w:r>
+        <w:rPr>
+          <w:rFonts w:ascii="Serif" w:hAnsi="Serif"/>
+          <w:b/>
+          <w:bCs/>
+          <w:sz w:val="20"/>
+          <w:szCs w:val="20"/>
+          <w:lang w:val="en-US"/>
         </w:rPr>
         <w:t>SPONSORSHIP AGREEMENT</w:t>
       </w:r>
@@ -2908,6 +2965,7 @@
           <w:rFonts w:ascii="Serif" w:hAnsi="Serif"/>
           <w:sz w:val="20"/>
           <w:szCs w:val="20"/>
+          <w:lang w:val="en-US"/>
         </w:rPr>
         <w:br/>
         <w:br/>
@@ -2919,6 +2977,7 @@
           <w:bCs/>
           <w:sz w:val="20"/>
           <w:szCs w:val="20"/>
+          <w:lang w:val="en-US"/>
         </w:rPr>
         <w:t>EXHIBIT A</w:t>
       </w:r>
@@ -2927,6 +2986,7 @@
           <w:rFonts w:ascii="Serif" w:hAnsi="Serif"/>
           <w:sz w:val="20"/>
           <w:szCs w:val="20"/>
+          <w:lang w:val="en-US"/>
         </w:rPr>
         <w:br/>
       </w:r>
@@ -2944,13 +3004,15 @@
           <w:rFonts w:ascii="Serif" w:hAnsi="Serif"/>
           <w:sz w:val="20"/>
           <w:szCs w:val="20"/>
-        </w:rPr>
-      </w:pPr>
-      <w:r>
-        <w:rPr>
-          <w:rFonts w:ascii="Serif" w:hAnsi="Serif"/>
-          <w:sz w:val="20"/>
-          <w:szCs w:val="20"/>
+          <w:lang w:val="en-US"/>
+        </w:rPr>
+      </w:pPr>
+      <w:r>
+        <w:rPr>
+          <w:rFonts w:ascii="Serif" w:hAnsi="Serif"/>
+          <w:sz w:val="20"/>
+          <w:szCs w:val="20"/>
+          <w:lang w:val="en-US"/>
         </w:rPr>
       </w:r>
     </w:p>
@@ -2968,9 +3030,7 @@
         <w:ind w:left="680" w:right="0" w:hanging="624"/>
         <w:jc w:val="both"/>
         <w:rPr>
-          <w:rFonts w:ascii="Serif" w:hAnsi="Serif"/>
-          <w:sz w:val="20"/>
-          <w:szCs w:val="20"/>
+          <w:lang w:val="en-US"/>
         </w:rPr>
       </w:pPr>
       <w:r>
@@ -2981,6 +3041,7 @@
           <w:sz w:val="20"/>
           <w:szCs w:val="20"/>
           <w:u w:val="single"/>
+          <w:lang w:val="en-US"/>
         </w:rPr>
         <w:t>Sponsorship</w:t>
       </w:r>
@@ -2989,6 +3050,7 @@
           <w:rFonts w:ascii="Serif" w:hAnsi="Serif"/>
           <w:sz w:val="20"/>
           <w:szCs w:val="20"/>
+          <w:lang w:val="en-US"/>
         </w:rPr>
         <w:t>. During the Term of this Agreement, in return for the Sponsorship Payment, the PSF agrees to identify and acknowledge Sponsor as a {{start_date.strftime(“%Y”)}} {{sponsorship.level_name}} Sponsor of the Programs and of the PSF, in accordance with the United States Internal Revenue Service guidance applicable to qualified sponsorship payments.</w:t>
       </w:r>
@@ -3007,16 +3069,15 @@
         <w:ind w:left="776" w:right="0" w:hanging="0"/>
         <w:jc w:val="both"/>
         <w:rPr>
-          <w:rFonts w:ascii="Serif" w:hAnsi="Serif"/>
-          <w:sz w:val="20"/>
-          <w:szCs w:val="20"/>
-        </w:rPr>
-      </w:pPr>
-      <w:r>
-        <w:rPr>
-          <w:rFonts w:ascii="Serif" w:hAnsi="Serif"/>
-          <w:sz w:val="20"/>
-          <w:szCs w:val="20"/>
+          <w:lang w:val="en-US"/>
+        </w:rPr>
+      </w:pPr>
+      <w:r>
+        <w:rPr>
+          <w:rFonts w:ascii="Serif" w:hAnsi="Serif"/>
+          <w:sz w:val="20"/>
+          <w:szCs w:val="20"/>
+          <w:lang w:val="en-US"/>
         </w:rPr>
         <w:br/>
         <w:t>Acknowledgments of appreciation for the Sponsorship Payment may identify and briefly describe Sponsor and its products or product lines in neutral terms and may include Sponsor’s name, logo, well-established slogan, locations, telephone numbers, or website addresses, but such acknowledgments shall not include (a) comparative or qualitative descriptions of Sponsor’s products, services, or facilities; (b) price information or other indications of savings or value associated with Sponsor’s products or services; (c) a call to action; (d) an endorsement; or (e) an inducement to buy, sell, or use Sponsor’s products or services. Any such acknowledgments will be created, or subject to prior review and approval, by the PSF.</w:t>
@@ -3036,16 +3097,15 @@
         <w:ind w:left="776" w:right="0" w:hanging="0"/>
         <w:jc w:val="both"/>
         <w:rPr>
-          <w:rFonts w:ascii="Serif" w:hAnsi="Serif"/>
-          <w:sz w:val="20"/>
-          <w:szCs w:val="20"/>
-        </w:rPr>
-      </w:pPr>
-      <w:r>
-        <w:rPr>
-          <w:rFonts w:ascii="Serif" w:hAnsi="Serif"/>
-          <w:sz w:val="20"/>
-          <w:szCs w:val="20"/>
+          <w:lang w:val="en-US"/>
+        </w:rPr>
+      </w:pPr>
+      <w:r>
+        <w:rPr>
+          <w:rFonts w:ascii="Serif" w:hAnsi="Serif"/>
+          <w:sz w:val="20"/>
+          <w:szCs w:val="20"/>
+          <w:lang w:val="en-US"/>
         </w:rPr>
         <w:br/>
         <w:t>The PSF’s acknowledgment may include the following:</w:t>
@@ -3068,13 +3128,15 @@
           <w:rFonts w:ascii="Serif" w:hAnsi="Serif"/>
           <w:sz w:val="20"/>
           <w:szCs w:val="20"/>
-        </w:rPr>
-      </w:pPr>
-      <w:r>
-        <w:rPr>
-          <w:rFonts w:ascii="Serif" w:hAnsi="Serif"/>
-          <w:sz w:val="20"/>
-          <w:szCs w:val="20"/>
+          <w:lang w:val="en-US"/>
+        </w:rPr>
+      </w:pPr>
+      <w:r>
+        <w:rPr>
+          <w:rFonts w:ascii="Serif" w:hAnsi="Serif"/>
+          <w:sz w:val="20"/>
+          <w:szCs w:val="20"/>
+          <w:lang w:val="en-US"/>
         </w:rPr>
       </w:r>
     </w:p>
@@ -3092,16 +3154,15 @@
         <w:ind w:left="2608" w:right="0" w:hanging="624"/>
         <w:jc w:val="both"/>
         <w:rPr>
-          <w:rFonts w:ascii="Serif" w:hAnsi="Serif"/>
-          <w:sz w:val="20"/>
-          <w:szCs w:val="20"/>
-        </w:rPr>
-      </w:pPr>
-      <w:r>
-        <w:rPr>
-          <w:rFonts w:ascii="Serif" w:hAnsi="Serif"/>
-          <w:sz w:val="20"/>
-          <w:szCs w:val="20"/>
+          <w:lang w:val="en-US"/>
+        </w:rPr>
+      </w:pPr>
+      <w:r>
+        <w:rPr>
+          <w:rFonts w:ascii="Serif" w:hAnsi="Serif"/>
+          <w:sz w:val="20"/>
+          <w:szCs w:val="20"/>
+          <w:lang w:val="en-US"/>
         </w:rPr>
         <w:t xml:space="preserve">Display of Logo. The PSF will display Sponsor’s logo and other agreed-upon identifying information on www.python.org, and on any marketing and promotional media made by the PSF in connection with the Programs, solely for the purpose of acknowledging Sponsor as a sponsor of the Programs in a manner (placement, form, content, etc.) reasonably determined by the PSF in its sole discretion. Sponsor agrees to provide all the necessary content and materials for use in connection with such display. </w:t>
       </w:r>
@@ -3120,16 +3181,15 @@
         <w:ind w:left="2608" w:right="0" w:hanging="624"/>
         <w:jc w:val="both"/>
         <w:rPr>
-          <w:rFonts w:ascii="Serif" w:hAnsi="Serif"/>
-          <w:sz w:val="20"/>
-          <w:szCs w:val="20"/>
-        </w:rPr>
-      </w:pPr>
-      <w:r>
-        <w:rPr>
-          <w:rFonts w:ascii="Serif" w:hAnsi="Serif"/>
-          <w:sz w:val="20"/>
-          <w:szCs w:val="20"/>
+          <w:lang w:val="en-US"/>
+        </w:rPr>
+      </w:pPr>
+      <w:r>
+        <w:rPr>
+          <w:rFonts w:ascii="Serif" w:hAnsi="Serif"/>
+          <w:sz w:val="20"/>
+          <w:szCs w:val="20"/>
+          <w:lang w:val="en-US"/>
         </w:rPr>
         <w:t>[Other use or Acknowledgement.]</w:t>
       </w:r>
@@ -3151,13 +3211,15 @@
           <w:rFonts w:ascii="Serif" w:hAnsi="Serif"/>
           <w:sz w:val="20"/>
           <w:szCs w:val="20"/>
-        </w:rPr>
-      </w:pPr>
-      <w:r>
-        <w:rPr>
-          <w:rFonts w:ascii="Serif" w:hAnsi="Serif"/>
-          <w:sz w:val="20"/>
-          <w:szCs w:val="20"/>
+          <w:lang w:val="en-US"/>
+        </w:rPr>
+      </w:pPr>
+      <w:r>
+        <w:rPr>
+          <w:rFonts w:ascii="Serif" w:hAnsi="Serif"/>
+          <w:sz w:val="20"/>
+          <w:szCs w:val="20"/>
+          <w:lang w:val="en-US"/>
         </w:rPr>
       </w:r>
     </w:p>
@@ -3175,9 +3237,7 @@
         <w:ind w:left="680" w:right="0" w:hanging="624"/>
         <w:jc w:val="both"/>
         <w:rPr>
-          <w:rFonts w:ascii="Serif" w:hAnsi="Serif"/>
-          <w:sz w:val="20"/>
-          <w:szCs w:val="20"/>
+          <w:lang w:val="en-US"/>
         </w:rPr>
       </w:pPr>
       <w:r>
@@ -3188,6 +3248,7 @@
           <w:sz w:val="20"/>
           <w:szCs w:val="20"/>
           <w:u w:val="single"/>
+          <w:lang w:val="en-US"/>
         </w:rPr>
         <w:t>Sponsorship Payment</w:t>
       </w:r>
@@ -3196,6 +3257,7 @@
           <w:rFonts w:ascii="Serif" w:hAnsi="Serif"/>
           <w:sz w:val="20"/>
           <w:szCs w:val="20"/>
+          <w:lang w:val="en-US"/>
         </w:rPr>
         <w:t>. The amount of Sponsorship Payment shall be {{sponsorship.verbose_sponsorship_fee|title}} USD ($ {{sponsorship.sponsorship_fee}}). The Sponsorship Payment is due within thirty (30) days of the Effective Date. To the extent that any portion of a payment under this section would not (if made as a Separate payment) be deemed a qualified sponsorship payment under IRC § 513(i), such portion shall be deemed and treated as separate from the qualified sponsorship payment.</w:t>
       </w:r>
@@ -3214,9 +3276,7 @@
         <w:ind w:left="680" w:right="0" w:hanging="624"/>
         <w:jc w:val="both"/>
         <w:rPr>
-          <w:rFonts w:ascii="Serif" w:hAnsi="Serif"/>
-          <w:sz w:val="20"/>
-          <w:szCs w:val="20"/>
+          <w:lang w:val="en-US"/>
         </w:rPr>
       </w:pPr>
       <w:r>
@@ -3227,6 +3287,7 @@
           <w:sz w:val="20"/>
           <w:szCs w:val="20"/>
           <w:u w:val="single"/>
+          <w:lang w:val="en-US"/>
         </w:rPr>
         <w:t>Receipt of Payment</w:t>
       </w:r>
@@ -3235,6 +3296,7 @@
           <w:rFonts w:ascii="Serif" w:hAnsi="Serif"/>
           <w:sz w:val="20"/>
           <w:szCs w:val="20"/>
+          <w:lang w:val="en-US"/>
         </w:rPr>
         <w:t>. Sponsor must submit full payment in order to secure Sponsor Benefits.</w:t>
       </w:r>
@@ -3253,9 +3315,7 @@
         <w:ind w:left="680" w:right="0" w:hanging="624"/>
         <w:jc w:val="both"/>
         <w:rPr>
-          <w:rFonts w:ascii="Serif" w:hAnsi="Serif"/>
-          <w:sz w:val="20"/>
-          <w:szCs w:val="20"/>
+          <w:lang w:val="en-US"/>
         </w:rPr>
       </w:pPr>
       <w:r>
@@ -3266,6 +3326,7 @@
           <w:sz w:val="20"/>
           <w:szCs w:val="20"/>
           <w:u w:val="single"/>
+          <w:lang w:val="en-US"/>
         </w:rPr>
         <w:t>Refunds</w:t>
       </w:r>
@@ -3274,6 +3335,7 @@
           <w:rFonts w:ascii="Serif" w:hAnsi="Serif"/>
           <w:sz w:val="20"/>
           <w:szCs w:val="20"/>
+          <w:lang w:val="en-US"/>
         </w:rPr>
         <w:t>. The PSF does not offer refunds for sponsorships. The PSF may cancel the event(s) or any part thereof. In that event, the PSF shall determine and refund to Sponsor the proportionate share of the balance of the aggregate Sponsorship fees applicable to event(s) received which remain after deducting all expenses incurred by the PSF.</w:t>
       </w:r>
@@ -3292,9 +3354,7 @@
         <w:ind w:left="680" w:right="0" w:hanging="624"/>
         <w:jc w:val="both"/>
         <w:rPr>
-          <w:rFonts w:ascii="Serif" w:hAnsi="Serif"/>
-          <w:sz w:val="20"/>
-          <w:szCs w:val="20"/>
+          <w:lang w:val="en-US"/>
         </w:rPr>
       </w:pPr>
       <w:r>
@@ -3305,6 +3365,7 @@
           <w:sz w:val="20"/>
           <w:szCs w:val="20"/>
           <w:u w:val="single"/>
+          <w:lang w:val="en-US"/>
         </w:rPr>
         <w:t>Sponsor Benefits</w:t>
       </w:r>
@@ -3313,6 +3374,7 @@
           <w:rFonts w:ascii="Serif" w:hAnsi="Serif"/>
           <w:sz w:val="20"/>
           <w:szCs w:val="20"/>
+          <w:lang w:val="en-US"/>
         </w:rPr>
         <w:t>. Sponsor Benefits per the Agreement are:</w:t>
       </w:r>
@@ -3335,16 +3397,15 @@
         <w:ind w:left="1191" w:right="0" w:hanging="0"/>
         <w:jc w:val="left"/>
         <w:rPr>
-          <w:rFonts w:ascii="Serif" w:hAnsi="Serif"/>
-          <w:sz w:val="20"/>
-          <w:szCs w:val="20"/>
-        </w:rPr>
-      </w:pPr>
-      <w:r>
-        <w:rPr>
-          <w:rFonts w:ascii="Serif" w:hAnsi="Serif"/>
-          <w:sz w:val="20"/>
-          <w:szCs w:val="20"/>
+          <w:lang w:val="en-US"/>
+        </w:rPr>
+      </w:pPr>
+      <w:r>
+        <w:rPr>
+          <w:rFonts w:ascii="Serif" w:hAnsi="Serif"/>
+          <w:sz w:val="20"/>
+          <w:szCs w:val="20"/>
+          <w:lang w:val="en-US"/>
         </w:rPr>
         <w:t>1. Acknowledgement as described under “Sponsorship” above.</w:t>
       </w:r>
@@ -3363,16 +3424,15 @@
         <w:ind w:left="1191" w:right="0" w:hanging="0"/>
         <w:jc w:val="left"/>
         <w:rPr>
-          <w:rFonts w:ascii="Serif" w:hAnsi="Serif"/>
-          <w:sz w:val="20"/>
-          <w:szCs w:val="20"/>
-        </w:rPr>
-      </w:pPr>
-      <w:r>
-        <w:rPr>
-          <w:rFonts w:ascii="Serif" w:hAnsi="Serif"/>
-          <w:sz w:val="20"/>
-          <w:szCs w:val="20"/>
+          <w:lang w:val="en-US"/>
+        </w:rPr>
+      </w:pPr>
+      <w:r>
+        <w:rPr>
+          <w:rFonts w:ascii="Serif" w:hAnsi="Serif"/>
+          <w:sz w:val="20"/>
+          <w:szCs w:val="20"/>
+          <w:lang w:val="en-US"/>
         </w:rPr>
         <w:t>{%for benefit in benefits%}{{loop.</w:t>
       </w:r>
@@ -3383,7 +3443,7 @@
           <w:kern w:val="2"/>
           <w:sz w:val="20"/>
           <w:szCs w:val="20"/>
-          <w:lang w:val="pt-BR" w:eastAsia="zh-CN" w:bidi="hi-IN"/>
+          <w:lang w:val="en-US" w:eastAsia="zh-CN" w:bidi="hi-IN"/>
         </w:rPr>
         <w:t>index</w:t>
       </w:r>
@@ -3392,6 +3452,7 @@
           <w:rFonts w:ascii="Serif" w:hAnsi="Serif"/>
           <w:sz w:val="20"/>
           <w:szCs w:val="20"/>
+          <w:lang w:val="en-US"/>
         </w:rPr>
         <w:t xml:space="preserve"> + 1}}. {{benefit}}{{“\n”}}{%endfor%}{%if legal_clauses%}</w:t>
       </w:r>
@@ -3410,9 +3471,7 @@
         <w:ind w:left="680" w:right="0" w:hanging="624"/>
         <w:jc w:val="both"/>
         <w:rPr>
-          <w:rFonts w:ascii="Serif" w:hAnsi="Serif"/>
-          <w:sz w:val="20"/>
-          <w:szCs w:val="20"/>
+          <w:lang w:val="en-US"/>
         </w:rPr>
       </w:pPr>
       <w:r>
@@ -3423,6 +3482,7 @@
           <w:sz w:val="20"/>
           <w:szCs w:val="20"/>
           <w:u w:val="single"/>
+          <w:lang w:val="en-US"/>
         </w:rPr>
         <w:t>Legal Clauses</w:t>
       </w:r>
@@ -3433,6 +3493,7 @@
           <w:bCs w:val="false"/>
           <w:sz w:val="20"/>
           <w:szCs w:val="20"/>
+          <w:lang w:val="en-US"/>
         </w:rPr>
         <w:t xml:space="preserve">. Related legal clauses are: </w:t>
       </w:r>
@@ -3455,9 +3516,7 @@
         <w:ind w:left="1174" w:right="0" w:hanging="0"/>
         <w:jc w:val="left"/>
         <w:rPr>
-          <w:rFonts w:ascii="Serif" w:hAnsi="Serif"/>
-          <w:sz w:val="20"/>
-          <w:szCs w:val="20"/>
+          <w:lang w:val="en-US"/>
         </w:rPr>
       </w:pPr>
       <w:r>
@@ -3467,6 +3526,7 @@
           <w:bCs w:val="false"/>
           <w:sz w:val="20"/>
           <w:szCs w:val="20"/>
+          <w:lang w:val="en-US"/>
         </w:rPr>
         <w:t>{%for clause in legal_clauses%}{{loop.index}}. {{clause}}{{“\n”}}{%endfor%}{%endif%}</w:t>
       </w:r>
@@ -4001,7 +4061,7 @@
         <w:kern w:val="2"/>
         <w:sz w:val="24"/>
         <w:szCs w:val="24"/>
-        <w:lang w:val="pt-BR" w:eastAsia="zh-CN" w:bidi="hi-IN"/>
+        <w:lang w:val="en-US" w:eastAsia="zh-CN" w:bidi="hi-IN"/>
       </w:rPr>
     </w:rPrDefault>
     <w:pPrDefault>
@@ -4026,7 +4086,7 @@
       <w:kern w:val="2"/>
       <w:sz w:val="24"/>
       <w:szCs w:val="24"/>
-      <w:lang w:val="pt-BR" w:eastAsia="zh-CN" w:bidi="hi-IN"/>
+      <w:lang w:eastAsia="zh-CN" w:bidi="hi-IN" w:val="en-US"/>
     </w:rPr>
   </w:style>
   <w:style w:type="character" w:styleId="InternetLink">
@@ -4034,7 +4094,7 @@
     <w:rPr>
       <w:color w:val="000080"/>
       <w:u w:val="single"/>
-      <w:lang w:val="zxx" w:eastAsia="zxx" w:bidi="zxx"/>
+      <w:lang w:eastAsia="zxx" w:bidi="zxx"/>
     </w:rPr>
   </w:style>
   <w:style w:type="character" w:styleId="NumberingSymbols">
@@ -4047,7 +4107,7 @@
     <w:rPr>
       <w:color w:val="800000"/>
       <w:u w:val="single"/>
-      <w:lang w:val="zxx" w:eastAsia="zxx" w:bidi="zxx"/>
+      <w:lang w:eastAsia="zxx" w:bidi="zxx"/>
     </w:rPr>
   </w:style>
   <w:style w:type="paragraph" w:styleId="Heading">

</xml_diff>

<commit_message>
Remove Ewa from Sponsor Contract Template, replace with T. Wouters
Replace Ewa's name in Notice, email, & Signature block
</commit_message>
<xml_diff>
--- a/templates/sponsors/admin/contract-template.docx
+++ b/templates/sponsors/admin/contract-template.docx
@@ -603,7 +603,7 @@
         <w:widowControl/>
         <w:numPr>
           <w:ilvl w:val="0"/>
-          <w:numId w:val="1"/>
+          <w:numId w:val="2"/>
         </w:numPr>
         <w:suppressAutoHyphens w:val="true"/>
         <w:bidi w:val="0"/>
@@ -642,7 +642,7 @@
         <w:widowControl/>
         <w:numPr>
           <w:ilvl w:val="0"/>
-          <w:numId w:val="1"/>
+          <w:numId w:val="2"/>
         </w:numPr>
         <w:suppressAutoHyphens w:val="true"/>
         <w:bidi w:val="0"/>
@@ -681,7 +681,7 @@
         <w:widowControl/>
         <w:numPr>
           <w:ilvl w:val="0"/>
-          <w:numId w:val="1"/>
+          <w:numId w:val="2"/>
         </w:numPr>
         <w:suppressAutoHyphens w:val="true"/>
         <w:bidi w:val="0"/>
@@ -740,7 +740,7 @@
         <w:widowControl/>
         <w:numPr>
           <w:ilvl w:val="0"/>
-          <w:numId w:val="1"/>
+          <w:numId w:val="2"/>
         </w:numPr>
         <w:suppressAutoHyphens w:val="true"/>
         <w:bidi w:val="0"/>
@@ -799,7 +799,7 @@
         <w:widowControl/>
         <w:numPr>
           <w:ilvl w:val="0"/>
-          <w:numId w:val="1"/>
+          <w:numId w:val="2"/>
         </w:numPr>
         <w:suppressAutoHyphens w:val="true"/>
         <w:bidi w:val="0"/>
@@ -838,7 +838,7 @@
         <w:widowControl/>
         <w:numPr>
           <w:ilvl w:val="1"/>
-          <w:numId w:val="1"/>
+          <w:numId w:val="2"/>
         </w:numPr>
         <w:suppressAutoHyphens w:val="true"/>
         <w:bidi w:val="0"/>
@@ -895,7 +895,7 @@
         <w:widowControl/>
         <w:numPr>
           <w:ilvl w:val="1"/>
-          <w:numId w:val="1"/>
+          <w:numId w:val="2"/>
         </w:numPr>
         <w:suppressAutoHyphens w:val="true"/>
         <w:bidi w:val="0"/>
@@ -952,7 +952,7 @@
         <w:widowControl/>
         <w:numPr>
           <w:ilvl w:val="0"/>
-          <w:numId w:val="1"/>
+          <w:numId w:val="2"/>
         </w:numPr>
         <w:suppressAutoHyphens w:val="true"/>
         <w:bidi w:val="0"/>
@@ -1055,7 +1055,7 @@
         <w:widowControl/>
         <w:numPr>
           <w:ilvl w:val="0"/>
-          <w:numId w:val="1"/>
+          <w:numId w:val="2"/>
         </w:numPr>
         <w:suppressAutoHyphens w:val="true"/>
         <w:bidi w:val="0"/>
@@ -1094,7 +1094,7 @@
         <w:widowControl/>
         <w:numPr>
           <w:ilvl w:val="0"/>
-          <w:numId w:val="1"/>
+          <w:numId w:val="2"/>
         </w:numPr>
         <w:suppressAutoHyphens w:val="true"/>
         <w:bidi w:val="0"/>
@@ -1173,7 +1173,7 @@
         <w:widowControl/>
         <w:numPr>
           <w:ilvl w:val="0"/>
-          <w:numId w:val="1"/>
+          <w:numId w:val="2"/>
         </w:numPr>
         <w:suppressAutoHyphens w:val="true"/>
         <w:bidi w:val="0"/>
@@ -1212,7 +1212,7 @@
         <w:widowControl/>
         <w:numPr>
           <w:ilvl w:val="0"/>
-          <w:numId w:val="1"/>
+          <w:numId w:val="2"/>
         </w:numPr>
         <w:suppressAutoHyphens w:val="true"/>
         <w:bidi w:val="0"/>
@@ -1251,7 +1251,7 @@
         <w:widowControl/>
         <w:numPr>
           <w:ilvl w:val="0"/>
-          <w:numId w:val="1"/>
+          <w:numId w:val="2"/>
         </w:numPr>
         <w:suppressAutoHyphens w:val="true"/>
         <w:bidi w:val="0"/>
@@ -1290,7 +1290,7 @@
         <w:widowControl/>
         <w:numPr>
           <w:ilvl w:val="0"/>
-          <w:numId w:val="1"/>
+          <w:numId w:val="2"/>
         </w:numPr>
         <w:suppressAutoHyphens w:val="true"/>
         <w:bidi w:val="0"/>
@@ -1329,7 +1329,7 @@
         <w:widowControl/>
         <w:numPr>
           <w:ilvl w:val="0"/>
-          <w:numId w:val="1"/>
+          <w:numId w:val="2"/>
         </w:numPr>
         <w:suppressAutoHyphens w:val="true"/>
         <w:bidi w:val="0"/>
@@ -1368,7 +1368,7 @@
         <w:widowControl/>
         <w:numPr>
           <w:ilvl w:val="0"/>
-          <w:numId w:val="1"/>
+          <w:numId w:val="2"/>
         </w:numPr>
         <w:suppressAutoHyphens w:val="true"/>
         <w:bidi w:val="0"/>
@@ -1407,7 +1407,7 @@
         <w:widowControl/>
         <w:numPr>
           <w:ilvl w:val="0"/>
-          <w:numId w:val="1"/>
+          <w:numId w:val="2"/>
         </w:numPr>
         <w:suppressAutoHyphens w:val="true"/>
         <w:bidi w:val="0"/>
@@ -1446,7 +1446,7 @@
         <w:widowControl/>
         <w:numPr>
           <w:ilvl w:val="0"/>
-          <w:numId w:val="1"/>
+          <w:numId w:val="2"/>
         </w:numPr>
         <w:suppressAutoHyphens w:val="true"/>
         <w:bidi w:val="0"/>
@@ -1545,7 +1545,7 @@
         <w:widowControl/>
         <w:numPr>
           <w:ilvl w:val="0"/>
-          <w:numId w:val="1"/>
+          <w:numId w:val="2"/>
         </w:numPr>
         <w:suppressAutoHyphens w:val="true"/>
         <w:bidi w:val="0"/>
@@ -1584,7 +1584,7 @@
         <w:widowControl/>
         <w:numPr>
           <w:ilvl w:val="0"/>
-          <w:numId w:val="1"/>
+          <w:numId w:val="2"/>
         </w:numPr>
         <w:suppressAutoHyphens w:val="true"/>
         <w:bidi w:val="0"/>
@@ -1921,7 +1921,7 @@
           <w:lang w:val="en-US"/>
         </w:rPr>
         <w:br/>
-        <w:t>Ewa Jodlowska</w:t>
+        <w:t>Thomas Wouters</w:t>
       </w:r>
     </w:p>
     <w:p>
@@ -1944,7 +1944,7 @@
           <w:szCs w:val="20"/>
           <w:lang w:val="en-US"/>
         </w:rPr>
-        <w:t>Executive Director</w:t>
+        <w:t>Director</w:t>
       </w:r>
     </w:p>
     <w:p>
@@ -2059,16 +2059,18 @@
         </w:rPr>
         <w:t xml:space="preserve">Email: </w:t>
       </w:r>
-      <w:r>
-        <w:rPr>
-          <w:rStyle w:val="InternetLink"/>
-          <w:rFonts w:ascii="Serif" w:hAnsi="Serif"/>
-          <w:sz w:val="20"/>
-          <w:szCs w:val="20"/>
-          <w:lang w:val="en-US"/>
-        </w:rPr>
-        <w:t>ewa@python.org</w:t>
-      </w:r>
+      <w:hyperlink r:id="rId4">
+        <w:r>
+          <w:rPr>
+            <w:rStyle w:val="InternetLink"/>
+            <w:rFonts w:ascii="Serif" w:hAnsi="Serif"/>
+            <w:sz w:val="20"/>
+            <w:szCs w:val="20"/>
+            <w:lang w:val="en-US"/>
+          </w:rPr>
+          <w:t>thomas@python.org</w:t>
+        </w:r>
+      </w:hyperlink>
     </w:p>
     <w:p>
       <w:pPr>
@@ -2320,7 +2322,7 @@
         <w:widowControl/>
         <w:numPr>
           <w:ilvl w:val="0"/>
-          <w:numId w:val="2"/>
+          <w:numId w:val="3"/>
         </w:numPr>
         <w:suppressAutoHyphens w:val="true"/>
         <w:bidi w:val="0"/>
@@ -2359,7 +2361,7 @@
         <w:widowControl/>
         <w:numPr>
           <w:ilvl w:val="0"/>
-          <w:numId w:val="2"/>
+          <w:numId w:val="3"/>
         </w:numPr>
         <w:suppressAutoHyphens w:val="true"/>
         <w:bidi w:val="0"/>
@@ -2398,7 +2400,7 @@
         <w:widowControl/>
         <w:numPr>
           <w:ilvl w:val="0"/>
-          <w:numId w:val="2"/>
+          <w:numId w:val="3"/>
         </w:numPr>
         <w:suppressAutoHyphens w:val="true"/>
         <w:bidi w:val="0"/>
@@ -2437,7 +2439,7 @@
         <w:widowControl/>
         <w:numPr>
           <w:ilvl w:val="0"/>
-          <w:numId w:val="2"/>
+          <w:numId w:val="3"/>
         </w:numPr>
         <w:suppressAutoHyphens w:val="true"/>
         <w:bidi w:val="0"/>
@@ -2476,7 +2478,7 @@
         <w:widowControl/>
         <w:numPr>
           <w:ilvl w:val="0"/>
-          <w:numId w:val="2"/>
+          <w:numId w:val="3"/>
         </w:numPr>
         <w:suppressAutoHyphens w:val="true"/>
         <w:bidi w:val="0"/>
@@ -2515,7 +2517,7 @@
         <w:widowControl/>
         <w:numPr>
           <w:ilvl w:val="0"/>
-          <w:numId w:val="2"/>
+          <w:numId w:val="3"/>
         </w:numPr>
         <w:suppressAutoHyphens w:val="true"/>
         <w:bidi w:val="0"/>
@@ -2554,7 +2556,7 @@
         <w:widowControl/>
         <w:numPr>
           <w:ilvl w:val="0"/>
-          <w:numId w:val="2"/>
+          <w:numId w:val="3"/>
         </w:numPr>
         <w:suppressAutoHyphens w:val="true"/>
         <w:bidi w:val="0"/>
@@ -2593,7 +2595,7 @@
         <w:widowControl/>
         <w:numPr>
           <w:ilvl w:val="0"/>
-          <w:numId w:val="2"/>
+          <w:numId w:val="3"/>
         </w:numPr>
         <w:suppressAutoHyphens w:val="true"/>
         <w:bidi w:val="0"/>
@@ -2632,7 +2634,7 @@
         <w:widowControl/>
         <w:numPr>
           <w:ilvl w:val="0"/>
-          <w:numId w:val="2"/>
+          <w:numId w:val="3"/>
         </w:numPr>
         <w:suppressAutoHyphens w:val="true"/>
         <w:bidi w:val="0"/>
@@ -2874,9 +2876,9 @@
         <w:br/>
         <w:t>By: ___________________________________</w:t>
         <w:br/>
-        <w:t xml:space="preserve">      Ewa Jodlowska</w:t>
+        <w:t xml:space="preserve">      Thomas Wouters</w:t>
         <w:br/>
-        <w:t xml:space="preserve">      Executive Director</w:t>
+        <w:t xml:space="preserve">      Director</w:t>
         <w:br/>
         <w:br/>
         <w:br/>
@@ -3022,7 +3024,7 @@
         <w:widowControl/>
         <w:numPr>
           <w:ilvl w:val="0"/>
-          <w:numId w:val="3"/>
+          <w:numId w:val="4"/>
         </w:numPr>
         <w:suppressAutoHyphens w:val="true"/>
         <w:bidi w:val="0"/>
@@ -3146,7 +3148,7 @@
         <w:widowControl/>
         <w:numPr>
           <w:ilvl w:val="1"/>
-          <w:numId w:val="3"/>
+          <w:numId w:val="4"/>
         </w:numPr>
         <w:suppressAutoHyphens w:val="true"/>
         <w:bidi w:val="0"/>
@@ -3173,7 +3175,7 @@
         <w:widowControl/>
         <w:numPr>
           <w:ilvl w:val="1"/>
-          <w:numId w:val="3"/>
+          <w:numId w:val="4"/>
         </w:numPr>
         <w:suppressAutoHyphens w:val="true"/>
         <w:bidi w:val="0"/>
@@ -3229,7 +3231,7 @@
         <w:widowControl/>
         <w:numPr>
           <w:ilvl w:val="0"/>
-          <w:numId w:val="3"/>
+          <w:numId w:val="4"/>
         </w:numPr>
         <w:suppressAutoHyphens w:val="true"/>
         <w:bidi w:val="0"/>
@@ -3268,7 +3270,7 @@
         <w:widowControl/>
         <w:numPr>
           <w:ilvl w:val="0"/>
-          <w:numId w:val="3"/>
+          <w:numId w:val="4"/>
         </w:numPr>
         <w:suppressAutoHyphens w:val="true"/>
         <w:bidi w:val="0"/>
@@ -3307,7 +3309,7 @@
         <w:widowControl/>
         <w:numPr>
           <w:ilvl w:val="0"/>
-          <w:numId w:val="3"/>
+          <w:numId w:val="4"/>
         </w:numPr>
         <w:suppressAutoHyphens w:val="true"/>
         <w:bidi w:val="0"/>
@@ -3346,7 +3348,7 @@
         <w:widowControl/>
         <w:numPr>
           <w:ilvl w:val="0"/>
-          <w:numId w:val="3"/>
+          <w:numId w:val="4"/>
         </w:numPr>
         <w:suppressAutoHyphens w:val="true"/>
         <w:bidi w:val="0"/>
@@ -3463,7 +3465,7 @@
         <w:widowControl/>
         <w:numPr>
           <w:ilvl w:val="0"/>
-          <w:numId w:val="3"/>
+          <w:numId w:val="4"/>
         </w:numPr>
         <w:suppressAutoHyphens w:val="true"/>
         <w:bidi w:val="0"/>
@@ -3534,7 +3536,7 @@
     <w:sectPr>
       <w:type w:val="nextPage"/>
       <w:pgSz w:w="11906" w:h="16838"/>
-      <w:pgMar w:left="1134" w:right="1134" w:header="0" w:top="1134" w:footer="0" w:bottom="1134" w:gutter="0"/>
+      <w:pgMar w:left="1134" w:right="1134" w:gutter="0" w:header="0" w:top="1134" w:footer="0" w:bottom="1134"/>
       <w:pgNumType w:fmt="decimal"/>
       <w:formProt w:val="false"/>
       <w:textDirection w:val="lrTb"/>
@@ -3549,6 +3551,125 @@
   <w:abstractNum w:abstractNumId="1">
     <w:lvl w:ilvl="0">
       <w:start w:val="1"/>
+      <w:numFmt w:val="none"/>
+      <w:suff w:val="nothing"/>
+      <w:lvlText w:val=""/>
+      <w:lvlJc w:val="left"/>
+      <w:pPr>
+        <w:tabs>
+          <w:tab w:val="num" w:pos="0"/>
+        </w:tabs>
+        <w:ind w:left="0" w:hanging="0"/>
+      </w:pPr>
+    </w:lvl>
+    <w:lvl w:ilvl="1">
+      <w:start w:val="1"/>
+      <w:numFmt w:val="none"/>
+      <w:suff w:val="nothing"/>
+      <w:lvlText w:val=""/>
+      <w:lvlJc w:val="left"/>
+      <w:pPr>
+        <w:tabs>
+          <w:tab w:val="num" w:pos="0"/>
+        </w:tabs>
+        <w:ind w:left="0" w:hanging="0"/>
+      </w:pPr>
+    </w:lvl>
+    <w:lvl w:ilvl="2">
+      <w:start w:val="1"/>
+      <w:numFmt w:val="none"/>
+      <w:suff w:val="nothing"/>
+      <w:lvlText w:val=""/>
+      <w:lvlJc w:val="left"/>
+      <w:pPr>
+        <w:tabs>
+          <w:tab w:val="num" w:pos="0"/>
+        </w:tabs>
+        <w:ind w:left="0" w:hanging="0"/>
+      </w:pPr>
+    </w:lvl>
+    <w:lvl w:ilvl="3">
+      <w:start w:val="1"/>
+      <w:numFmt w:val="none"/>
+      <w:suff w:val="nothing"/>
+      <w:lvlText w:val=""/>
+      <w:lvlJc w:val="left"/>
+      <w:pPr>
+        <w:tabs>
+          <w:tab w:val="num" w:pos="0"/>
+        </w:tabs>
+        <w:ind w:left="0" w:hanging="0"/>
+      </w:pPr>
+    </w:lvl>
+    <w:lvl w:ilvl="4">
+      <w:start w:val="1"/>
+      <w:numFmt w:val="none"/>
+      <w:suff w:val="nothing"/>
+      <w:lvlText w:val=""/>
+      <w:lvlJc w:val="left"/>
+      <w:pPr>
+        <w:tabs>
+          <w:tab w:val="num" w:pos="0"/>
+        </w:tabs>
+        <w:ind w:left="0" w:hanging="0"/>
+      </w:pPr>
+    </w:lvl>
+    <w:lvl w:ilvl="5">
+      <w:start w:val="1"/>
+      <w:numFmt w:val="none"/>
+      <w:suff w:val="nothing"/>
+      <w:lvlText w:val=""/>
+      <w:lvlJc w:val="left"/>
+      <w:pPr>
+        <w:tabs>
+          <w:tab w:val="num" w:pos="0"/>
+        </w:tabs>
+        <w:ind w:left="0" w:hanging="0"/>
+      </w:pPr>
+    </w:lvl>
+    <w:lvl w:ilvl="6">
+      <w:start w:val="1"/>
+      <w:numFmt w:val="none"/>
+      <w:suff w:val="nothing"/>
+      <w:lvlText w:val=""/>
+      <w:lvlJc w:val="left"/>
+      <w:pPr>
+        <w:tabs>
+          <w:tab w:val="num" w:pos="0"/>
+        </w:tabs>
+        <w:ind w:left="0" w:hanging="0"/>
+      </w:pPr>
+    </w:lvl>
+    <w:lvl w:ilvl="7">
+      <w:start w:val="1"/>
+      <w:numFmt w:val="none"/>
+      <w:suff w:val="nothing"/>
+      <w:lvlText w:val=""/>
+      <w:lvlJc w:val="left"/>
+      <w:pPr>
+        <w:tabs>
+          <w:tab w:val="num" w:pos="0"/>
+        </w:tabs>
+        <w:ind w:left="0" w:hanging="0"/>
+      </w:pPr>
+    </w:lvl>
+    <w:lvl w:ilvl="8">
+      <w:start w:val="1"/>
+      <w:numFmt w:val="none"/>
+      <w:suff w:val="nothing"/>
+      <w:lvlText w:val=""/>
+      <w:lvlJc w:val="left"/>
+      <w:pPr>
+        <w:tabs>
+          <w:tab w:val="num" w:pos="0"/>
+        </w:tabs>
+        <w:ind w:left="0" w:hanging="0"/>
+      </w:pPr>
+    </w:lvl>
+  </w:abstractNum>
+  <w:abstractNum w:abstractNumId="2">
+    <w:lvl w:ilvl="0">
+      <w:start w:val="1"/>
       <w:numFmt w:val="decimal"/>
       <w:lvlText w:val=" %1."/>
       <w:lvlJc w:val="left"/>
@@ -3677,7 +3798,7 @@
       </w:rPr>
     </w:lvl>
   </w:abstractNum>
-  <w:abstractNum w:abstractNumId="2">
+  <w:abstractNum w:abstractNumId="3">
     <w:lvl w:ilvl="0">
       <w:start w:val="19"/>
       <w:numFmt w:val="decimal"/>
@@ -3787,7 +3908,7 @@
       </w:pPr>
     </w:lvl>
   </w:abstractNum>
-  <w:abstractNum w:abstractNumId="3">
+  <w:abstractNum w:abstractNumId="4">
     <w:lvl w:ilvl="0">
       <w:start w:val="1"/>
       <w:numFmt w:val="decimal"/>
@@ -3916,125 +4037,6 @@
       <w:rPr>
         <w:rFonts w:ascii="Symbol" w:hAnsi="Symbol" w:cs="Symbol" w:hint="default"/>
       </w:rPr>
-    </w:lvl>
-  </w:abstractNum>
-  <w:abstractNum w:abstractNumId="4">
-    <w:lvl w:ilvl="0">
-      <w:start w:val="1"/>
-      <w:numFmt w:val="none"/>
-      <w:suff w:val="nothing"/>
-      <w:lvlText w:val=""/>
-      <w:lvlJc w:val="left"/>
-      <w:pPr>
-        <w:tabs>
-          <w:tab w:val="num" w:pos="0"/>
-        </w:tabs>
-        <w:ind w:left="0" w:hanging="0"/>
-      </w:pPr>
-    </w:lvl>
-    <w:lvl w:ilvl="1">
-      <w:start w:val="1"/>
-      <w:numFmt w:val="none"/>
-      <w:suff w:val="nothing"/>
-      <w:lvlText w:val=""/>
-      <w:lvlJc w:val="left"/>
-      <w:pPr>
-        <w:tabs>
-          <w:tab w:val="num" w:pos="0"/>
-        </w:tabs>
-        <w:ind w:left="0" w:hanging="0"/>
-      </w:pPr>
-    </w:lvl>
-    <w:lvl w:ilvl="2">
-      <w:start w:val="1"/>
-      <w:numFmt w:val="none"/>
-      <w:suff w:val="nothing"/>
-      <w:lvlText w:val=""/>
-      <w:lvlJc w:val="left"/>
-      <w:pPr>
-        <w:tabs>
-          <w:tab w:val="num" w:pos="0"/>
-        </w:tabs>
-        <w:ind w:left="0" w:hanging="0"/>
-      </w:pPr>
-    </w:lvl>
-    <w:lvl w:ilvl="3">
-      <w:start w:val="1"/>
-      <w:numFmt w:val="none"/>
-      <w:suff w:val="nothing"/>
-      <w:lvlText w:val=""/>
-      <w:lvlJc w:val="left"/>
-      <w:pPr>
-        <w:tabs>
-          <w:tab w:val="num" w:pos="0"/>
-        </w:tabs>
-        <w:ind w:left="0" w:hanging="0"/>
-      </w:pPr>
-    </w:lvl>
-    <w:lvl w:ilvl="4">
-      <w:start w:val="1"/>
-      <w:numFmt w:val="none"/>
-      <w:suff w:val="nothing"/>
-      <w:lvlText w:val=""/>
-      <w:lvlJc w:val="left"/>
-      <w:pPr>
-        <w:tabs>
-          <w:tab w:val="num" w:pos="0"/>
-        </w:tabs>
-        <w:ind w:left="0" w:hanging="0"/>
-      </w:pPr>
-    </w:lvl>
-    <w:lvl w:ilvl="5">
-      <w:start w:val="1"/>
-      <w:numFmt w:val="none"/>
-      <w:suff w:val="nothing"/>
-      <w:lvlText w:val=""/>
-      <w:lvlJc w:val="left"/>
-      <w:pPr>
-        <w:tabs>
-          <w:tab w:val="num" w:pos="0"/>
-        </w:tabs>
-        <w:ind w:left="0" w:hanging="0"/>
-      </w:pPr>
-    </w:lvl>
-    <w:lvl w:ilvl="6">
-      <w:start w:val="1"/>
-      <w:numFmt w:val="none"/>
-      <w:suff w:val="nothing"/>
-      <w:lvlText w:val=""/>
-      <w:lvlJc w:val="left"/>
-      <w:pPr>
-        <w:tabs>
-          <w:tab w:val="num" w:pos="0"/>
-        </w:tabs>
-        <w:ind w:left="0" w:hanging="0"/>
-      </w:pPr>
-    </w:lvl>
-    <w:lvl w:ilvl="7">
-      <w:start w:val="1"/>
-      <w:numFmt w:val="none"/>
-      <w:suff w:val="nothing"/>
-      <w:lvlText w:val=""/>
-      <w:lvlJc w:val="left"/>
-      <w:pPr>
-        <w:tabs>
-          <w:tab w:val="num" w:pos="0"/>
-        </w:tabs>
-        <w:ind w:left="0" w:hanging="0"/>
-      </w:pPr>
-    </w:lvl>
-    <w:lvl w:ilvl="8">
-      <w:start w:val="1"/>
-      <w:numFmt w:val="none"/>
-      <w:suff w:val="nothing"/>
-      <w:lvlText w:val=""/>
-      <w:lvlJc w:val="left"/>
-      <w:pPr>
-        <w:tabs>
-          <w:tab w:val="num" w:pos="0"/>
-        </w:tabs>
-        <w:ind w:left="0" w:hanging="0"/>
-      </w:pPr>
     </w:lvl>
   </w:abstractNum>
   <w:num w:numId="1">
@@ -4086,7 +4088,7 @@
       <w:kern w:val="2"/>
       <w:sz w:val="24"/>
       <w:szCs w:val="24"/>
-      <w:lang w:eastAsia="zh-CN" w:bidi="hi-IN" w:val="en-US"/>
+      <w:lang w:val="en-US" w:eastAsia="zh-CN" w:bidi="hi-IN"/>
     </w:rPr>
   </w:style>
   <w:style w:type="character" w:styleId="InternetLink">

</xml_diff>

<commit_message>
Remove Ewa from Sponsor Contract Template, replace with T. Wouters (#1939)
Replace Ewa's name in Notice, email, & Signature block
</commit_message>
<xml_diff>
--- a/templates/sponsors/admin/contract-template.docx
+++ b/templates/sponsors/admin/contract-template.docx
@@ -603,7 +603,7 @@
         <w:widowControl/>
         <w:numPr>
           <w:ilvl w:val="0"/>
-          <w:numId w:val="1"/>
+          <w:numId w:val="2"/>
         </w:numPr>
         <w:suppressAutoHyphens w:val="true"/>
         <w:bidi w:val="0"/>
@@ -642,7 +642,7 @@
         <w:widowControl/>
         <w:numPr>
           <w:ilvl w:val="0"/>
-          <w:numId w:val="1"/>
+          <w:numId w:val="2"/>
         </w:numPr>
         <w:suppressAutoHyphens w:val="true"/>
         <w:bidi w:val="0"/>
@@ -681,7 +681,7 @@
         <w:widowControl/>
         <w:numPr>
           <w:ilvl w:val="0"/>
-          <w:numId w:val="1"/>
+          <w:numId w:val="2"/>
         </w:numPr>
         <w:suppressAutoHyphens w:val="true"/>
         <w:bidi w:val="0"/>
@@ -740,7 +740,7 @@
         <w:widowControl/>
         <w:numPr>
           <w:ilvl w:val="0"/>
-          <w:numId w:val="1"/>
+          <w:numId w:val="2"/>
         </w:numPr>
         <w:suppressAutoHyphens w:val="true"/>
         <w:bidi w:val="0"/>
@@ -799,7 +799,7 @@
         <w:widowControl/>
         <w:numPr>
           <w:ilvl w:val="0"/>
-          <w:numId w:val="1"/>
+          <w:numId w:val="2"/>
         </w:numPr>
         <w:suppressAutoHyphens w:val="true"/>
         <w:bidi w:val="0"/>
@@ -838,7 +838,7 @@
         <w:widowControl/>
         <w:numPr>
           <w:ilvl w:val="1"/>
-          <w:numId w:val="1"/>
+          <w:numId w:val="2"/>
         </w:numPr>
         <w:suppressAutoHyphens w:val="true"/>
         <w:bidi w:val="0"/>
@@ -895,7 +895,7 @@
         <w:widowControl/>
         <w:numPr>
           <w:ilvl w:val="1"/>
-          <w:numId w:val="1"/>
+          <w:numId w:val="2"/>
         </w:numPr>
         <w:suppressAutoHyphens w:val="true"/>
         <w:bidi w:val="0"/>
@@ -952,7 +952,7 @@
         <w:widowControl/>
         <w:numPr>
           <w:ilvl w:val="0"/>
-          <w:numId w:val="1"/>
+          <w:numId w:val="2"/>
         </w:numPr>
         <w:suppressAutoHyphens w:val="true"/>
         <w:bidi w:val="0"/>
@@ -1055,7 +1055,7 @@
         <w:widowControl/>
         <w:numPr>
           <w:ilvl w:val="0"/>
-          <w:numId w:val="1"/>
+          <w:numId w:val="2"/>
         </w:numPr>
         <w:suppressAutoHyphens w:val="true"/>
         <w:bidi w:val="0"/>
@@ -1094,7 +1094,7 @@
         <w:widowControl/>
         <w:numPr>
           <w:ilvl w:val="0"/>
-          <w:numId w:val="1"/>
+          <w:numId w:val="2"/>
         </w:numPr>
         <w:suppressAutoHyphens w:val="true"/>
         <w:bidi w:val="0"/>
@@ -1173,7 +1173,7 @@
         <w:widowControl/>
         <w:numPr>
           <w:ilvl w:val="0"/>
-          <w:numId w:val="1"/>
+          <w:numId w:val="2"/>
         </w:numPr>
         <w:suppressAutoHyphens w:val="true"/>
         <w:bidi w:val="0"/>
@@ -1212,7 +1212,7 @@
         <w:widowControl/>
         <w:numPr>
           <w:ilvl w:val="0"/>
-          <w:numId w:val="1"/>
+          <w:numId w:val="2"/>
         </w:numPr>
         <w:suppressAutoHyphens w:val="true"/>
         <w:bidi w:val="0"/>
@@ -1251,7 +1251,7 @@
         <w:widowControl/>
         <w:numPr>
           <w:ilvl w:val="0"/>
-          <w:numId w:val="1"/>
+          <w:numId w:val="2"/>
         </w:numPr>
         <w:suppressAutoHyphens w:val="true"/>
         <w:bidi w:val="0"/>
@@ -1290,7 +1290,7 @@
         <w:widowControl/>
         <w:numPr>
           <w:ilvl w:val="0"/>
-          <w:numId w:val="1"/>
+          <w:numId w:val="2"/>
         </w:numPr>
         <w:suppressAutoHyphens w:val="true"/>
         <w:bidi w:val="0"/>
@@ -1329,7 +1329,7 @@
         <w:widowControl/>
         <w:numPr>
           <w:ilvl w:val="0"/>
-          <w:numId w:val="1"/>
+          <w:numId w:val="2"/>
         </w:numPr>
         <w:suppressAutoHyphens w:val="true"/>
         <w:bidi w:val="0"/>
@@ -1368,7 +1368,7 @@
         <w:widowControl/>
         <w:numPr>
           <w:ilvl w:val="0"/>
-          <w:numId w:val="1"/>
+          <w:numId w:val="2"/>
         </w:numPr>
         <w:suppressAutoHyphens w:val="true"/>
         <w:bidi w:val="0"/>
@@ -1407,7 +1407,7 @@
         <w:widowControl/>
         <w:numPr>
           <w:ilvl w:val="0"/>
-          <w:numId w:val="1"/>
+          <w:numId w:val="2"/>
         </w:numPr>
         <w:suppressAutoHyphens w:val="true"/>
         <w:bidi w:val="0"/>
@@ -1446,7 +1446,7 @@
         <w:widowControl/>
         <w:numPr>
           <w:ilvl w:val="0"/>
-          <w:numId w:val="1"/>
+          <w:numId w:val="2"/>
         </w:numPr>
         <w:suppressAutoHyphens w:val="true"/>
         <w:bidi w:val="0"/>
@@ -1545,7 +1545,7 @@
         <w:widowControl/>
         <w:numPr>
           <w:ilvl w:val="0"/>
-          <w:numId w:val="1"/>
+          <w:numId w:val="2"/>
         </w:numPr>
         <w:suppressAutoHyphens w:val="true"/>
         <w:bidi w:val="0"/>
@@ -1584,7 +1584,7 @@
         <w:widowControl/>
         <w:numPr>
           <w:ilvl w:val="0"/>
-          <w:numId w:val="1"/>
+          <w:numId w:val="2"/>
         </w:numPr>
         <w:suppressAutoHyphens w:val="true"/>
         <w:bidi w:val="0"/>
@@ -1921,7 +1921,7 @@
           <w:lang w:val="en-US"/>
         </w:rPr>
         <w:br/>
-        <w:t>Ewa Jodlowska</w:t>
+        <w:t>Thomas Wouters</w:t>
       </w:r>
     </w:p>
     <w:p>
@@ -1944,7 +1944,7 @@
           <w:szCs w:val="20"/>
           <w:lang w:val="en-US"/>
         </w:rPr>
-        <w:t>Executive Director</w:t>
+        <w:t>Director</w:t>
       </w:r>
     </w:p>
     <w:p>
@@ -2059,16 +2059,18 @@
         </w:rPr>
         <w:t xml:space="preserve">Email: </w:t>
       </w:r>
-      <w:r>
-        <w:rPr>
-          <w:rStyle w:val="InternetLink"/>
-          <w:rFonts w:ascii="Serif" w:hAnsi="Serif"/>
-          <w:sz w:val="20"/>
-          <w:szCs w:val="20"/>
-          <w:lang w:val="en-US"/>
-        </w:rPr>
-        <w:t>ewa@python.org</w:t>
-      </w:r>
+      <w:hyperlink r:id="rId4">
+        <w:r>
+          <w:rPr>
+            <w:rStyle w:val="InternetLink"/>
+            <w:rFonts w:ascii="Serif" w:hAnsi="Serif"/>
+            <w:sz w:val="20"/>
+            <w:szCs w:val="20"/>
+            <w:lang w:val="en-US"/>
+          </w:rPr>
+          <w:t>thomas@python.org</w:t>
+        </w:r>
+      </w:hyperlink>
     </w:p>
     <w:p>
       <w:pPr>
@@ -2320,7 +2322,7 @@
         <w:widowControl/>
         <w:numPr>
           <w:ilvl w:val="0"/>
-          <w:numId w:val="2"/>
+          <w:numId w:val="3"/>
         </w:numPr>
         <w:suppressAutoHyphens w:val="true"/>
         <w:bidi w:val="0"/>
@@ -2359,7 +2361,7 @@
         <w:widowControl/>
         <w:numPr>
           <w:ilvl w:val="0"/>
-          <w:numId w:val="2"/>
+          <w:numId w:val="3"/>
         </w:numPr>
         <w:suppressAutoHyphens w:val="true"/>
         <w:bidi w:val="0"/>
@@ -2398,7 +2400,7 @@
         <w:widowControl/>
         <w:numPr>
           <w:ilvl w:val="0"/>
-          <w:numId w:val="2"/>
+          <w:numId w:val="3"/>
         </w:numPr>
         <w:suppressAutoHyphens w:val="true"/>
         <w:bidi w:val="0"/>
@@ -2437,7 +2439,7 @@
         <w:widowControl/>
         <w:numPr>
           <w:ilvl w:val="0"/>
-          <w:numId w:val="2"/>
+          <w:numId w:val="3"/>
         </w:numPr>
         <w:suppressAutoHyphens w:val="true"/>
         <w:bidi w:val="0"/>
@@ -2476,7 +2478,7 @@
         <w:widowControl/>
         <w:numPr>
           <w:ilvl w:val="0"/>
-          <w:numId w:val="2"/>
+          <w:numId w:val="3"/>
         </w:numPr>
         <w:suppressAutoHyphens w:val="true"/>
         <w:bidi w:val="0"/>
@@ -2515,7 +2517,7 @@
         <w:widowControl/>
         <w:numPr>
           <w:ilvl w:val="0"/>
-          <w:numId w:val="2"/>
+          <w:numId w:val="3"/>
         </w:numPr>
         <w:suppressAutoHyphens w:val="true"/>
         <w:bidi w:val="0"/>
@@ -2554,7 +2556,7 @@
         <w:widowControl/>
         <w:numPr>
           <w:ilvl w:val="0"/>
-          <w:numId w:val="2"/>
+          <w:numId w:val="3"/>
         </w:numPr>
         <w:suppressAutoHyphens w:val="true"/>
         <w:bidi w:val="0"/>
@@ -2593,7 +2595,7 @@
         <w:widowControl/>
         <w:numPr>
           <w:ilvl w:val="0"/>
-          <w:numId w:val="2"/>
+          <w:numId w:val="3"/>
         </w:numPr>
         <w:suppressAutoHyphens w:val="true"/>
         <w:bidi w:val="0"/>
@@ -2632,7 +2634,7 @@
         <w:widowControl/>
         <w:numPr>
           <w:ilvl w:val="0"/>
-          <w:numId w:val="2"/>
+          <w:numId w:val="3"/>
         </w:numPr>
         <w:suppressAutoHyphens w:val="true"/>
         <w:bidi w:val="0"/>
@@ -2874,9 +2876,9 @@
         <w:br/>
         <w:t>By: ___________________________________</w:t>
         <w:br/>
-        <w:t xml:space="preserve">      Ewa Jodlowska</w:t>
+        <w:t xml:space="preserve">      Thomas Wouters</w:t>
         <w:br/>
-        <w:t xml:space="preserve">      Executive Director</w:t>
+        <w:t xml:space="preserve">      Director</w:t>
         <w:br/>
         <w:br/>
         <w:br/>
@@ -3022,7 +3024,7 @@
         <w:widowControl/>
         <w:numPr>
           <w:ilvl w:val="0"/>
-          <w:numId w:val="3"/>
+          <w:numId w:val="4"/>
         </w:numPr>
         <w:suppressAutoHyphens w:val="true"/>
         <w:bidi w:val="0"/>
@@ -3146,7 +3148,7 @@
         <w:widowControl/>
         <w:numPr>
           <w:ilvl w:val="1"/>
-          <w:numId w:val="3"/>
+          <w:numId w:val="4"/>
         </w:numPr>
         <w:suppressAutoHyphens w:val="true"/>
         <w:bidi w:val="0"/>
@@ -3173,7 +3175,7 @@
         <w:widowControl/>
         <w:numPr>
           <w:ilvl w:val="1"/>
-          <w:numId w:val="3"/>
+          <w:numId w:val="4"/>
         </w:numPr>
         <w:suppressAutoHyphens w:val="true"/>
         <w:bidi w:val="0"/>
@@ -3229,7 +3231,7 @@
         <w:widowControl/>
         <w:numPr>
           <w:ilvl w:val="0"/>
-          <w:numId w:val="3"/>
+          <w:numId w:val="4"/>
         </w:numPr>
         <w:suppressAutoHyphens w:val="true"/>
         <w:bidi w:val="0"/>
@@ -3268,7 +3270,7 @@
         <w:widowControl/>
         <w:numPr>
           <w:ilvl w:val="0"/>
-          <w:numId w:val="3"/>
+          <w:numId w:val="4"/>
         </w:numPr>
         <w:suppressAutoHyphens w:val="true"/>
         <w:bidi w:val="0"/>
@@ -3307,7 +3309,7 @@
         <w:widowControl/>
         <w:numPr>
           <w:ilvl w:val="0"/>
-          <w:numId w:val="3"/>
+          <w:numId w:val="4"/>
         </w:numPr>
         <w:suppressAutoHyphens w:val="true"/>
         <w:bidi w:val="0"/>
@@ -3346,7 +3348,7 @@
         <w:widowControl/>
         <w:numPr>
           <w:ilvl w:val="0"/>
-          <w:numId w:val="3"/>
+          <w:numId w:val="4"/>
         </w:numPr>
         <w:suppressAutoHyphens w:val="true"/>
         <w:bidi w:val="0"/>
@@ -3463,7 +3465,7 @@
         <w:widowControl/>
         <w:numPr>
           <w:ilvl w:val="0"/>
-          <w:numId w:val="3"/>
+          <w:numId w:val="4"/>
         </w:numPr>
         <w:suppressAutoHyphens w:val="true"/>
         <w:bidi w:val="0"/>
@@ -3534,7 +3536,7 @@
     <w:sectPr>
       <w:type w:val="nextPage"/>
       <w:pgSz w:w="11906" w:h="16838"/>
-      <w:pgMar w:left="1134" w:right="1134" w:header="0" w:top="1134" w:footer="0" w:bottom="1134" w:gutter="0"/>
+      <w:pgMar w:left="1134" w:right="1134" w:gutter="0" w:header="0" w:top="1134" w:footer="0" w:bottom="1134"/>
       <w:pgNumType w:fmt="decimal"/>
       <w:formProt w:val="false"/>
       <w:textDirection w:val="lrTb"/>
@@ -3549,6 +3551,125 @@
   <w:abstractNum w:abstractNumId="1">
     <w:lvl w:ilvl="0">
       <w:start w:val="1"/>
+      <w:numFmt w:val="none"/>
+      <w:suff w:val="nothing"/>
+      <w:lvlText w:val=""/>
+      <w:lvlJc w:val="left"/>
+      <w:pPr>
+        <w:tabs>
+          <w:tab w:val="num" w:pos="0"/>
+        </w:tabs>
+        <w:ind w:left="0" w:hanging="0"/>
+      </w:pPr>
+    </w:lvl>
+    <w:lvl w:ilvl="1">
+      <w:start w:val="1"/>
+      <w:numFmt w:val="none"/>
+      <w:suff w:val="nothing"/>
+      <w:lvlText w:val=""/>
+      <w:lvlJc w:val="left"/>
+      <w:pPr>
+        <w:tabs>
+          <w:tab w:val="num" w:pos="0"/>
+        </w:tabs>
+        <w:ind w:left="0" w:hanging="0"/>
+      </w:pPr>
+    </w:lvl>
+    <w:lvl w:ilvl="2">
+      <w:start w:val="1"/>
+      <w:numFmt w:val="none"/>
+      <w:suff w:val="nothing"/>
+      <w:lvlText w:val=""/>
+      <w:lvlJc w:val="left"/>
+      <w:pPr>
+        <w:tabs>
+          <w:tab w:val="num" w:pos="0"/>
+        </w:tabs>
+        <w:ind w:left="0" w:hanging="0"/>
+      </w:pPr>
+    </w:lvl>
+    <w:lvl w:ilvl="3">
+      <w:start w:val="1"/>
+      <w:numFmt w:val="none"/>
+      <w:suff w:val="nothing"/>
+      <w:lvlText w:val=""/>
+      <w:lvlJc w:val="left"/>
+      <w:pPr>
+        <w:tabs>
+          <w:tab w:val="num" w:pos="0"/>
+        </w:tabs>
+        <w:ind w:left="0" w:hanging="0"/>
+      </w:pPr>
+    </w:lvl>
+    <w:lvl w:ilvl="4">
+      <w:start w:val="1"/>
+      <w:numFmt w:val="none"/>
+      <w:suff w:val="nothing"/>
+      <w:lvlText w:val=""/>
+      <w:lvlJc w:val="left"/>
+      <w:pPr>
+        <w:tabs>
+          <w:tab w:val="num" w:pos="0"/>
+        </w:tabs>
+        <w:ind w:left="0" w:hanging="0"/>
+      </w:pPr>
+    </w:lvl>
+    <w:lvl w:ilvl="5">
+      <w:start w:val="1"/>
+      <w:numFmt w:val="none"/>
+      <w:suff w:val="nothing"/>
+      <w:lvlText w:val=""/>
+      <w:lvlJc w:val="left"/>
+      <w:pPr>
+        <w:tabs>
+          <w:tab w:val="num" w:pos="0"/>
+        </w:tabs>
+        <w:ind w:left="0" w:hanging="0"/>
+      </w:pPr>
+    </w:lvl>
+    <w:lvl w:ilvl="6">
+      <w:start w:val="1"/>
+      <w:numFmt w:val="none"/>
+      <w:suff w:val="nothing"/>
+      <w:lvlText w:val=""/>
+      <w:lvlJc w:val="left"/>
+      <w:pPr>
+        <w:tabs>
+          <w:tab w:val="num" w:pos="0"/>
+        </w:tabs>
+        <w:ind w:left="0" w:hanging="0"/>
+      </w:pPr>
+    </w:lvl>
+    <w:lvl w:ilvl="7">
+      <w:start w:val="1"/>
+      <w:numFmt w:val="none"/>
+      <w:suff w:val="nothing"/>
+      <w:lvlText w:val=""/>
+      <w:lvlJc w:val="left"/>
+      <w:pPr>
+        <w:tabs>
+          <w:tab w:val="num" w:pos="0"/>
+        </w:tabs>
+        <w:ind w:left="0" w:hanging="0"/>
+      </w:pPr>
+    </w:lvl>
+    <w:lvl w:ilvl="8">
+      <w:start w:val="1"/>
+      <w:numFmt w:val="none"/>
+      <w:suff w:val="nothing"/>
+      <w:lvlText w:val=""/>
+      <w:lvlJc w:val="left"/>
+      <w:pPr>
+        <w:tabs>
+          <w:tab w:val="num" w:pos="0"/>
+        </w:tabs>
+        <w:ind w:left="0" w:hanging="0"/>
+      </w:pPr>
+    </w:lvl>
+  </w:abstractNum>
+  <w:abstractNum w:abstractNumId="2">
+    <w:lvl w:ilvl="0">
+      <w:start w:val="1"/>
       <w:numFmt w:val="decimal"/>
       <w:lvlText w:val=" %1."/>
       <w:lvlJc w:val="left"/>
@@ -3677,7 +3798,7 @@
       </w:rPr>
     </w:lvl>
   </w:abstractNum>
-  <w:abstractNum w:abstractNumId="2">
+  <w:abstractNum w:abstractNumId="3">
     <w:lvl w:ilvl="0">
       <w:start w:val="19"/>
       <w:numFmt w:val="decimal"/>
@@ -3787,7 +3908,7 @@
       </w:pPr>
     </w:lvl>
   </w:abstractNum>
-  <w:abstractNum w:abstractNumId="3">
+  <w:abstractNum w:abstractNumId="4">
     <w:lvl w:ilvl="0">
       <w:start w:val="1"/>
       <w:numFmt w:val="decimal"/>
@@ -3916,125 +4037,6 @@
       <w:rPr>
         <w:rFonts w:ascii="Symbol" w:hAnsi="Symbol" w:cs="Symbol" w:hint="default"/>
       </w:rPr>
-    </w:lvl>
-  </w:abstractNum>
-  <w:abstractNum w:abstractNumId="4">
-    <w:lvl w:ilvl="0">
-      <w:start w:val="1"/>
-      <w:numFmt w:val="none"/>
-      <w:suff w:val="nothing"/>
-      <w:lvlText w:val=""/>
-      <w:lvlJc w:val="left"/>
-      <w:pPr>
-        <w:tabs>
-          <w:tab w:val="num" w:pos="0"/>
-        </w:tabs>
-        <w:ind w:left="0" w:hanging="0"/>
-      </w:pPr>
-    </w:lvl>
-    <w:lvl w:ilvl="1">
-      <w:start w:val="1"/>
-      <w:numFmt w:val="none"/>
-      <w:suff w:val="nothing"/>
-      <w:lvlText w:val=""/>
-      <w:lvlJc w:val="left"/>
-      <w:pPr>
-        <w:tabs>
-          <w:tab w:val="num" w:pos="0"/>
-        </w:tabs>
-        <w:ind w:left="0" w:hanging="0"/>
-      </w:pPr>
-    </w:lvl>
-    <w:lvl w:ilvl="2">
-      <w:start w:val="1"/>
-      <w:numFmt w:val="none"/>
-      <w:suff w:val="nothing"/>
-      <w:lvlText w:val=""/>
-      <w:lvlJc w:val="left"/>
-      <w:pPr>
-        <w:tabs>
-          <w:tab w:val="num" w:pos="0"/>
-        </w:tabs>
-        <w:ind w:left="0" w:hanging="0"/>
-      </w:pPr>
-    </w:lvl>
-    <w:lvl w:ilvl="3">
-      <w:start w:val="1"/>
-      <w:numFmt w:val="none"/>
-      <w:suff w:val="nothing"/>
-      <w:lvlText w:val=""/>
-      <w:lvlJc w:val="left"/>
-      <w:pPr>
-        <w:tabs>
-          <w:tab w:val="num" w:pos="0"/>
-        </w:tabs>
-        <w:ind w:left="0" w:hanging="0"/>
-      </w:pPr>
-    </w:lvl>
-    <w:lvl w:ilvl="4">
-      <w:start w:val="1"/>
-      <w:numFmt w:val="none"/>
-      <w:suff w:val="nothing"/>
-      <w:lvlText w:val=""/>
-      <w:lvlJc w:val="left"/>
-      <w:pPr>
-        <w:tabs>
-          <w:tab w:val="num" w:pos="0"/>
-        </w:tabs>
-        <w:ind w:left="0" w:hanging="0"/>
-      </w:pPr>
-    </w:lvl>
-    <w:lvl w:ilvl="5">
-      <w:start w:val="1"/>
-      <w:numFmt w:val="none"/>
-      <w:suff w:val="nothing"/>
-      <w:lvlText w:val=""/>
-      <w:lvlJc w:val="left"/>
-      <w:pPr>
-        <w:tabs>
-          <w:tab w:val="num" w:pos="0"/>
-        </w:tabs>
-        <w:ind w:left="0" w:hanging="0"/>
-      </w:pPr>
-    </w:lvl>
-    <w:lvl w:ilvl="6">
-      <w:start w:val="1"/>
-      <w:numFmt w:val="none"/>
-      <w:suff w:val="nothing"/>
-      <w:lvlText w:val=""/>
-      <w:lvlJc w:val="left"/>
-      <w:pPr>
-        <w:tabs>
-          <w:tab w:val="num" w:pos="0"/>
-        </w:tabs>
-        <w:ind w:left="0" w:hanging="0"/>
-      </w:pPr>
-    </w:lvl>
-    <w:lvl w:ilvl="7">
-      <w:start w:val="1"/>
-      <w:numFmt w:val="none"/>
-      <w:suff w:val="nothing"/>
-      <w:lvlText w:val=""/>
-      <w:lvlJc w:val="left"/>
-      <w:pPr>
-        <w:tabs>
-          <w:tab w:val="num" w:pos="0"/>
-        </w:tabs>
-        <w:ind w:left="0" w:hanging="0"/>
-      </w:pPr>
-    </w:lvl>
-    <w:lvl w:ilvl="8">
-      <w:start w:val="1"/>
-      <w:numFmt w:val="none"/>
-      <w:suff w:val="nothing"/>
-      <w:lvlText w:val=""/>
-      <w:lvlJc w:val="left"/>
-      <w:pPr>
-        <w:tabs>
-          <w:tab w:val="num" w:pos="0"/>
-        </w:tabs>
-        <w:ind w:left="0" w:hanging="0"/>
-      </w:pPr>
     </w:lvl>
   </w:abstractNum>
   <w:num w:numId="1">
@@ -4086,7 +4088,7 @@
       <w:kern w:val="2"/>
       <w:sz w:val="24"/>
       <w:szCs w:val="24"/>
-      <w:lang w:eastAsia="zh-CN" w:bidi="hi-IN" w:val="en-US"/>
+      <w:lang w:val="en-US" w:eastAsia="zh-CN" w:bidi="hi-IN"/>
     </w:rPr>
   </w:style>
   <w:style w:type="character" w:styleId="InternetLink">

</xml_diff>

<commit_message>
updates to sponsor contract template
closes #2235
closes #2236
</commit_message>
<xml_diff>
--- a/templates/sponsors/admin/contract-template.docx
+++ b/templates/sponsors/admin/contract-template.docx
@@ -1,6 +1,6 @@
 
 <file path=word/document.xml><?xml version="1.0" encoding="utf-8"?>
-<w:document xmlns:o="urn:schemas-microsoft-com:office:office" xmlns:r="http://schemas.openxmlformats.org/officeDocument/2006/relationships" xmlns:v="urn:schemas-microsoft-com:vml" xmlns:w="http://schemas.openxmlformats.org/wordprocessingml/2006/main" xmlns:w10="urn:schemas-microsoft-com:office:word" xmlns:wp="http://schemas.openxmlformats.org/drawingml/2006/wordprocessingDrawing" xmlns:wps="http://schemas.microsoft.com/office/word/2010/wordprocessingShape" xmlns:wpg="http://schemas.microsoft.com/office/word/2010/wordprocessingGroup" xmlns:mc="http://schemas.openxmlformats.org/markup-compatibility/2006" xmlns:wp14="http://schemas.microsoft.com/office/word/2010/wordprocessingDrawing" xmlns:w14="http://schemas.microsoft.com/office/word/2010/wordml" mc:Ignorable="w14 wp14">
+<w:document xmlns:o="urn:schemas-microsoft-com:office:office" xmlns:r="http://schemas.openxmlformats.org/officeDocument/2006/relationships" xmlns:v="urn:schemas-microsoft-com:vml" xmlns:w="http://schemas.openxmlformats.org/wordprocessingml/2006/main" xmlns:w10="urn:schemas-microsoft-com:office:word" xmlns:wp="http://schemas.openxmlformats.org/drawingml/2006/wordprocessingDrawing" xmlns:wps="http://schemas.microsoft.com/office/word/2010/wordprocessingShape" xmlns:wpg="http://schemas.microsoft.com/office/word/2010/wordprocessingGroup" xmlns:mc="http://schemas.openxmlformats.org/markup-compatibility/2006" xmlns:wp14="http://schemas.microsoft.com/office/word/2010/wordprocessingDrawing" xmlns:w14="http://schemas.microsoft.com/office/word/2010/wordml" xmlns:w15="http://schemas.microsoft.com/office/word/2012/wordml" mc:Ignorable="w14 wp14 w15">
   <w:body>
     <w:p>
       <w:pPr>
@@ -453,7 +453,7 @@
           <w:szCs w:val="20"/>
           <w:lang w:val="en-US"/>
         </w:rPr>
-        <w:t>, Sponsor wishes to support the Programs by making a contribution to the PSF</w:t>
+        <w:t>, Sponsor wishes to support the Programs by making a contribution to the PSF.</w:t>
       </w:r>
     </w:p>
     <w:p>
@@ -603,7 +603,7 @@
         <w:widowControl/>
         <w:numPr>
           <w:ilvl w:val="0"/>
-          <w:numId w:val="2"/>
+          <w:numId w:val="1"/>
         </w:numPr>
         <w:suppressAutoHyphens w:val="true"/>
         <w:bidi w:val="0"/>
@@ -642,7 +642,7 @@
         <w:widowControl/>
         <w:numPr>
           <w:ilvl w:val="0"/>
-          <w:numId w:val="2"/>
+          <w:numId w:val="1"/>
         </w:numPr>
         <w:suppressAutoHyphens w:val="true"/>
         <w:bidi w:val="0"/>
@@ -681,7 +681,7 @@
         <w:widowControl/>
         <w:numPr>
           <w:ilvl w:val="0"/>
-          <w:numId w:val="2"/>
+          <w:numId w:val="1"/>
         </w:numPr>
         <w:suppressAutoHyphens w:val="true"/>
         <w:bidi w:val="0"/>
@@ -740,7 +740,7 @@
         <w:widowControl/>
         <w:numPr>
           <w:ilvl w:val="0"/>
-          <w:numId w:val="2"/>
+          <w:numId w:val="1"/>
         </w:numPr>
         <w:suppressAutoHyphens w:val="true"/>
         <w:bidi w:val="0"/>
@@ -799,7 +799,7 @@
         <w:widowControl/>
         <w:numPr>
           <w:ilvl w:val="0"/>
-          <w:numId w:val="2"/>
+          <w:numId w:val="1"/>
         </w:numPr>
         <w:suppressAutoHyphens w:val="true"/>
         <w:bidi w:val="0"/>
@@ -838,12 +838,12 @@
         <w:widowControl/>
         <w:numPr>
           <w:ilvl w:val="1"/>
-          <w:numId w:val="2"/>
-        </w:numPr>
-        <w:suppressAutoHyphens w:val="true"/>
-        <w:bidi w:val="0"/>
-        <w:spacing w:lineRule="auto" w:line="360" w:before="0" w:after="0"/>
-        <w:ind w:left="964" w:right="0" w:hanging="454"/>
+          <w:numId w:val="1"/>
+        </w:numPr>
+        <w:suppressAutoHyphens w:val="true"/>
+        <w:bidi w:val="0"/>
+        <w:spacing w:lineRule="auto" w:line="360" w:before="0" w:after="0"/>
+        <w:ind w:left="1361" w:right="0" w:hanging="397"/>
         <w:jc w:val="both"/>
         <w:rPr>
           <w:lang w:val="en-US"/>
@@ -895,12 +895,12 @@
         <w:widowControl/>
         <w:numPr>
           <w:ilvl w:val="1"/>
-          <w:numId w:val="2"/>
-        </w:numPr>
-        <w:suppressAutoHyphens w:val="true"/>
-        <w:bidi w:val="0"/>
-        <w:spacing w:lineRule="auto" w:line="360" w:before="0" w:after="0"/>
-        <w:ind w:left="964" w:right="0" w:hanging="454"/>
+          <w:numId w:val="1"/>
+        </w:numPr>
+        <w:suppressAutoHyphens w:val="true"/>
+        <w:bidi w:val="0"/>
+        <w:spacing w:lineRule="auto" w:line="360" w:before="0" w:after="0"/>
+        <w:ind w:left="1361" w:right="0" w:hanging="397"/>
         <w:jc w:val="both"/>
         <w:rPr>
           <w:lang w:val="en-US"/>
@@ -952,7 +952,7 @@
         <w:widowControl/>
         <w:numPr>
           <w:ilvl w:val="0"/>
-          <w:numId w:val="2"/>
+          <w:numId w:val="1"/>
         </w:numPr>
         <w:suppressAutoHyphens w:val="true"/>
         <w:bidi w:val="0"/>
@@ -987,37 +987,13 @@
       <w:r>
         <w:rPr>
           <w:rFonts w:ascii="Serif" w:hAnsi="Serif"/>
-          <w:b/>
-          <w:bCs/>
-          <w:sz w:val="20"/>
-          <w:szCs w:val="20"/>
-          <w:lang w:val="en-US"/>
-        </w:rPr>
-        <w:t>{{start_date.strftime(“%d”)}}{{start_day_english_suffix}}, {{start_date.strftime(“%</w:t>
-      </w:r>
-      <w:r>
-        <w:rPr>
-          <w:rFonts w:eastAsia="Noto Serif CJK SC" w:cs="Lohit Devanagari" w:ascii="Serif" w:hAnsi="Serif"/>
-          <w:b/>
-          <w:bCs/>
-          <w:color w:val="auto"/>
-          <w:kern w:val="2"/>
-          <w:sz w:val="20"/>
-          <w:szCs w:val="20"/>
-          <w:lang w:val="en-US" w:eastAsia="zh-CN" w:bidi="hi-IN"/>
-        </w:rPr>
-        <w:t>B %Y</w:t>
-      </w:r>
-      <w:r>
-        <w:rPr>
-          <w:rFonts w:ascii="Serif" w:hAnsi="Serif"/>
-          <w:b/>
-          <w:bCs/>
-          <w:sz w:val="20"/>
-          <w:szCs w:val="20"/>
-          <w:lang w:val="en-US"/>
-        </w:rPr>
-        <w:t>”)}}</w:t>
+          <w:b w:val="false"/>
+          <w:bCs w:val="false"/>
+          <w:sz w:val="20"/>
+          <w:szCs w:val="20"/>
+          <w:lang w:val="en-US"/>
+        </w:rPr>
+        <w:t>the Effective Date</w:t>
       </w:r>
       <w:r>
         <w:rPr>
@@ -1055,7 +1031,7 @@
         <w:widowControl/>
         <w:numPr>
           <w:ilvl w:val="0"/>
-          <w:numId w:val="2"/>
+          <w:numId w:val="1"/>
         </w:numPr>
         <w:suppressAutoHyphens w:val="true"/>
         <w:bidi w:val="0"/>
@@ -1094,7 +1070,7 @@
         <w:widowControl/>
         <w:numPr>
           <w:ilvl w:val="0"/>
-          <w:numId w:val="2"/>
+          <w:numId w:val="1"/>
         </w:numPr>
         <w:suppressAutoHyphens w:val="true"/>
         <w:bidi w:val="0"/>
@@ -1173,7 +1149,7 @@
         <w:widowControl/>
         <w:numPr>
           <w:ilvl w:val="0"/>
-          <w:numId w:val="2"/>
+          <w:numId w:val="1"/>
         </w:numPr>
         <w:suppressAutoHyphens w:val="true"/>
         <w:bidi w:val="0"/>
@@ -1212,7 +1188,7 @@
         <w:widowControl/>
         <w:numPr>
           <w:ilvl w:val="0"/>
-          <w:numId w:val="2"/>
+          <w:numId w:val="1"/>
         </w:numPr>
         <w:suppressAutoHyphens w:val="true"/>
         <w:bidi w:val="0"/>
@@ -1251,7 +1227,7 @@
         <w:widowControl/>
         <w:numPr>
           <w:ilvl w:val="0"/>
-          <w:numId w:val="2"/>
+          <w:numId w:val="1"/>
         </w:numPr>
         <w:suppressAutoHyphens w:val="true"/>
         <w:bidi w:val="0"/>
@@ -1290,7 +1266,7 @@
         <w:widowControl/>
         <w:numPr>
           <w:ilvl w:val="0"/>
-          <w:numId w:val="2"/>
+          <w:numId w:val="1"/>
         </w:numPr>
         <w:suppressAutoHyphens w:val="true"/>
         <w:bidi w:val="0"/>
@@ -1329,7 +1305,7 @@
         <w:widowControl/>
         <w:numPr>
           <w:ilvl w:val="0"/>
-          <w:numId w:val="2"/>
+          <w:numId w:val="1"/>
         </w:numPr>
         <w:suppressAutoHyphens w:val="true"/>
         <w:bidi w:val="0"/>
@@ -1368,7 +1344,7 @@
         <w:widowControl/>
         <w:numPr>
           <w:ilvl w:val="0"/>
-          <w:numId w:val="2"/>
+          <w:numId w:val="1"/>
         </w:numPr>
         <w:suppressAutoHyphens w:val="true"/>
         <w:bidi w:val="0"/>
@@ -1407,7 +1383,7 @@
         <w:widowControl/>
         <w:numPr>
           <w:ilvl w:val="0"/>
-          <w:numId w:val="2"/>
+          <w:numId w:val="1"/>
         </w:numPr>
         <w:suppressAutoHyphens w:val="true"/>
         <w:bidi w:val="0"/>
@@ -1446,7 +1422,7 @@
         <w:widowControl/>
         <w:numPr>
           <w:ilvl w:val="0"/>
-          <w:numId w:val="2"/>
+          <w:numId w:val="1"/>
         </w:numPr>
         <w:suppressAutoHyphens w:val="true"/>
         <w:bidi w:val="0"/>
@@ -1545,7 +1521,7 @@
         <w:widowControl/>
         <w:numPr>
           <w:ilvl w:val="0"/>
-          <w:numId w:val="2"/>
+          <w:numId w:val="1"/>
         </w:numPr>
         <w:suppressAutoHyphens w:val="true"/>
         <w:bidi w:val="0"/>
@@ -1584,7 +1560,7 @@
         <w:widowControl/>
         <w:numPr>
           <w:ilvl w:val="0"/>
-          <w:numId w:val="2"/>
+          <w:numId w:val="1"/>
         </w:numPr>
         <w:suppressAutoHyphens w:val="true"/>
         <w:bidi w:val="0"/>
@@ -1614,7 +1590,7 @@
           <w:szCs w:val="20"/>
           <w:lang w:val="en-US"/>
         </w:rPr>
-        <w:t xml:space="preserve">. Sponsor agrees to indemnify and hold harmless the PSF, its officers, directors, employees, and agents, for any and all claims, losses, damages, liabilities, judgments, or settlements, including reasonable attorneys’ fees, costs (including costs associated with any official investigations or inquiries) and other expenses, incurred on account of Sponsor’s acts or omissions in connection with the performance of this Agreement or breach of this Agreement or with respect to the manufacture, marketing, sale, or dissemination of any of Sponsor’s products or services. The PSF shall have no liability to Sponsor with respect to its participation in this Agreement or receipt of the Sponsorship Payment, except for intentional or willful acts of the PSF or its employees or agents. The rights and responsibilities established in this section shall survive indefinitely beyond the term of this Agreement. </w:t>
+        <w:t>. Sponsor agrees to indemnify and hold harmless the PSF, its officers, directors, employees, and agents, for any and all claims, losses, damages, liabilities, judgments, or settlements, including reasonable attorneys’ fees, costs (including costs associated with any official investigations or inquiries) and other expenses, incurred on account of Sponsor’s acts or omissions in connection with the performance of this Agreement or breach of this Agreement or with respect to the manufacture, marketing, sale, or dissemination of any of Sponsor’s products or services. The PSF shall have no liability to Sponsor with respect to its participation in this Agreement or receipt of the Sponsorship Payment, except for intentional or willful acts of the PSF or its employees or agents. The rights and responsibilities established in this section shall survive indefinitely beyond the term of this Agreement.</w:t>
       </w:r>
     </w:p>
     <w:p>
@@ -1623,53 +1599,25 @@
         <w:widowControl/>
         <w:numPr>
           <w:ilvl w:val="0"/>
-          <w:numId w:val="0"/>
-        </w:numPr>
-        <w:suppressAutoHyphens w:val="true"/>
-        <w:bidi w:val="0"/>
-        <w:spacing w:lineRule="auto" w:line="360" w:before="0" w:after="0"/>
-        <w:ind w:left="0" w:right="0" w:firstLine="567"/>
-        <w:jc w:val="both"/>
-        <w:rPr>
-          <w:rFonts w:ascii="Serif" w:hAnsi="Serif"/>
-          <w:sz w:val="20"/>
-          <w:szCs w:val="20"/>
-          <w:lang w:val="en-US"/>
-        </w:rPr>
-      </w:pPr>
-      <w:r>
-        <w:rPr>
-          <w:rFonts w:ascii="Serif" w:hAnsi="Serif"/>
-          <w:sz w:val="20"/>
-          <w:szCs w:val="20"/>
-          <w:lang w:val="en-US"/>
-        </w:rPr>
-      </w:r>
-    </w:p>
-    <w:p>
-      <w:pPr>
-        <w:pStyle w:val="Normal"/>
-        <w:widowControl/>
-        <w:numPr>
-          <w:ilvl w:val="0"/>
-          <w:numId w:val="0"/>
-        </w:numPr>
-        <w:suppressAutoHyphens w:val="true"/>
-        <w:bidi w:val="0"/>
-        <w:spacing w:lineRule="auto" w:line="360" w:before="0" w:after="0"/>
-        <w:ind w:left="1304" w:right="0" w:hanging="0"/>
-        <w:jc w:val="both"/>
-        <w:rPr>
-          <w:lang w:val="en-US"/>
-        </w:rPr>
-      </w:pPr>
-      <w:r>
-        <w:rPr>
-          <w:rFonts w:ascii="Serif" w:hAnsi="Serif"/>
-          <w:b/>
-          <w:bCs/>
-          <w:sz w:val="20"/>
-          <w:szCs w:val="20"/>
+          <w:numId w:val="1"/>
+        </w:numPr>
+        <w:suppressAutoHyphens w:val="true"/>
+        <w:bidi w:val="0"/>
+        <w:spacing w:lineRule="auto" w:line="360" w:before="0" w:after="0"/>
+        <w:ind w:left="1361" w:right="0" w:hanging="454"/>
+        <w:jc w:val="both"/>
+        <w:rPr>
+          <w:lang w:val="en-US"/>
+        </w:rPr>
+      </w:pPr>
+      <w:r>
+        <w:rPr>
+          <w:rFonts w:ascii="Serif" w:hAnsi="Serif"/>
+          <w:b/>
+          <w:bCs/>
+          <w:sz w:val="20"/>
+          <w:szCs w:val="20"/>
+          <w:u w:val="single"/>
           <w:lang w:val="en-US"/>
         </w:rPr>
         <w:t>Notices</w:t>
@@ -1688,39 +1636,10 @@
       <w:pPr>
         <w:pStyle w:val="Normal"/>
         <w:widowControl/>
-        <w:numPr>
-          <w:ilvl w:val="0"/>
-          <w:numId w:val="0"/>
-        </w:numPr>
-        <w:suppressAutoHyphens w:val="true"/>
-        <w:bidi w:val="0"/>
-        <w:spacing w:lineRule="auto" w:line="360" w:before="0" w:after="0"/>
-        <w:ind w:left="1304" w:right="0" w:hanging="0"/>
-        <w:jc w:val="both"/>
-        <w:rPr>
-          <w:rFonts w:ascii="Serif" w:hAnsi="Serif"/>
-          <w:sz w:val="20"/>
-          <w:szCs w:val="20"/>
-          <w:lang w:val="en-US"/>
-        </w:rPr>
-      </w:pPr>
-      <w:r>
-        <w:rPr>
-          <w:rFonts w:ascii="Serif" w:hAnsi="Serif"/>
-          <w:sz w:val="20"/>
-          <w:szCs w:val="20"/>
-          <w:lang w:val="en-US"/>
-        </w:rPr>
-      </w:r>
-    </w:p>
-    <w:p>
-      <w:pPr>
-        <w:pStyle w:val="Normal"/>
-        <w:widowControl/>
-        <w:suppressAutoHyphens w:val="true"/>
-        <w:bidi w:val="0"/>
-        <w:spacing w:lineRule="auto" w:line="360" w:before="0" w:after="0"/>
-        <w:ind w:left="0" w:right="0" w:firstLine="567"/>
+        <w:suppressAutoHyphens w:val="true"/>
+        <w:bidi w:val="0"/>
+        <w:spacing w:lineRule="auto" w:line="360" w:before="0" w:after="0"/>
+        <w:ind w:left="0" w:right="0" w:hanging="0"/>
         <w:jc w:val="left"/>
         <w:rPr>
           <w:lang w:val="en-US"/>
@@ -1728,13 +1647,23 @@
       </w:pPr>
       <w:r>
         <w:rPr>
-          <w:rFonts w:ascii="Serif" w:hAnsi="Serif"/>
-          <w:sz w:val="20"/>
-          <w:szCs w:val="20"/>
-          <w:lang w:val="en-US"/>
-        </w:rPr>
-        <w:br/>
-      </w:r>
+          <w:lang w:val="en-US"/>
+        </w:rPr>
+      </w:r>
+    </w:p>
+    <w:p>
+      <w:pPr>
+        <w:pStyle w:val="Normal"/>
+        <w:widowControl/>
+        <w:suppressAutoHyphens w:val="true"/>
+        <w:bidi w:val="0"/>
+        <w:spacing w:lineRule="auto" w:line="360" w:before="0" w:after="0"/>
+        <w:ind w:left="1440" w:right="0" w:hanging="0"/>
+        <w:jc w:val="left"/>
+        <w:rPr>
+          <w:lang w:val="en-US"/>
+        </w:rPr>
+      </w:pPr>
       <w:r>
         <w:rPr>
           <w:rFonts w:eastAsia="Noto Serif CJK SC" w:cs="Lohit Devanagari" w:ascii="Serif" w:hAnsi="Serif"/>
@@ -1763,7 +1692,7 @@
         <w:suppressAutoHyphens w:val="true"/>
         <w:bidi w:val="0"/>
         <w:spacing w:lineRule="auto" w:line="360" w:before="0" w:after="0"/>
-        <w:ind w:left="0" w:right="0" w:firstLine="567"/>
+        <w:ind w:left="2160" w:right="0" w:hanging="0"/>
         <w:jc w:val="left"/>
         <w:rPr>
           <w:lang w:val="en-US"/>
@@ -1776,7 +1705,6 @@
           <w:szCs w:val="20"/>
           <w:lang w:val="en-US"/>
         </w:rPr>
-        <w:br/>
         <w:t>{{sponsor.primary_contact.name}}</w:t>
         <w:br/>
         <w:t>{{sponsor.name}}</w:t>
@@ -1791,7 +1719,7 @@
         <w:suppressAutoHyphens w:val="true"/>
         <w:bidi w:val="0"/>
         <w:spacing w:lineRule="auto" w:line="360" w:before="0" w:after="0"/>
-        <w:ind w:left="0" w:right="0" w:hanging="0"/>
+        <w:ind w:left="2160" w:right="0" w:hanging="0"/>
         <w:jc w:val="left"/>
         <w:rPr>
           <w:lang w:val="en-US"/>
@@ -1814,7 +1742,7 @@
         <w:suppressAutoHyphens w:val="true"/>
         <w:bidi w:val="0"/>
         <w:spacing w:lineRule="auto" w:line="360" w:before="0" w:after="0"/>
-        <w:ind w:left="0" w:right="0" w:hanging="0"/>
+        <w:ind w:left="2160" w:right="0" w:hanging="0"/>
         <w:jc w:val="left"/>
         <w:rPr>
           <w:lang w:val="en-US"/>
@@ -1837,7 +1765,7 @@
         <w:suppressAutoHyphens w:val="true"/>
         <w:bidi w:val="0"/>
         <w:spacing w:lineRule="auto" w:line="360" w:before="0" w:after="0"/>
-        <w:ind w:left="0" w:right="0" w:hanging="0"/>
+        <w:ind w:left="2160" w:right="0" w:hanging="0"/>
         <w:jc w:val="left"/>
         <w:rPr>
           <w:lang w:val="en-US"/>
@@ -1860,7 +1788,7 @@
         <w:suppressAutoHyphens w:val="true"/>
         <w:bidi w:val="0"/>
         <w:spacing w:lineRule="auto" w:line="360" w:before="0" w:after="0"/>
-        <w:ind w:left="0" w:right="0" w:hanging="0"/>
+        <w:ind w:left="2160" w:right="0" w:hanging="0"/>
         <w:jc w:val="left"/>
         <w:rPr>
           <w:lang w:val="en-US"/>
@@ -1883,7 +1811,7 @@
         <w:suppressAutoHyphens w:val="true"/>
         <w:bidi w:val="0"/>
         <w:spacing w:lineRule="auto" w:line="360" w:before="0" w:after="0"/>
-        <w:ind w:left="0" w:right="0" w:hanging="0"/>
+        <w:ind w:left="1440" w:right="0" w:hanging="0"/>
         <w:jc w:val="left"/>
         <w:rPr>
           <w:lang w:val="en-US"/>
@@ -1907,7 +1835,7 @@
         <w:suppressAutoHyphens w:val="true"/>
         <w:bidi w:val="0"/>
         <w:spacing w:lineRule="auto" w:line="360" w:before="0" w:after="0"/>
-        <w:ind w:left="0" w:right="0" w:hanging="0"/>
+        <w:ind w:left="2160" w:right="0" w:hanging="0"/>
         <w:jc w:val="left"/>
         <w:rPr>
           <w:lang w:val="en-US"/>
@@ -1920,18 +1848,17 @@
           <w:szCs w:val="20"/>
           <w:lang w:val="en-US"/>
         </w:rPr>
-        <w:br/>
-        <w:t>Thomas Wouters</w:t>
-      </w:r>
-    </w:p>
-    <w:p>
-      <w:pPr>
-        <w:pStyle w:val="Normal"/>
-        <w:widowControl/>
-        <w:suppressAutoHyphens w:val="true"/>
-        <w:bidi w:val="0"/>
-        <w:spacing w:lineRule="auto" w:line="360" w:before="0" w:after="0"/>
-        <w:ind w:left="0" w:right="0" w:hanging="0"/>
+        <w:t>Deb Nicholson</w:t>
+      </w:r>
+    </w:p>
+    <w:p>
+      <w:pPr>
+        <w:pStyle w:val="Normal"/>
+        <w:widowControl/>
+        <w:suppressAutoHyphens w:val="true"/>
+        <w:bidi w:val="0"/>
+        <w:spacing w:lineRule="auto" w:line="360" w:before="0" w:after="0"/>
+        <w:ind w:left="2160" w:right="0" w:hanging="0"/>
         <w:jc w:val="left"/>
         <w:rPr>
           <w:lang w:val="en-US"/>
@@ -1944,17 +1871,17 @@
           <w:szCs w:val="20"/>
           <w:lang w:val="en-US"/>
         </w:rPr>
-        <w:t>Director</w:t>
-      </w:r>
-    </w:p>
-    <w:p>
-      <w:pPr>
-        <w:pStyle w:val="Normal"/>
-        <w:widowControl/>
-        <w:suppressAutoHyphens w:val="true"/>
-        <w:bidi w:val="0"/>
-        <w:spacing w:lineRule="auto" w:line="360" w:before="0" w:after="0"/>
-        <w:ind w:left="0" w:right="0" w:hanging="0"/>
+        <w:t>Executive Director</w:t>
+      </w:r>
+    </w:p>
+    <w:p>
+      <w:pPr>
+        <w:pStyle w:val="Normal"/>
+        <w:widowControl/>
+        <w:suppressAutoHyphens w:val="true"/>
+        <w:bidi w:val="0"/>
+        <w:spacing w:lineRule="auto" w:line="360" w:before="0" w:after="0"/>
+        <w:ind w:left="2160" w:right="0" w:hanging="0"/>
         <w:jc w:val="left"/>
         <w:rPr>
           <w:lang w:val="en-US"/>
@@ -1977,7 +1904,7 @@
         <w:suppressAutoHyphens w:val="true"/>
         <w:bidi w:val="0"/>
         <w:spacing w:lineRule="auto" w:line="360" w:before="0" w:after="0"/>
-        <w:ind w:left="0" w:right="0" w:hanging="0"/>
+        <w:ind w:left="2160" w:right="0" w:hanging="0"/>
         <w:jc w:val="left"/>
         <w:rPr>
           <w:lang w:val="en-US"/>
@@ -2000,7 +1927,7 @@
         <w:suppressAutoHyphens w:val="true"/>
         <w:bidi w:val="0"/>
         <w:spacing w:lineRule="auto" w:line="360" w:before="0" w:after="0"/>
-        <w:ind w:left="0" w:right="0" w:hanging="0"/>
+        <w:ind w:left="2160" w:right="0" w:hanging="0"/>
         <w:jc w:val="left"/>
         <w:rPr>
           <w:lang w:val="en-US"/>
@@ -2023,7 +1950,7 @@
         <w:suppressAutoHyphens w:val="true"/>
         <w:bidi w:val="0"/>
         <w:spacing w:lineRule="auto" w:line="360" w:before="0" w:after="0"/>
-        <w:ind w:left="0" w:right="0" w:hanging="0"/>
+        <w:ind w:left="2160" w:right="0" w:hanging="0"/>
         <w:jc w:val="left"/>
         <w:rPr>
           <w:lang w:val="en-US"/>
@@ -2046,7 +1973,7 @@
         <w:suppressAutoHyphens w:val="true"/>
         <w:bidi w:val="0"/>
         <w:spacing w:lineRule="auto" w:line="360" w:before="0" w:after="0"/>
-        <w:ind w:left="0" w:right="0" w:hanging="0"/>
+        <w:ind w:left="2160" w:right="0" w:hanging="0"/>
         <w:jc w:val="left"/>
         <w:rPr/>
       </w:pPr>
@@ -2059,27 +1986,25 @@
         </w:rPr>
         <w:t xml:space="preserve">Email: </w:t>
       </w:r>
-      <w:hyperlink r:id="rId4">
-        <w:r>
-          <w:rPr>
-            <w:rStyle w:val="InternetLink"/>
-            <w:rFonts w:ascii="Serif" w:hAnsi="Serif"/>
-            <w:sz w:val="20"/>
-            <w:szCs w:val="20"/>
-            <w:lang w:val="en-US"/>
-          </w:rPr>
-          <w:t>thomas@python.org</w:t>
-        </w:r>
-      </w:hyperlink>
-    </w:p>
-    <w:p>
-      <w:pPr>
-        <w:pStyle w:val="Normal"/>
-        <w:widowControl/>
-        <w:suppressAutoHyphens w:val="true"/>
-        <w:bidi w:val="0"/>
-        <w:spacing w:lineRule="auto" w:line="360" w:before="0" w:after="0"/>
-        <w:ind w:left="0" w:right="0" w:hanging="0"/>
+      <w:r>
+        <w:rPr>
+          <w:rStyle w:val="InternetLink"/>
+          <w:rFonts w:ascii="Serif" w:hAnsi="Serif"/>
+          <w:sz w:val="20"/>
+          <w:szCs w:val="20"/>
+          <w:lang w:val="en-US"/>
+        </w:rPr>
+        <w:t>deb@python.org</w:t>
+      </w:r>
+    </w:p>
+    <w:p>
+      <w:pPr>
+        <w:pStyle w:val="Normal"/>
+        <w:widowControl/>
+        <w:suppressAutoHyphens w:val="true"/>
+        <w:bidi w:val="0"/>
+        <w:spacing w:lineRule="auto" w:line="360" w:before="0" w:after="0"/>
+        <w:ind w:left="1440" w:right="0" w:hanging="0"/>
         <w:jc w:val="left"/>
         <w:rPr>
           <w:lang w:val="en-US"/>
@@ -2092,8 +2017,6 @@
           <w:szCs w:val="20"/>
           <w:lang w:val="en-US"/>
         </w:rPr>
-        <w:br/>
-        <w:br/>
         <w:t>With a copy to:</w:t>
       </w:r>
     </w:p>
@@ -2104,7 +2027,7 @@
         <w:suppressAutoHyphens w:val="true"/>
         <w:bidi w:val="0"/>
         <w:spacing w:lineRule="auto" w:line="360" w:before="0" w:after="0"/>
-        <w:ind w:left="0" w:right="0" w:hanging="0"/>
+        <w:ind w:left="2160" w:right="0" w:hanging="0"/>
         <w:jc w:val="left"/>
         <w:rPr>
           <w:lang w:val="en-US"/>
@@ -2127,7 +2050,7 @@
         <w:suppressAutoHyphens w:val="true"/>
         <w:bidi w:val="0"/>
         <w:spacing w:lineRule="auto" w:line="360" w:before="0" w:after="0"/>
-        <w:ind w:left="0" w:right="0" w:hanging="0"/>
+        <w:ind w:left="2160" w:right="0" w:hanging="0"/>
         <w:jc w:val="left"/>
         <w:rPr>
           <w:lang w:val="en-US"/>
@@ -2150,7 +2073,7 @@
         <w:suppressAutoHyphens w:val="true"/>
         <w:bidi w:val="0"/>
         <w:spacing w:lineRule="auto" w:line="360" w:before="0" w:after="0"/>
-        <w:ind w:left="0" w:right="0" w:hanging="0"/>
+        <w:ind w:left="2160" w:right="0" w:hanging="0"/>
         <w:jc w:val="left"/>
         <w:rPr>
           <w:lang w:val="en-US"/>
@@ -2173,7 +2096,7 @@
         <w:suppressAutoHyphens w:val="true"/>
         <w:bidi w:val="0"/>
         <w:spacing w:lineRule="auto" w:line="360" w:before="0" w:after="0"/>
-        <w:ind w:left="0" w:right="0" w:hanging="0"/>
+        <w:ind w:left="2160" w:right="0" w:hanging="0"/>
         <w:jc w:val="left"/>
         <w:rPr>
           <w:lang w:val="en-US"/>
@@ -2196,7 +2119,7 @@
         <w:suppressAutoHyphens w:val="true"/>
         <w:bidi w:val="0"/>
         <w:spacing w:lineRule="auto" w:line="360" w:before="0" w:after="0"/>
-        <w:ind w:left="0" w:right="0" w:hanging="0"/>
+        <w:ind w:left="2160" w:right="0" w:hanging="0"/>
         <w:jc w:val="left"/>
         <w:rPr>
           <w:lang w:val="en-US"/>
@@ -2219,7 +2142,7 @@
         <w:suppressAutoHyphens w:val="true"/>
         <w:bidi w:val="0"/>
         <w:spacing w:lineRule="auto" w:line="360" w:before="0" w:after="0"/>
-        <w:ind w:left="0" w:right="0" w:hanging="0"/>
+        <w:ind w:left="2160" w:right="0" w:hanging="0"/>
         <w:jc w:val="left"/>
         <w:rPr/>
       </w:pPr>
@@ -2250,32 +2173,32 @@
         <w:suppressAutoHyphens w:val="true"/>
         <w:bidi w:val="0"/>
         <w:spacing w:lineRule="auto" w:line="360" w:before="0" w:after="0"/>
-        <w:ind w:left="0" w:right="0" w:hanging="0"/>
-        <w:jc w:val="both"/>
-        <w:rPr>
-          <w:rFonts w:ascii="Serif" w:hAnsi="Serif"/>
-          <w:sz w:val="20"/>
-          <w:szCs w:val="20"/>
-          <w:lang w:val="en-US"/>
-        </w:rPr>
-      </w:pPr>
-      <w:r>
-        <w:rPr>
-          <w:rFonts w:ascii="Serif" w:hAnsi="Serif"/>
-          <w:sz w:val="20"/>
-          <w:szCs w:val="20"/>
-          <w:lang w:val="en-US"/>
-        </w:rPr>
-      </w:r>
-    </w:p>
-    <w:p>
-      <w:pPr>
-        <w:pStyle w:val="Normal"/>
-        <w:widowControl/>
-        <w:suppressAutoHyphens w:val="true"/>
-        <w:bidi w:val="0"/>
-        <w:spacing w:lineRule="auto" w:line="360" w:before="0" w:after="0"/>
-        <w:ind w:left="0" w:right="0" w:firstLine="567"/>
+        <w:ind w:left="1440" w:right="0" w:hanging="0"/>
+        <w:jc w:val="both"/>
+        <w:rPr>
+          <w:rFonts w:ascii="Serif" w:hAnsi="Serif"/>
+          <w:sz w:val="20"/>
+          <w:szCs w:val="20"/>
+          <w:lang w:val="en-US"/>
+        </w:rPr>
+      </w:pPr>
+      <w:r>
+        <w:rPr>
+          <w:rFonts w:ascii="Serif" w:hAnsi="Serif"/>
+          <w:sz w:val="20"/>
+          <w:szCs w:val="20"/>
+          <w:lang w:val="en-US"/>
+        </w:rPr>
+      </w:r>
+    </w:p>
+    <w:p>
+      <w:pPr>
+        <w:pStyle w:val="Normal"/>
+        <w:widowControl/>
+        <w:suppressAutoHyphens w:val="true"/>
+        <w:bidi w:val="0"/>
+        <w:spacing w:lineRule="auto" w:line="360" w:before="0" w:after="0"/>
+        <w:ind w:left="1440" w:right="0" w:hanging="0"/>
         <w:jc w:val="both"/>
         <w:rPr>
           <w:lang w:val="en-US"/>
@@ -2295,34 +2218,9 @@
       <w:pPr>
         <w:pStyle w:val="Normal"/>
         <w:widowControl/>
-        <w:suppressAutoHyphens w:val="true"/>
-        <w:bidi w:val="0"/>
-        <w:spacing w:lineRule="auto" w:line="360" w:before="0" w:after="0"/>
-        <w:ind w:left="0" w:right="0" w:firstLine="567"/>
-        <w:jc w:val="both"/>
-        <w:rPr>
-          <w:rFonts w:ascii="Serif" w:hAnsi="Serif"/>
-          <w:sz w:val="20"/>
-          <w:szCs w:val="20"/>
-          <w:lang w:val="en-US"/>
-        </w:rPr>
-      </w:pPr>
-      <w:r>
-        <w:rPr>
-          <w:rFonts w:ascii="Serif" w:hAnsi="Serif"/>
-          <w:sz w:val="20"/>
-          <w:szCs w:val="20"/>
-          <w:lang w:val="en-US"/>
-        </w:rPr>
-      </w:r>
-    </w:p>
-    <w:p>
-      <w:pPr>
-        <w:pStyle w:val="Normal"/>
-        <w:widowControl/>
         <w:numPr>
           <w:ilvl w:val="0"/>
-          <w:numId w:val="3"/>
+          <w:numId w:val="2"/>
         </w:numPr>
         <w:suppressAutoHyphens w:val="true"/>
         <w:bidi w:val="0"/>
@@ -2361,7 +2259,7 @@
         <w:widowControl/>
         <w:numPr>
           <w:ilvl w:val="0"/>
-          <w:numId w:val="3"/>
+          <w:numId w:val="2"/>
         </w:numPr>
         <w:suppressAutoHyphens w:val="true"/>
         <w:bidi w:val="0"/>
@@ -2400,7 +2298,7 @@
         <w:widowControl/>
         <w:numPr>
           <w:ilvl w:val="0"/>
-          <w:numId w:val="3"/>
+          <w:numId w:val="2"/>
         </w:numPr>
         <w:suppressAutoHyphens w:val="true"/>
         <w:bidi w:val="0"/>
@@ -2439,7 +2337,7 @@
         <w:widowControl/>
         <w:numPr>
           <w:ilvl w:val="0"/>
-          <w:numId w:val="3"/>
+          <w:numId w:val="2"/>
         </w:numPr>
         <w:suppressAutoHyphens w:val="true"/>
         <w:bidi w:val="0"/>
@@ -2478,7 +2376,7 @@
         <w:widowControl/>
         <w:numPr>
           <w:ilvl w:val="0"/>
-          <w:numId w:val="3"/>
+          <w:numId w:val="2"/>
         </w:numPr>
         <w:suppressAutoHyphens w:val="true"/>
         <w:bidi w:val="0"/>
@@ -2517,7 +2415,7 @@
         <w:widowControl/>
         <w:numPr>
           <w:ilvl w:val="0"/>
-          <w:numId w:val="3"/>
+          <w:numId w:val="2"/>
         </w:numPr>
         <w:suppressAutoHyphens w:val="true"/>
         <w:bidi w:val="0"/>
@@ -2556,7 +2454,7 @@
         <w:widowControl/>
         <w:numPr>
           <w:ilvl w:val="0"/>
-          <w:numId w:val="3"/>
+          <w:numId w:val="2"/>
         </w:numPr>
         <w:suppressAutoHyphens w:val="true"/>
         <w:bidi w:val="0"/>
@@ -2595,7 +2493,7 @@
         <w:widowControl/>
         <w:numPr>
           <w:ilvl w:val="0"/>
-          <w:numId w:val="3"/>
+          <w:numId w:val="2"/>
         </w:numPr>
         <w:suppressAutoHyphens w:val="true"/>
         <w:bidi w:val="0"/>
@@ -2634,7 +2532,7 @@
         <w:widowControl/>
         <w:numPr>
           <w:ilvl w:val="0"/>
-          <w:numId w:val="3"/>
+          <w:numId w:val="2"/>
         </w:numPr>
         <w:suppressAutoHyphens w:val="true"/>
         <w:bidi w:val="0"/>
@@ -2773,7 +2671,47 @@
           <w:szCs w:val="20"/>
           <w:lang w:val="en-US"/>
         </w:rPr>
-        <w:t>, the Parties hereto have duly executed this __________________ Agreement as of the Effective Date.</w:t>
+        <w:t xml:space="preserve">, the Parties hereto have duly executed this </w:t>
+      </w:r>
+      <w:r>
+        <w:rPr>
+          <w:rFonts w:ascii="Serif" w:hAnsi="Serif"/>
+          <w:b/>
+          <w:bCs/>
+          <w:sz w:val="20"/>
+          <w:szCs w:val="20"/>
+          <w:lang w:val="en-US"/>
+        </w:rPr>
+        <w:t>Sponsorship Agreement</w:t>
+      </w:r>
+      <w:r>
+        <w:rPr>
+          <w:rFonts w:ascii="Serif" w:hAnsi="Serif"/>
+          <w:sz w:val="20"/>
+          <w:szCs w:val="20"/>
+          <w:lang w:val="en-US"/>
+        </w:rPr>
+        <w:t xml:space="preserve"> as of the </w:t>
+      </w:r>
+      <w:r>
+        <w:rPr>
+          <w:rFonts w:ascii="Serif" w:hAnsi="Serif"/>
+          <w:b/>
+          <w:bCs/>
+          <w:sz w:val="20"/>
+          <w:szCs w:val="20"/>
+          <w:lang w:val="en-US"/>
+        </w:rPr>
+        <w:t>Effective Date</w:t>
+      </w:r>
+      <w:r>
+        <w:rPr>
+          <w:rFonts w:ascii="Serif" w:hAnsi="Serif"/>
+          <w:sz w:val="20"/>
+          <w:szCs w:val="20"/>
+          <w:lang w:val="en-US"/>
+        </w:rPr>
+        <w:t>.</w:t>
       </w:r>
     </w:p>
     <w:p>
@@ -2874,11 +2812,61 @@
         <w:br/>
         <w:br/>
         <w:br/>
-        <w:t>By: ___________________________________</w:t>
-        <w:br/>
-        <w:t xml:space="preserve">      Thomas Wouters</w:t>
-        <w:br/>
-        <w:t xml:space="preserve">      Director</w:t>
+        <w:t>By:      _______________________________</w:t>
+      </w:r>
+    </w:p>
+    <w:p>
+      <w:pPr>
+        <w:pStyle w:val="Normal"/>
+        <w:widowControl/>
+        <w:tabs>
+          <w:tab w:val="clear" w:pos="720"/>
+          <w:tab w:val="left" w:pos="0" w:leader="none"/>
+        </w:tabs>
+        <w:suppressAutoHyphens w:val="true"/>
+        <w:bidi w:val="0"/>
+        <w:spacing w:lineRule="auto" w:line="360" w:before="0" w:after="0"/>
+        <w:ind w:left="4082" w:right="0" w:hanging="0"/>
+        <w:jc w:val="left"/>
+        <w:rPr>
+          <w:lang w:val="en-US"/>
+        </w:rPr>
+      </w:pPr>
+      <w:r>
+        <w:rPr>
+          <w:rFonts w:ascii="Serif" w:hAnsi="Serif"/>
+          <w:sz w:val="20"/>
+          <w:szCs w:val="20"/>
+          <w:lang w:val="en-US"/>
+        </w:rPr>
+        <w:t>Name: Loren Crary</w:t>
+      </w:r>
+    </w:p>
+    <w:p>
+      <w:pPr>
+        <w:pStyle w:val="Normal"/>
+        <w:widowControl/>
+        <w:tabs>
+          <w:tab w:val="clear" w:pos="720"/>
+          <w:tab w:val="left" w:pos="0" w:leader="none"/>
+        </w:tabs>
+        <w:suppressAutoHyphens w:val="true"/>
+        <w:bidi w:val="0"/>
+        <w:spacing w:lineRule="auto" w:line="360" w:before="0" w:after="0"/>
+        <w:ind w:left="4082" w:right="0" w:hanging="0"/>
+        <w:jc w:val="left"/>
+        <w:rPr>
+          <w:lang w:val="en-US"/>
+        </w:rPr>
+      </w:pPr>
+      <w:r>
+        <w:rPr>
+          <w:rFonts w:ascii="Serif" w:hAnsi="Serif"/>
+          <w:sz w:val="20"/>
+          <w:szCs w:val="20"/>
+          <w:lang w:val="en-US"/>
+        </w:rPr>
+        <w:t>Title:   Director of Resource Development</w:t>
         <w:br/>
         <w:br/>
         <w:br/>
@@ -2902,37 +2890,85 @@
           <w:lang w:val="en-US"/>
         </w:rPr>
         <w:br/>
-        <w:t>______________________________________,</w:t>
+      </w:r>
+      <w:r>
+        <w:rPr>
+          <w:rFonts w:ascii="Serif" w:hAnsi="Serif"/>
+          <w:b/>
+          <w:bCs/>
+          <w:sz w:val="20"/>
+          <w:szCs w:val="20"/>
+          <w:lang w:val="en-US"/>
+        </w:rPr>
+        <w:t>{{sponsor.name|upper}}</w:t>
+      </w:r>
+      <w:r>
+        <w:rPr>
+          <w:rFonts w:ascii="Serif" w:hAnsi="Serif"/>
+          <w:sz w:val="20"/>
+          <w:szCs w:val="20"/>
+          <w:lang w:val="en-US"/>
+        </w:rPr>
+        <w:t>,</w:t>
         <w:br/>
         <w:t>a {{sponsor.state}} entity.</w:t>
         <w:br/>
         <w:br/>
-        <w:t>By: ___________________________________</w:t>
-      </w:r>
-    </w:p>
-    <w:p>
-      <w:pPr>
-        <w:pStyle w:val="Normal"/>
-        <w:widowControl/>
-        <w:suppressAutoHyphens w:val="true"/>
-        <w:bidi w:val="0"/>
-        <w:spacing w:lineRule="auto" w:line="360" w:before="0" w:after="0"/>
-        <w:ind w:left="0" w:right="0" w:firstLine="567"/>
-        <w:jc w:val="both"/>
-        <w:rPr>
-          <w:rFonts w:ascii="Serif" w:hAnsi="Serif"/>
-          <w:sz w:val="20"/>
-          <w:szCs w:val="20"/>
-          <w:lang w:val="en-US"/>
-        </w:rPr>
-      </w:pPr>
-      <w:r>
-        <w:rPr>
-          <w:rFonts w:ascii="Serif" w:hAnsi="Serif"/>
-          <w:sz w:val="20"/>
-          <w:szCs w:val="20"/>
-          <w:lang w:val="en-US"/>
-        </w:rPr>
+        <w:t>By:      _______________________________</w:t>
+      </w:r>
+    </w:p>
+    <w:p>
+      <w:pPr>
+        <w:pStyle w:val="Normal"/>
+        <w:widowControl/>
+        <w:tabs>
+          <w:tab w:val="clear" w:pos="720"/>
+          <w:tab w:val="left" w:pos="0" w:leader="none"/>
+        </w:tabs>
+        <w:suppressAutoHyphens w:val="true"/>
+        <w:bidi w:val="0"/>
+        <w:spacing w:lineRule="auto" w:line="360" w:before="0" w:after="0"/>
+        <w:ind w:left="4082" w:right="0" w:hanging="0"/>
+        <w:jc w:val="left"/>
+        <w:rPr>
+          <w:lang w:val="en-US"/>
+        </w:rPr>
+      </w:pPr>
+      <w:r>
+        <w:rPr>
+          <w:rFonts w:ascii="Serif" w:hAnsi="Serif"/>
+          <w:sz w:val="20"/>
+          <w:szCs w:val="20"/>
+          <w:lang w:val="en-US"/>
+        </w:rPr>
+        <w:t>Name: _______________________________</w:t>
+      </w:r>
+    </w:p>
+    <w:p>
+      <w:pPr>
+        <w:pStyle w:val="Normal"/>
+        <w:widowControl/>
+        <w:tabs>
+          <w:tab w:val="clear" w:pos="720"/>
+          <w:tab w:val="left" w:pos="0" w:leader="none"/>
+        </w:tabs>
+        <w:suppressAutoHyphens w:val="true"/>
+        <w:bidi w:val="0"/>
+        <w:spacing w:lineRule="auto" w:line="360" w:before="0" w:after="0"/>
+        <w:ind w:left="4082" w:right="0" w:hanging="0"/>
+        <w:jc w:val="left"/>
+        <w:rPr>
+          <w:lang w:val="en-US"/>
+        </w:rPr>
+      </w:pPr>
+      <w:r>
+        <w:rPr>
+          <w:rFonts w:ascii="Serif" w:hAnsi="Serif"/>
+          <w:sz w:val="20"/>
+          <w:szCs w:val="20"/>
+          <w:lang w:val="en-US"/>
+        </w:rPr>
+        <w:t>Title:   _______________________________</w:t>
       </w:r>
       <w:r>
         <w:br w:type="page"/>
@@ -3024,7 +3060,7 @@
         <w:widowControl/>
         <w:numPr>
           <w:ilvl w:val="0"/>
-          <w:numId w:val="4"/>
+          <w:numId w:val="3"/>
         </w:numPr>
         <w:suppressAutoHyphens w:val="true"/>
         <w:bidi w:val="0"/>
@@ -3124,76 +3160,22 @@
         <w:suppressAutoHyphens w:val="true"/>
         <w:bidi w:val="0"/>
         <w:spacing w:lineRule="auto" w:line="360" w:before="0" w:after="0"/>
-        <w:ind w:left="776" w:right="0" w:hanging="0"/>
-        <w:jc w:val="both"/>
-        <w:rPr>
-          <w:rFonts w:ascii="Serif" w:hAnsi="Serif"/>
-          <w:sz w:val="20"/>
-          <w:szCs w:val="20"/>
-          <w:lang w:val="en-US"/>
-        </w:rPr>
-      </w:pPr>
-      <w:r>
-        <w:rPr>
-          <w:rFonts w:ascii="Serif" w:hAnsi="Serif"/>
-          <w:sz w:val="20"/>
-          <w:szCs w:val="20"/>
-          <w:lang w:val="en-US"/>
-        </w:rPr>
-      </w:r>
-    </w:p>
-    <w:p>
-      <w:pPr>
-        <w:pStyle w:val="Normal"/>
-        <w:widowControl/>
-        <w:numPr>
-          <w:ilvl w:val="1"/>
-          <w:numId w:val="4"/>
-        </w:numPr>
-        <w:suppressAutoHyphens w:val="true"/>
-        <w:bidi w:val="0"/>
-        <w:spacing w:lineRule="auto" w:line="360" w:before="0" w:after="0"/>
-        <w:ind w:left="2608" w:right="0" w:hanging="624"/>
-        <w:jc w:val="both"/>
-        <w:rPr>
-          <w:lang w:val="en-US"/>
-        </w:rPr>
-      </w:pPr>
-      <w:r>
-        <w:rPr>
-          <w:rFonts w:ascii="Serif" w:hAnsi="Serif"/>
-          <w:sz w:val="20"/>
-          <w:szCs w:val="20"/>
-          <w:lang w:val="en-US"/>
-        </w:rPr>
-        <w:t xml:space="preserve">Display of Logo. The PSF will display Sponsor’s logo and other agreed-upon identifying information on www.python.org, and on any marketing and promotional media made by the PSF in connection with the Programs, solely for the purpose of acknowledging Sponsor as a sponsor of the Programs in a manner (placement, form, content, etc.) reasonably determined by the PSF in its sole discretion. Sponsor agrees to provide all the necessary content and materials for use in connection with such display. </w:t>
-      </w:r>
-    </w:p>
-    <w:p>
-      <w:pPr>
-        <w:pStyle w:val="Normal"/>
-        <w:widowControl/>
-        <w:numPr>
-          <w:ilvl w:val="1"/>
-          <w:numId w:val="4"/>
-        </w:numPr>
-        <w:suppressAutoHyphens w:val="true"/>
-        <w:bidi w:val="0"/>
-        <w:spacing w:lineRule="auto" w:line="360" w:before="0" w:after="0"/>
-        <w:ind w:left="2608" w:right="0" w:hanging="624"/>
-        <w:jc w:val="both"/>
-        <w:rPr>
-          <w:lang w:val="en-US"/>
-        </w:rPr>
-      </w:pPr>
-      <w:r>
-        <w:rPr>
-          <w:rFonts w:ascii="Serif" w:hAnsi="Serif"/>
-          <w:sz w:val="20"/>
-          <w:szCs w:val="20"/>
-          <w:lang w:val="en-US"/>
-        </w:rPr>
-        <w:t>[Other use or Acknowledgement.]</w:t>
+        <w:ind w:left="1440" w:right="0" w:hanging="0"/>
+        <w:jc w:val="both"/>
+        <w:rPr>
+          <w:lang w:val="en-US"/>
+        </w:rPr>
+      </w:pPr>
+      <w:r>
+        <w:rPr>
+          <w:rFonts w:ascii="Serif" w:hAnsi="Serif"/>
+          <w:sz w:val="20"/>
+          <w:szCs w:val="20"/>
+          <w:lang w:val="en-US"/>
+        </w:rPr>
+        <w:t>a)</w:t>
+        <w:tab/>
+        <w:t>Display of Logo. The PSF will display Sponsor’s logo and other agreed-upon identifying information on www.python.org, and on any marketing and promotional media made by the PSF in connection with the Programs, solely for the purpose of acknowledging Sponsor as a sponsor of the Programs in a manner (placement, form, content, etc.) reasonably determined by the PSF in its sole discretion. Sponsor agrees to provide all the necessary content and materials for use in connection with such display.</w:t>
       </w:r>
     </w:p>
     <w:p>
@@ -3207,22 +3189,32 @@
         <w:suppressAutoHyphens w:val="true"/>
         <w:bidi w:val="0"/>
         <w:spacing w:lineRule="auto" w:line="360" w:before="0" w:after="0"/>
-        <w:ind w:left="3064" w:right="0" w:hanging="0"/>
-        <w:jc w:val="both"/>
-        <w:rPr>
-          <w:rFonts w:ascii="Serif" w:hAnsi="Serif"/>
-          <w:sz w:val="20"/>
-          <w:szCs w:val="20"/>
-          <w:lang w:val="en-US"/>
-        </w:rPr>
-      </w:pPr>
-      <w:r>
-        <w:rPr>
-          <w:rFonts w:ascii="Serif" w:hAnsi="Serif"/>
-          <w:sz w:val="20"/>
-          <w:szCs w:val="20"/>
-          <w:lang w:val="en-US"/>
-        </w:rPr>
+        <w:ind w:left="1440" w:right="0" w:hanging="0"/>
+        <w:jc w:val="both"/>
+        <w:rPr>
+          <w:lang w:val="en-US"/>
+        </w:rPr>
+      </w:pPr>
+      <w:r>
+        <w:rPr>
+          <w:rFonts w:ascii="Serif" w:hAnsi="Serif"/>
+          <w:b w:val="false"/>
+          <w:i w:val="false"/>
+          <w:caps w:val="false"/>
+          <w:smallCaps w:val="false"/>
+          <w:strike w:val="false"/>
+          <w:dstrike w:val="false"/>
+          <w:color w:val="00000A"/>
+          <w:sz w:val="20"/>
+          <w:szCs w:val="20"/>
+          <w:u w:val="none"/>
+          <w:effect w:val="none"/>
+          <w:shd w:fill="auto" w:val="clear"/>
+          <w:lang w:val="en-US"/>
+        </w:rPr>
+        <w:t xml:space="preserve">b) </w:t>
+        <w:tab/>
+        <w:t>Additional acknowledgment as provided in Sponsor Benefits.</w:t>
       </w:r>
     </w:p>
     <w:p>
@@ -3231,7 +3223,7 @@
         <w:widowControl/>
         <w:numPr>
           <w:ilvl w:val="0"/>
-          <w:numId w:val="4"/>
+          <w:numId w:val="3"/>
         </w:numPr>
         <w:suppressAutoHyphens w:val="true"/>
         <w:bidi w:val="0"/>
@@ -3270,7 +3262,7 @@
         <w:widowControl/>
         <w:numPr>
           <w:ilvl w:val="0"/>
-          <w:numId w:val="4"/>
+          <w:numId w:val="3"/>
         </w:numPr>
         <w:suppressAutoHyphens w:val="true"/>
         <w:bidi w:val="0"/>
@@ -3309,7 +3301,7 @@
         <w:widowControl/>
         <w:numPr>
           <w:ilvl w:val="0"/>
-          <w:numId w:val="4"/>
+          <w:numId w:val="3"/>
         </w:numPr>
         <w:suppressAutoHyphens w:val="true"/>
         <w:bidi w:val="0"/>
@@ -3348,7 +3340,7 @@
         <w:widowControl/>
         <w:numPr>
           <w:ilvl w:val="0"/>
-          <w:numId w:val="4"/>
+          <w:numId w:val="3"/>
         </w:numPr>
         <w:suppressAutoHyphens w:val="true"/>
         <w:bidi w:val="0"/>
@@ -3465,7 +3457,7 @@
         <w:widowControl/>
         <w:numPr>
           <w:ilvl w:val="0"/>
-          <w:numId w:val="4"/>
+          <w:numId w:val="3"/>
         </w:numPr>
         <w:suppressAutoHyphens w:val="true"/>
         <w:bidi w:val="0"/>
@@ -3551,125 +3543,6 @@
   <w:abstractNum w:abstractNumId="1">
     <w:lvl w:ilvl="0">
       <w:start w:val="1"/>
-      <w:numFmt w:val="none"/>
-      <w:suff w:val="nothing"/>
-      <w:lvlText w:val=""/>
-      <w:lvlJc w:val="left"/>
-      <w:pPr>
-        <w:tabs>
-          <w:tab w:val="num" w:pos="0"/>
-        </w:tabs>
-        <w:ind w:left="0" w:hanging="0"/>
-      </w:pPr>
-    </w:lvl>
-    <w:lvl w:ilvl="1">
-      <w:start w:val="1"/>
-      <w:numFmt w:val="none"/>
-      <w:suff w:val="nothing"/>
-      <w:lvlText w:val=""/>
-      <w:lvlJc w:val="left"/>
-      <w:pPr>
-        <w:tabs>
-          <w:tab w:val="num" w:pos="0"/>
-        </w:tabs>
-        <w:ind w:left="0" w:hanging="0"/>
-      </w:pPr>
-    </w:lvl>
-    <w:lvl w:ilvl="2">
-      <w:start w:val="1"/>
-      <w:numFmt w:val="none"/>
-      <w:suff w:val="nothing"/>
-      <w:lvlText w:val=""/>
-      <w:lvlJc w:val="left"/>
-      <w:pPr>
-        <w:tabs>
-          <w:tab w:val="num" w:pos="0"/>
-        </w:tabs>
-        <w:ind w:left="0" w:hanging="0"/>
-      </w:pPr>
-    </w:lvl>
-    <w:lvl w:ilvl="3">
-      <w:start w:val="1"/>
-      <w:numFmt w:val="none"/>
-      <w:suff w:val="nothing"/>
-      <w:lvlText w:val=""/>
-      <w:lvlJc w:val="left"/>
-      <w:pPr>
-        <w:tabs>
-          <w:tab w:val="num" w:pos="0"/>
-        </w:tabs>
-        <w:ind w:left="0" w:hanging="0"/>
-      </w:pPr>
-    </w:lvl>
-    <w:lvl w:ilvl="4">
-      <w:start w:val="1"/>
-      <w:numFmt w:val="none"/>
-      <w:suff w:val="nothing"/>
-      <w:lvlText w:val=""/>
-      <w:lvlJc w:val="left"/>
-      <w:pPr>
-        <w:tabs>
-          <w:tab w:val="num" w:pos="0"/>
-        </w:tabs>
-        <w:ind w:left="0" w:hanging="0"/>
-      </w:pPr>
-    </w:lvl>
-    <w:lvl w:ilvl="5">
-      <w:start w:val="1"/>
-      <w:numFmt w:val="none"/>
-      <w:suff w:val="nothing"/>
-      <w:lvlText w:val=""/>
-      <w:lvlJc w:val="left"/>
-      <w:pPr>
-        <w:tabs>
-          <w:tab w:val="num" w:pos="0"/>
-        </w:tabs>
-        <w:ind w:left="0" w:hanging="0"/>
-      </w:pPr>
-    </w:lvl>
-    <w:lvl w:ilvl="6">
-      <w:start w:val="1"/>
-      <w:numFmt w:val="none"/>
-      <w:suff w:val="nothing"/>
-      <w:lvlText w:val=""/>
-      <w:lvlJc w:val="left"/>
-      <w:pPr>
-        <w:tabs>
-          <w:tab w:val="num" w:pos="0"/>
-        </w:tabs>
-        <w:ind w:left="0" w:hanging="0"/>
-      </w:pPr>
-    </w:lvl>
-    <w:lvl w:ilvl="7">
-      <w:start w:val="1"/>
-      <w:numFmt w:val="none"/>
-      <w:suff w:val="nothing"/>
-      <w:lvlText w:val=""/>
-      <w:lvlJc w:val="left"/>
-      <w:pPr>
-        <w:tabs>
-          <w:tab w:val="num" w:pos="0"/>
-        </w:tabs>
-        <w:ind w:left="0" w:hanging="0"/>
-      </w:pPr>
-    </w:lvl>
-    <w:lvl w:ilvl="8">
-      <w:start w:val="1"/>
-      <w:numFmt w:val="none"/>
-      <w:suff w:val="nothing"/>
-      <w:lvlText w:val=""/>
-      <w:lvlJc w:val="left"/>
-      <w:pPr>
-        <w:tabs>
-          <w:tab w:val="num" w:pos="0"/>
-        </w:tabs>
-        <w:ind w:left="0" w:hanging="0"/>
-      </w:pPr>
-    </w:lvl>
-  </w:abstractNum>
-  <w:abstractNum w:abstractNumId="2">
-    <w:lvl w:ilvl="0">
-      <w:start w:val="1"/>
       <w:numFmt w:val="decimal"/>
       <w:lvlText w:val=" %1."/>
       <w:lvlJc w:val="left"/>
@@ -3679,6 +3552,7 @@
         </w:tabs>
         <w:ind w:left="720" w:hanging="360"/>
       </w:pPr>
+      <w:rPr/>
     </w:lvl>
     <w:lvl w:ilvl="1">
       <w:start w:val="1"/>
@@ -3691,6 +3565,7 @@
         </w:tabs>
         <w:ind w:left="1080" w:hanging="360"/>
       </w:pPr>
+      <w:rPr/>
     </w:lvl>
     <w:lvl w:ilvl="2">
       <w:start w:val="1"/>
@@ -3798,9 +3673,9 @@
       </w:rPr>
     </w:lvl>
   </w:abstractNum>
-  <w:abstractNum w:abstractNumId="3">
+  <w:abstractNum w:abstractNumId="2">
     <w:lvl w:ilvl="0">
-      <w:start w:val="19"/>
+      <w:start w:val="20"/>
       <w:numFmt w:val="decimal"/>
       <w:lvlText w:val="%1."/>
       <w:lvlJc w:val="left"/>
@@ -3810,6 +3685,7 @@
         </w:tabs>
         <w:ind w:left="720" w:hanging="360"/>
       </w:pPr>
+      <w:rPr/>
     </w:lvl>
     <w:lvl w:ilvl="1">
       <w:start w:val="1"/>
@@ -3822,6 +3698,7 @@
         </w:tabs>
         <w:ind w:left="1080" w:hanging="360"/>
       </w:pPr>
+      <w:rPr/>
     </w:lvl>
     <w:lvl w:ilvl="2">
       <w:start w:val="1"/>
@@ -3834,6 +3711,7 @@
         </w:tabs>
         <w:ind w:left="1440" w:hanging="360"/>
       </w:pPr>
+      <w:rPr/>
     </w:lvl>
     <w:lvl w:ilvl="3">
       <w:start w:val="1"/>
@@ -3846,6 +3724,7 @@
         </w:tabs>
         <w:ind w:left="1800" w:hanging="360"/>
       </w:pPr>
+      <w:rPr/>
     </w:lvl>
     <w:lvl w:ilvl="4">
       <w:start w:val="1"/>
@@ -3858,6 +3737,7 @@
         </w:tabs>
         <w:ind w:left="2160" w:hanging="360"/>
       </w:pPr>
+      <w:rPr/>
     </w:lvl>
     <w:lvl w:ilvl="5">
       <w:start w:val="1"/>
@@ -3870,6 +3750,7 @@
         </w:tabs>
         <w:ind w:left="2520" w:hanging="360"/>
       </w:pPr>
+      <w:rPr/>
     </w:lvl>
     <w:lvl w:ilvl="6">
       <w:start w:val="1"/>
@@ -3882,6 +3763,7 @@
         </w:tabs>
         <w:ind w:left="2880" w:hanging="360"/>
       </w:pPr>
+      <w:rPr/>
     </w:lvl>
     <w:lvl w:ilvl="7">
       <w:start w:val="1"/>
@@ -3894,6 +3776,7 @@
         </w:tabs>
         <w:ind w:left="3240" w:hanging="360"/>
       </w:pPr>
+      <w:rPr/>
     </w:lvl>
     <w:lvl w:ilvl="8">
       <w:start w:val="1"/>
@@ -3906,9 +3789,10 @@
         </w:tabs>
         <w:ind w:left="3600" w:hanging="360"/>
       </w:pPr>
+      <w:rPr/>
     </w:lvl>
   </w:abstractNum>
-  <w:abstractNum w:abstractNumId="4">
+  <w:abstractNum w:abstractNumId="3">
     <w:lvl w:ilvl="0">
       <w:start w:val="1"/>
       <w:numFmt w:val="decimal"/>
@@ -3920,6 +3804,7 @@
         </w:tabs>
         <w:ind w:left="720" w:hanging="360"/>
       </w:pPr>
+      <w:rPr/>
     </w:lvl>
     <w:lvl w:ilvl="1">
       <w:start w:val="1"/>
@@ -3932,6 +3817,7 @@
         </w:tabs>
         <w:ind w:left="1080" w:hanging="360"/>
       </w:pPr>
+      <w:rPr/>
     </w:lvl>
     <w:lvl w:ilvl="2">
       <w:start w:val="1"/>
@@ -4037,6 +3923,125 @@
       <w:rPr>
         <w:rFonts w:ascii="Symbol" w:hAnsi="Symbol" w:cs="Symbol" w:hint="default"/>
       </w:rPr>
+    </w:lvl>
+  </w:abstractNum>
+  <w:abstractNum w:abstractNumId="4">
+    <w:lvl w:ilvl="0">
+      <w:start w:val="1"/>
+      <w:numFmt w:val="none"/>
+      <w:suff w:val="nothing"/>
+      <w:lvlText w:val=""/>
+      <w:lvlJc w:val="left"/>
+      <w:pPr>
+        <w:tabs>
+          <w:tab w:val="num" w:pos="0"/>
+        </w:tabs>
+        <w:ind w:left="0" w:hanging="0"/>
+      </w:pPr>
+    </w:lvl>
+    <w:lvl w:ilvl="1">
+      <w:start w:val="1"/>
+      <w:numFmt w:val="none"/>
+      <w:suff w:val="nothing"/>
+      <w:lvlText w:val=""/>
+      <w:lvlJc w:val="left"/>
+      <w:pPr>
+        <w:tabs>
+          <w:tab w:val="num" w:pos="0"/>
+        </w:tabs>
+        <w:ind w:left="0" w:hanging="0"/>
+      </w:pPr>
+    </w:lvl>
+    <w:lvl w:ilvl="2">
+      <w:start w:val="1"/>
+      <w:numFmt w:val="none"/>
+      <w:suff w:val="nothing"/>
+      <w:lvlText w:val=""/>
+      <w:lvlJc w:val="left"/>
+      <w:pPr>
+        <w:tabs>
+          <w:tab w:val="num" w:pos="0"/>
+        </w:tabs>
+        <w:ind w:left="0" w:hanging="0"/>
+      </w:pPr>
+    </w:lvl>
+    <w:lvl w:ilvl="3">
+      <w:start w:val="1"/>
+      <w:numFmt w:val="none"/>
+      <w:suff w:val="nothing"/>
+      <w:lvlText w:val=""/>
+      <w:lvlJc w:val="left"/>
+      <w:pPr>
+        <w:tabs>
+          <w:tab w:val="num" w:pos="0"/>
+        </w:tabs>
+        <w:ind w:left="0" w:hanging="0"/>
+      </w:pPr>
+    </w:lvl>
+    <w:lvl w:ilvl="4">
+      <w:start w:val="1"/>
+      <w:numFmt w:val="none"/>
+      <w:suff w:val="nothing"/>
+      <w:lvlText w:val=""/>
+      <w:lvlJc w:val="left"/>
+      <w:pPr>
+        <w:tabs>
+          <w:tab w:val="num" w:pos="0"/>
+        </w:tabs>
+        <w:ind w:left="0" w:hanging="0"/>
+      </w:pPr>
+    </w:lvl>
+    <w:lvl w:ilvl="5">
+      <w:start w:val="1"/>
+      <w:numFmt w:val="none"/>
+      <w:suff w:val="nothing"/>
+      <w:lvlText w:val=""/>
+      <w:lvlJc w:val="left"/>
+      <w:pPr>
+        <w:tabs>
+          <w:tab w:val="num" w:pos="0"/>
+        </w:tabs>
+        <w:ind w:left="0" w:hanging="0"/>
+      </w:pPr>
+    </w:lvl>
+    <w:lvl w:ilvl="6">
+      <w:start w:val="1"/>
+      <w:numFmt w:val="none"/>
+      <w:suff w:val="nothing"/>
+      <w:lvlText w:val=""/>
+      <w:lvlJc w:val="left"/>
+      <w:pPr>
+        <w:tabs>
+          <w:tab w:val="num" w:pos="0"/>
+        </w:tabs>
+        <w:ind w:left="0" w:hanging="0"/>
+      </w:pPr>
+    </w:lvl>
+    <w:lvl w:ilvl="7">
+      <w:start w:val="1"/>
+      <w:numFmt w:val="none"/>
+      <w:suff w:val="nothing"/>
+      <w:lvlText w:val=""/>
+      <w:lvlJc w:val="left"/>
+      <w:pPr>
+        <w:tabs>
+          <w:tab w:val="num" w:pos="0"/>
+        </w:tabs>
+        <w:ind w:left="0" w:hanging="0"/>
+      </w:pPr>
+    </w:lvl>
+    <w:lvl w:ilvl="8">
+      <w:start w:val="1"/>
+      <w:numFmt w:val="none"/>
+      <w:suff w:val="nothing"/>
+      <w:lvlText w:val=""/>
+      <w:lvlJc w:val="left"/>
+      <w:pPr>
+        <w:tabs>
+          <w:tab w:val="num" w:pos="0"/>
+        </w:tabs>
+        <w:ind w:left="0" w:hanging="0"/>
+      </w:pPr>
     </w:lvl>
   </w:abstractNum>
   <w:num w:numId="1">
@@ -4111,6 +4116,10 @@
       <w:u w:val="single"/>
       <w:lang w:eastAsia="zxx" w:bidi="zxx"/>
     </w:rPr>
+  </w:style>
+  <w:style w:type="character" w:styleId="LineNumbering">
+    <w:name w:val="Line Number"/>
+    <w:rPr/>
   </w:style>
   <w:style w:type="paragraph" w:styleId="Heading">
     <w:name w:val="Heading"/>
@@ -4183,5 +4192,27 @@
       <w:szCs w:val="20"/>
     </w:rPr>
   </w:style>
+  <w:style w:type="paragraph" w:styleId="HeaderandFooter">
+    <w:name w:val="Header and Footer"/>
+    <w:basedOn w:val="Normal"/>
+    <w:qFormat/>
+    <w:pPr>
+      <w:suppressLineNumbers/>
+      <w:tabs>
+        <w:tab w:val="clear" w:pos="720"/>
+        <w:tab w:val="center" w:pos="4819" w:leader="none"/>
+        <w:tab w:val="right" w:pos="9638" w:leader="none"/>
+      </w:tabs>
+    </w:pPr>
+    <w:rPr/>
+  </w:style>
+  <w:style w:type="paragraph" w:styleId="Footer">
+    <w:name w:val="Footer"/>
+    <w:basedOn w:val="HeaderandFooter"/>
+    <w:pPr>
+      <w:suppressLineNumbers/>
+    </w:pPr>
+    <w:rPr/>
+  </w:style>
 </w:styles>
 </file>
</xml_diff>

<commit_message>
updates to sponsor contract template (#2237)
closes #2235
closes #2236
</commit_message>
<xml_diff>
--- a/templates/sponsors/admin/contract-template.docx
+++ b/templates/sponsors/admin/contract-template.docx
@@ -1,6 +1,6 @@
 
 <file path=word/document.xml><?xml version="1.0" encoding="utf-8"?>
-<w:document xmlns:o="urn:schemas-microsoft-com:office:office" xmlns:r="http://schemas.openxmlformats.org/officeDocument/2006/relationships" xmlns:v="urn:schemas-microsoft-com:vml" xmlns:w="http://schemas.openxmlformats.org/wordprocessingml/2006/main" xmlns:w10="urn:schemas-microsoft-com:office:word" xmlns:wp="http://schemas.openxmlformats.org/drawingml/2006/wordprocessingDrawing" xmlns:wps="http://schemas.microsoft.com/office/word/2010/wordprocessingShape" xmlns:wpg="http://schemas.microsoft.com/office/word/2010/wordprocessingGroup" xmlns:mc="http://schemas.openxmlformats.org/markup-compatibility/2006" xmlns:wp14="http://schemas.microsoft.com/office/word/2010/wordprocessingDrawing" xmlns:w14="http://schemas.microsoft.com/office/word/2010/wordml" mc:Ignorable="w14 wp14">
+<w:document xmlns:o="urn:schemas-microsoft-com:office:office" xmlns:r="http://schemas.openxmlformats.org/officeDocument/2006/relationships" xmlns:v="urn:schemas-microsoft-com:vml" xmlns:w="http://schemas.openxmlformats.org/wordprocessingml/2006/main" xmlns:w10="urn:schemas-microsoft-com:office:word" xmlns:wp="http://schemas.openxmlformats.org/drawingml/2006/wordprocessingDrawing" xmlns:wps="http://schemas.microsoft.com/office/word/2010/wordprocessingShape" xmlns:wpg="http://schemas.microsoft.com/office/word/2010/wordprocessingGroup" xmlns:mc="http://schemas.openxmlformats.org/markup-compatibility/2006" xmlns:wp14="http://schemas.microsoft.com/office/word/2010/wordprocessingDrawing" xmlns:w14="http://schemas.microsoft.com/office/word/2010/wordml" xmlns:w15="http://schemas.microsoft.com/office/word/2012/wordml" mc:Ignorable="w14 wp14 w15">
   <w:body>
     <w:p>
       <w:pPr>
@@ -453,7 +453,7 @@
           <w:szCs w:val="20"/>
           <w:lang w:val="en-US"/>
         </w:rPr>
-        <w:t>, Sponsor wishes to support the Programs by making a contribution to the PSF</w:t>
+        <w:t>, Sponsor wishes to support the Programs by making a contribution to the PSF.</w:t>
       </w:r>
     </w:p>
     <w:p>
@@ -603,7 +603,7 @@
         <w:widowControl/>
         <w:numPr>
           <w:ilvl w:val="0"/>
-          <w:numId w:val="2"/>
+          <w:numId w:val="1"/>
         </w:numPr>
         <w:suppressAutoHyphens w:val="true"/>
         <w:bidi w:val="0"/>
@@ -642,7 +642,7 @@
         <w:widowControl/>
         <w:numPr>
           <w:ilvl w:val="0"/>
-          <w:numId w:val="2"/>
+          <w:numId w:val="1"/>
         </w:numPr>
         <w:suppressAutoHyphens w:val="true"/>
         <w:bidi w:val="0"/>
@@ -681,7 +681,7 @@
         <w:widowControl/>
         <w:numPr>
           <w:ilvl w:val="0"/>
-          <w:numId w:val="2"/>
+          <w:numId w:val="1"/>
         </w:numPr>
         <w:suppressAutoHyphens w:val="true"/>
         <w:bidi w:val="0"/>
@@ -740,7 +740,7 @@
         <w:widowControl/>
         <w:numPr>
           <w:ilvl w:val="0"/>
-          <w:numId w:val="2"/>
+          <w:numId w:val="1"/>
         </w:numPr>
         <w:suppressAutoHyphens w:val="true"/>
         <w:bidi w:val="0"/>
@@ -799,7 +799,7 @@
         <w:widowControl/>
         <w:numPr>
           <w:ilvl w:val="0"/>
-          <w:numId w:val="2"/>
+          <w:numId w:val="1"/>
         </w:numPr>
         <w:suppressAutoHyphens w:val="true"/>
         <w:bidi w:val="0"/>
@@ -838,12 +838,12 @@
         <w:widowControl/>
         <w:numPr>
           <w:ilvl w:val="1"/>
-          <w:numId w:val="2"/>
-        </w:numPr>
-        <w:suppressAutoHyphens w:val="true"/>
-        <w:bidi w:val="0"/>
-        <w:spacing w:lineRule="auto" w:line="360" w:before="0" w:after="0"/>
-        <w:ind w:left="964" w:right="0" w:hanging="454"/>
+          <w:numId w:val="1"/>
+        </w:numPr>
+        <w:suppressAutoHyphens w:val="true"/>
+        <w:bidi w:val="0"/>
+        <w:spacing w:lineRule="auto" w:line="360" w:before="0" w:after="0"/>
+        <w:ind w:left="1361" w:right="0" w:hanging="397"/>
         <w:jc w:val="both"/>
         <w:rPr>
           <w:lang w:val="en-US"/>
@@ -895,12 +895,12 @@
         <w:widowControl/>
         <w:numPr>
           <w:ilvl w:val="1"/>
-          <w:numId w:val="2"/>
-        </w:numPr>
-        <w:suppressAutoHyphens w:val="true"/>
-        <w:bidi w:val="0"/>
-        <w:spacing w:lineRule="auto" w:line="360" w:before="0" w:after="0"/>
-        <w:ind w:left="964" w:right="0" w:hanging="454"/>
+          <w:numId w:val="1"/>
+        </w:numPr>
+        <w:suppressAutoHyphens w:val="true"/>
+        <w:bidi w:val="0"/>
+        <w:spacing w:lineRule="auto" w:line="360" w:before="0" w:after="0"/>
+        <w:ind w:left="1361" w:right="0" w:hanging="397"/>
         <w:jc w:val="both"/>
         <w:rPr>
           <w:lang w:val="en-US"/>
@@ -952,7 +952,7 @@
         <w:widowControl/>
         <w:numPr>
           <w:ilvl w:val="0"/>
-          <w:numId w:val="2"/>
+          <w:numId w:val="1"/>
         </w:numPr>
         <w:suppressAutoHyphens w:val="true"/>
         <w:bidi w:val="0"/>
@@ -987,37 +987,13 @@
       <w:r>
         <w:rPr>
           <w:rFonts w:ascii="Serif" w:hAnsi="Serif"/>
-          <w:b/>
-          <w:bCs/>
-          <w:sz w:val="20"/>
-          <w:szCs w:val="20"/>
-          <w:lang w:val="en-US"/>
-        </w:rPr>
-        <w:t>{{start_date.strftime(“%d”)}}{{start_day_english_suffix}}, {{start_date.strftime(“%</w:t>
-      </w:r>
-      <w:r>
-        <w:rPr>
-          <w:rFonts w:eastAsia="Noto Serif CJK SC" w:cs="Lohit Devanagari" w:ascii="Serif" w:hAnsi="Serif"/>
-          <w:b/>
-          <w:bCs/>
-          <w:color w:val="auto"/>
-          <w:kern w:val="2"/>
-          <w:sz w:val="20"/>
-          <w:szCs w:val="20"/>
-          <w:lang w:val="en-US" w:eastAsia="zh-CN" w:bidi="hi-IN"/>
-        </w:rPr>
-        <w:t>B %Y</w:t>
-      </w:r>
-      <w:r>
-        <w:rPr>
-          <w:rFonts w:ascii="Serif" w:hAnsi="Serif"/>
-          <w:b/>
-          <w:bCs/>
-          <w:sz w:val="20"/>
-          <w:szCs w:val="20"/>
-          <w:lang w:val="en-US"/>
-        </w:rPr>
-        <w:t>”)}}</w:t>
+          <w:b w:val="false"/>
+          <w:bCs w:val="false"/>
+          <w:sz w:val="20"/>
+          <w:szCs w:val="20"/>
+          <w:lang w:val="en-US"/>
+        </w:rPr>
+        <w:t>the Effective Date</w:t>
       </w:r>
       <w:r>
         <w:rPr>
@@ -1055,7 +1031,7 @@
         <w:widowControl/>
         <w:numPr>
           <w:ilvl w:val="0"/>
-          <w:numId w:val="2"/>
+          <w:numId w:val="1"/>
         </w:numPr>
         <w:suppressAutoHyphens w:val="true"/>
         <w:bidi w:val="0"/>
@@ -1094,7 +1070,7 @@
         <w:widowControl/>
         <w:numPr>
           <w:ilvl w:val="0"/>
-          <w:numId w:val="2"/>
+          <w:numId w:val="1"/>
         </w:numPr>
         <w:suppressAutoHyphens w:val="true"/>
         <w:bidi w:val="0"/>
@@ -1173,7 +1149,7 @@
         <w:widowControl/>
         <w:numPr>
           <w:ilvl w:val="0"/>
-          <w:numId w:val="2"/>
+          <w:numId w:val="1"/>
         </w:numPr>
         <w:suppressAutoHyphens w:val="true"/>
         <w:bidi w:val="0"/>
@@ -1212,7 +1188,7 @@
         <w:widowControl/>
         <w:numPr>
           <w:ilvl w:val="0"/>
-          <w:numId w:val="2"/>
+          <w:numId w:val="1"/>
         </w:numPr>
         <w:suppressAutoHyphens w:val="true"/>
         <w:bidi w:val="0"/>
@@ -1251,7 +1227,7 @@
         <w:widowControl/>
         <w:numPr>
           <w:ilvl w:val="0"/>
-          <w:numId w:val="2"/>
+          <w:numId w:val="1"/>
         </w:numPr>
         <w:suppressAutoHyphens w:val="true"/>
         <w:bidi w:val="0"/>
@@ -1290,7 +1266,7 @@
         <w:widowControl/>
         <w:numPr>
           <w:ilvl w:val="0"/>
-          <w:numId w:val="2"/>
+          <w:numId w:val="1"/>
         </w:numPr>
         <w:suppressAutoHyphens w:val="true"/>
         <w:bidi w:val="0"/>
@@ -1329,7 +1305,7 @@
         <w:widowControl/>
         <w:numPr>
           <w:ilvl w:val="0"/>
-          <w:numId w:val="2"/>
+          <w:numId w:val="1"/>
         </w:numPr>
         <w:suppressAutoHyphens w:val="true"/>
         <w:bidi w:val="0"/>
@@ -1368,7 +1344,7 @@
         <w:widowControl/>
         <w:numPr>
           <w:ilvl w:val="0"/>
-          <w:numId w:val="2"/>
+          <w:numId w:val="1"/>
         </w:numPr>
         <w:suppressAutoHyphens w:val="true"/>
         <w:bidi w:val="0"/>
@@ -1407,7 +1383,7 @@
         <w:widowControl/>
         <w:numPr>
           <w:ilvl w:val="0"/>
-          <w:numId w:val="2"/>
+          <w:numId w:val="1"/>
         </w:numPr>
         <w:suppressAutoHyphens w:val="true"/>
         <w:bidi w:val="0"/>
@@ -1446,7 +1422,7 @@
         <w:widowControl/>
         <w:numPr>
           <w:ilvl w:val="0"/>
-          <w:numId w:val="2"/>
+          <w:numId w:val="1"/>
         </w:numPr>
         <w:suppressAutoHyphens w:val="true"/>
         <w:bidi w:val="0"/>
@@ -1545,7 +1521,7 @@
         <w:widowControl/>
         <w:numPr>
           <w:ilvl w:val="0"/>
-          <w:numId w:val="2"/>
+          <w:numId w:val="1"/>
         </w:numPr>
         <w:suppressAutoHyphens w:val="true"/>
         <w:bidi w:val="0"/>
@@ -1584,7 +1560,7 @@
         <w:widowControl/>
         <w:numPr>
           <w:ilvl w:val="0"/>
-          <w:numId w:val="2"/>
+          <w:numId w:val="1"/>
         </w:numPr>
         <w:suppressAutoHyphens w:val="true"/>
         <w:bidi w:val="0"/>
@@ -1614,7 +1590,7 @@
           <w:szCs w:val="20"/>
           <w:lang w:val="en-US"/>
         </w:rPr>
-        <w:t xml:space="preserve">. Sponsor agrees to indemnify and hold harmless the PSF, its officers, directors, employees, and agents, for any and all claims, losses, damages, liabilities, judgments, or settlements, including reasonable attorneys’ fees, costs (including costs associated with any official investigations or inquiries) and other expenses, incurred on account of Sponsor’s acts or omissions in connection with the performance of this Agreement or breach of this Agreement or with respect to the manufacture, marketing, sale, or dissemination of any of Sponsor’s products or services. The PSF shall have no liability to Sponsor with respect to its participation in this Agreement or receipt of the Sponsorship Payment, except for intentional or willful acts of the PSF or its employees or agents. The rights and responsibilities established in this section shall survive indefinitely beyond the term of this Agreement. </w:t>
+        <w:t>. Sponsor agrees to indemnify and hold harmless the PSF, its officers, directors, employees, and agents, for any and all claims, losses, damages, liabilities, judgments, or settlements, including reasonable attorneys’ fees, costs (including costs associated with any official investigations or inquiries) and other expenses, incurred on account of Sponsor’s acts or omissions in connection with the performance of this Agreement or breach of this Agreement or with respect to the manufacture, marketing, sale, or dissemination of any of Sponsor’s products or services. The PSF shall have no liability to Sponsor with respect to its participation in this Agreement or receipt of the Sponsorship Payment, except for intentional or willful acts of the PSF or its employees or agents. The rights and responsibilities established in this section shall survive indefinitely beyond the term of this Agreement.</w:t>
       </w:r>
     </w:p>
     <w:p>
@@ -1623,53 +1599,25 @@
         <w:widowControl/>
         <w:numPr>
           <w:ilvl w:val="0"/>
-          <w:numId w:val="0"/>
-        </w:numPr>
-        <w:suppressAutoHyphens w:val="true"/>
-        <w:bidi w:val="0"/>
-        <w:spacing w:lineRule="auto" w:line="360" w:before="0" w:after="0"/>
-        <w:ind w:left="0" w:right="0" w:firstLine="567"/>
-        <w:jc w:val="both"/>
-        <w:rPr>
-          <w:rFonts w:ascii="Serif" w:hAnsi="Serif"/>
-          <w:sz w:val="20"/>
-          <w:szCs w:val="20"/>
-          <w:lang w:val="en-US"/>
-        </w:rPr>
-      </w:pPr>
-      <w:r>
-        <w:rPr>
-          <w:rFonts w:ascii="Serif" w:hAnsi="Serif"/>
-          <w:sz w:val="20"/>
-          <w:szCs w:val="20"/>
-          <w:lang w:val="en-US"/>
-        </w:rPr>
-      </w:r>
-    </w:p>
-    <w:p>
-      <w:pPr>
-        <w:pStyle w:val="Normal"/>
-        <w:widowControl/>
-        <w:numPr>
-          <w:ilvl w:val="0"/>
-          <w:numId w:val="0"/>
-        </w:numPr>
-        <w:suppressAutoHyphens w:val="true"/>
-        <w:bidi w:val="0"/>
-        <w:spacing w:lineRule="auto" w:line="360" w:before="0" w:after="0"/>
-        <w:ind w:left="1304" w:right="0" w:hanging="0"/>
-        <w:jc w:val="both"/>
-        <w:rPr>
-          <w:lang w:val="en-US"/>
-        </w:rPr>
-      </w:pPr>
-      <w:r>
-        <w:rPr>
-          <w:rFonts w:ascii="Serif" w:hAnsi="Serif"/>
-          <w:b/>
-          <w:bCs/>
-          <w:sz w:val="20"/>
-          <w:szCs w:val="20"/>
+          <w:numId w:val="1"/>
+        </w:numPr>
+        <w:suppressAutoHyphens w:val="true"/>
+        <w:bidi w:val="0"/>
+        <w:spacing w:lineRule="auto" w:line="360" w:before="0" w:after="0"/>
+        <w:ind w:left="1361" w:right="0" w:hanging="454"/>
+        <w:jc w:val="both"/>
+        <w:rPr>
+          <w:lang w:val="en-US"/>
+        </w:rPr>
+      </w:pPr>
+      <w:r>
+        <w:rPr>
+          <w:rFonts w:ascii="Serif" w:hAnsi="Serif"/>
+          <w:b/>
+          <w:bCs/>
+          <w:sz w:val="20"/>
+          <w:szCs w:val="20"/>
+          <w:u w:val="single"/>
           <w:lang w:val="en-US"/>
         </w:rPr>
         <w:t>Notices</w:t>
@@ -1688,39 +1636,10 @@
       <w:pPr>
         <w:pStyle w:val="Normal"/>
         <w:widowControl/>
-        <w:numPr>
-          <w:ilvl w:val="0"/>
-          <w:numId w:val="0"/>
-        </w:numPr>
-        <w:suppressAutoHyphens w:val="true"/>
-        <w:bidi w:val="0"/>
-        <w:spacing w:lineRule="auto" w:line="360" w:before="0" w:after="0"/>
-        <w:ind w:left="1304" w:right="0" w:hanging="0"/>
-        <w:jc w:val="both"/>
-        <w:rPr>
-          <w:rFonts w:ascii="Serif" w:hAnsi="Serif"/>
-          <w:sz w:val="20"/>
-          <w:szCs w:val="20"/>
-          <w:lang w:val="en-US"/>
-        </w:rPr>
-      </w:pPr>
-      <w:r>
-        <w:rPr>
-          <w:rFonts w:ascii="Serif" w:hAnsi="Serif"/>
-          <w:sz w:val="20"/>
-          <w:szCs w:val="20"/>
-          <w:lang w:val="en-US"/>
-        </w:rPr>
-      </w:r>
-    </w:p>
-    <w:p>
-      <w:pPr>
-        <w:pStyle w:val="Normal"/>
-        <w:widowControl/>
-        <w:suppressAutoHyphens w:val="true"/>
-        <w:bidi w:val="0"/>
-        <w:spacing w:lineRule="auto" w:line="360" w:before="0" w:after="0"/>
-        <w:ind w:left="0" w:right="0" w:firstLine="567"/>
+        <w:suppressAutoHyphens w:val="true"/>
+        <w:bidi w:val="0"/>
+        <w:spacing w:lineRule="auto" w:line="360" w:before="0" w:after="0"/>
+        <w:ind w:left="0" w:right="0" w:hanging="0"/>
         <w:jc w:val="left"/>
         <w:rPr>
           <w:lang w:val="en-US"/>
@@ -1728,13 +1647,23 @@
       </w:pPr>
       <w:r>
         <w:rPr>
-          <w:rFonts w:ascii="Serif" w:hAnsi="Serif"/>
-          <w:sz w:val="20"/>
-          <w:szCs w:val="20"/>
-          <w:lang w:val="en-US"/>
-        </w:rPr>
-        <w:br/>
-      </w:r>
+          <w:lang w:val="en-US"/>
+        </w:rPr>
+      </w:r>
+    </w:p>
+    <w:p>
+      <w:pPr>
+        <w:pStyle w:val="Normal"/>
+        <w:widowControl/>
+        <w:suppressAutoHyphens w:val="true"/>
+        <w:bidi w:val="0"/>
+        <w:spacing w:lineRule="auto" w:line="360" w:before="0" w:after="0"/>
+        <w:ind w:left="1440" w:right="0" w:hanging="0"/>
+        <w:jc w:val="left"/>
+        <w:rPr>
+          <w:lang w:val="en-US"/>
+        </w:rPr>
+      </w:pPr>
       <w:r>
         <w:rPr>
           <w:rFonts w:eastAsia="Noto Serif CJK SC" w:cs="Lohit Devanagari" w:ascii="Serif" w:hAnsi="Serif"/>
@@ -1763,7 +1692,7 @@
         <w:suppressAutoHyphens w:val="true"/>
         <w:bidi w:val="0"/>
         <w:spacing w:lineRule="auto" w:line="360" w:before="0" w:after="0"/>
-        <w:ind w:left="0" w:right="0" w:firstLine="567"/>
+        <w:ind w:left="2160" w:right="0" w:hanging="0"/>
         <w:jc w:val="left"/>
         <w:rPr>
           <w:lang w:val="en-US"/>
@@ -1776,7 +1705,6 @@
           <w:szCs w:val="20"/>
           <w:lang w:val="en-US"/>
         </w:rPr>
-        <w:br/>
         <w:t>{{sponsor.primary_contact.name}}</w:t>
         <w:br/>
         <w:t>{{sponsor.name}}</w:t>
@@ -1791,7 +1719,7 @@
         <w:suppressAutoHyphens w:val="true"/>
         <w:bidi w:val="0"/>
         <w:spacing w:lineRule="auto" w:line="360" w:before="0" w:after="0"/>
-        <w:ind w:left="0" w:right="0" w:hanging="0"/>
+        <w:ind w:left="2160" w:right="0" w:hanging="0"/>
         <w:jc w:val="left"/>
         <w:rPr>
           <w:lang w:val="en-US"/>
@@ -1814,7 +1742,7 @@
         <w:suppressAutoHyphens w:val="true"/>
         <w:bidi w:val="0"/>
         <w:spacing w:lineRule="auto" w:line="360" w:before="0" w:after="0"/>
-        <w:ind w:left="0" w:right="0" w:hanging="0"/>
+        <w:ind w:left="2160" w:right="0" w:hanging="0"/>
         <w:jc w:val="left"/>
         <w:rPr>
           <w:lang w:val="en-US"/>
@@ -1837,7 +1765,7 @@
         <w:suppressAutoHyphens w:val="true"/>
         <w:bidi w:val="0"/>
         <w:spacing w:lineRule="auto" w:line="360" w:before="0" w:after="0"/>
-        <w:ind w:left="0" w:right="0" w:hanging="0"/>
+        <w:ind w:left="2160" w:right="0" w:hanging="0"/>
         <w:jc w:val="left"/>
         <w:rPr>
           <w:lang w:val="en-US"/>
@@ -1860,7 +1788,7 @@
         <w:suppressAutoHyphens w:val="true"/>
         <w:bidi w:val="0"/>
         <w:spacing w:lineRule="auto" w:line="360" w:before="0" w:after="0"/>
-        <w:ind w:left="0" w:right="0" w:hanging="0"/>
+        <w:ind w:left="2160" w:right="0" w:hanging="0"/>
         <w:jc w:val="left"/>
         <w:rPr>
           <w:lang w:val="en-US"/>
@@ -1883,7 +1811,7 @@
         <w:suppressAutoHyphens w:val="true"/>
         <w:bidi w:val="0"/>
         <w:spacing w:lineRule="auto" w:line="360" w:before="0" w:after="0"/>
-        <w:ind w:left="0" w:right="0" w:hanging="0"/>
+        <w:ind w:left="1440" w:right="0" w:hanging="0"/>
         <w:jc w:val="left"/>
         <w:rPr>
           <w:lang w:val="en-US"/>
@@ -1907,7 +1835,7 @@
         <w:suppressAutoHyphens w:val="true"/>
         <w:bidi w:val="0"/>
         <w:spacing w:lineRule="auto" w:line="360" w:before="0" w:after="0"/>
-        <w:ind w:left="0" w:right="0" w:hanging="0"/>
+        <w:ind w:left="2160" w:right="0" w:hanging="0"/>
         <w:jc w:val="left"/>
         <w:rPr>
           <w:lang w:val="en-US"/>
@@ -1920,18 +1848,17 @@
           <w:szCs w:val="20"/>
           <w:lang w:val="en-US"/>
         </w:rPr>
-        <w:br/>
-        <w:t>Thomas Wouters</w:t>
-      </w:r>
-    </w:p>
-    <w:p>
-      <w:pPr>
-        <w:pStyle w:val="Normal"/>
-        <w:widowControl/>
-        <w:suppressAutoHyphens w:val="true"/>
-        <w:bidi w:val="0"/>
-        <w:spacing w:lineRule="auto" w:line="360" w:before="0" w:after="0"/>
-        <w:ind w:left="0" w:right="0" w:hanging="0"/>
+        <w:t>Deb Nicholson</w:t>
+      </w:r>
+    </w:p>
+    <w:p>
+      <w:pPr>
+        <w:pStyle w:val="Normal"/>
+        <w:widowControl/>
+        <w:suppressAutoHyphens w:val="true"/>
+        <w:bidi w:val="0"/>
+        <w:spacing w:lineRule="auto" w:line="360" w:before="0" w:after="0"/>
+        <w:ind w:left="2160" w:right="0" w:hanging="0"/>
         <w:jc w:val="left"/>
         <w:rPr>
           <w:lang w:val="en-US"/>
@@ -1944,17 +1871,17 @@
           <w:szCs w:val="20"/>
           <w:lang w:val="en-US"/>
         </w:rPr>
-        <w:t>Director</w:t>
-      </w:r>
-    </w:p>
-    <w:p>
-      <w:pPr>
-        <w:pStyle w:val="Normal"/>
-        <w:widowControl/>
-        <w:suppressAutoHyphens w:val="true"/>
-        <w:bidi w:val="0"/>
-        <w:spacing w:lineRule="auto" w:line="360" w:before="0" w:after="0"/>
-        <w:ind w:left="0" w:right="0" w:hanging="0"/>
+        <w:t>Executive Director</w:t>
+      </w:r>
+    </w:p>
+    <w:p>
+      <w:pPr>
+        <w:pStyle w:val="Normal"/>
+        <w:widowControl/>
+        <w:suppressAutoHyphens w:val="true"/>
+        <w:bidi w:val="0"/>
+        <w:spacing w:lineRule="auto" w:line="360" w:before="0" w:after="0"/>
+        <w:ind w:left="2160" w:right="0" w:hanging="0"/>
         <w:jc w:val="left"/>
         <w:rPr>
           <w:lang w:val="en-US"/>
@@ -1977,7 +1904,7 @@
         <w:suppressAutoHyphens w:val="true"/>
         <w:bidi w:val="0"/>
         <w:spacing w:lineRule="auto" w:line="360" w:before="0" w:after="0"/>
-        <w:ind w:left="0" w:right="0" w:hanging="0"/>
+        <w:ind w:left="2160" w:right="0" w:hanging="0"/>
         <w:jc w:val="left"/>
         <w:rPr>
           <w:lang w:val="en-US"/>
@@ -2000,7 +1927,7 @@
         <w:suppressAutoHyphens w:val="true"/>
         <w:bidi w:val="0"/>
         <w:spacing w:lineRule="auto" w:line="360" w:before="0" w:after="0"/>
-        <w:ind w:left="0" w:right="0" w:hanging="0"/>
+        <w:ind w:left="2160" w:right="0" w:hanging="0"/>
         <w:jc w:val="left"/>
         <w:rPr>
           <w:lang w:val="en-US"/>
@@ -2023,7 +1950,7 @@
         <w:suppressAutoHyphens w:val="true"/>
         <w:bidi w:val="0"/>
         <w:spacing w:lineRule="auto" w:line="360" w:before="0" w:after="0"/>
-        <w:ind w:left="0" w:right="0" w:hanging="0"/>
+        <w:ind w:left="2160" w:right="0" w:hanging="0"/>
         <w:jc w:val="left"/>
         <w:rPr>
           <w:lang w:val="en-US"/>
@@ -2046,7 +1973,7 @@
         <w:suppressAutoHyphens w:val="true"/>
         <w:bidi w:val="0"/>
         <w:spacing w:lineRule="auto" w:line="360" w:before="0" w:after="0"/>
-        <w:ind w:left="0" w:right="0" w:hanging="0"/>
+        <w:ind w:left="2160" w:right="0" w:hanging="0"/>
         <w:jc w:val="left"/>
         <w:rPr/>
       </w:pPr>
@@ -2059,27 +1986,25 @@
         </w:rPr>
         <w:t xml:space="preserve">Email: </w:t>
       </w:r>
-      <w:hyperlink r:id="rId4">
-        <w:r>
-          <w:rPr>
-            <w:rStyle w:val="InternetLink"/>
-            <w:rFonts w:ascii="Serif" w:hAnsi="Serif"/>
-            <w:sz w:val="20"/>
-            <w:szCs w:val="20"/>
-            <w:lang w:val="en-US"/>
-          </w:rPr>
-          <w:t>thomas@python.org</w:t>
-        </w:r>
-      </w:hyperlink>
-    </w:p>
-    <w:p>
-      <w:pPr>
-        <w:pStyle w:val="Normal"/>
-        <w:widowControl/>
-        <w:suppressAutoHyphens w:val="true"/>
-        <w:bidi w:val="0"/>
-        <w:spacing w:lineRule="auto" w:line="360" w:before="0" w:after="0"/>
-        <w:ind w:left="0" w:right="0" w:hanging="0"/>
+      <w:r>
+        <w:rPr>
+          <w:rStyle w:val="InternetLink"/>
+          <w:rFonts w:ascii="Serif" w:hAnsi="Serif"/>
+          <w:sz w:val="20"/>
+          <w:szCs w:val="20"/>
+          <w:lang w:val="en-US"/>
+        </w:rPr>
+        <w:t>deb@python.org</w:t>
+      </w:r>
+    </w:p>
+    <w:p>
+      <w:pPr>
+        <w:pStyle w:val="Normal"/>
+        <w:widowControl/>
+        <w:suppressAutoHyphens w:val="true"/>
+        <w:bidi w:val="0"/>
+        <w:spacing w:lineRule="auto" w:line="360" w:before="0" w:after="0"/>
+        <w:ind w:left="1440" w:right="0" w:hanging="0"/>
         <w:jc w:val="left"/>
         <w:rPr>
           <w:lang w:val="en-US"/>
@@ -2092,8 +2017,6 @@
           <w:szCs w:val="20"/>
           <w:lang w:val="en-US"/>
         </w:rPr>
-        <w:br/>
-        <w:br/>
         <w:t>With a copy to:</w:t>
       </w:r>
     </w:p>
@@ -2104,7 +2027,7 @@
         <w:suppressAutoHyphens w:val="true"/>
         <w:bidi w:val="0"/>
         <w:spacing w:lineRule="auto" w:line="360" w:before="0" w:after="0"/>
-        <w:ind w:left="0" w:right="0" w:hanging="0"/>
+        <w:ind w:left="2160" w:right="0" w:hanging="0"/>
         <w:jc w:val="left"/>
         <w:rPr>
           <w:lang w:val="en-US"/>
@@ -2127,7 +2050,7 @@
         <w:suppressAutoHyphens w:val="true"/>
         <w:bidi w:val="0"/>
         <w:spacing w:lineRule="auto" w:line="360" w:before="0" w:after="0"/>
-        <w:ind w:left="0" w:right="0" w:hanging="0"/>
+        <w:ind w:left="2160" w:right="0" w:hanging="0"/>
         <w:jc w:val="left"/>
         <w:rPr>
           <w:lang w:val="en-US"/>
@@ -2150,7 +2073,7 @@
         <w:suppressAutoHyphens w:val="true"/>
         <w:bidi w:val="0"/>
         <w:spacing w:lineRule="auto" w:line="360" w:before="0" w:after="0"/>
-        <w:ind w:left="0" w:right="0" w:hanging="0"/>
+        <w:ind w:left="2160" w:right="0" w:hanging="0"/>
         <w:jc w:val="left"/>
         <w:rPr>
           <w:lang w:val="en-US"/>
@@ -2173,7 +2096,7 @@
         <w:suppressAutoHyphens w:val="true"/>
         <w:bidi w:val="0"/>
         <w:spacing w:lineRule="auto" w:line="360" w:before="0" w:after="0"/>
-        <w:ind w:left="0" w:right="0" w:hanging="0"/>
+        <w:ind w:left="2160" w:right="0" w:hanging="0"/>
         <w:jc w:val="left"/>
         <w:rPr>
           <w:lang w:val="en-US"/>
@@ -2196,7 +2119,7 @@
         <w:suppressAutoHyphens w:val="true"/>
         <w:bidi w:val="0"/>
         <w:spacing w:lineRule="auto" w:line="360" w:before="0" w:after="0"/>
-        <w:ind w:left="0" w:right="0" w:hanging="0"/>
+        <w:ind w:left="2160" w:right="0" w:hanging="0"/>
         <w:jc w:val="left"/>
         <w:rPr>
           <w:lang w:val="en-US"/>
@@ -2219,7 +2142,7 @@
         <w:suppressAutoHyphens w:val="true"/>
         <w:bidi w:val="0"/>
         <w:spacing w:lineRule="auto" w:line="360" w:before="0" w:after="0"/>
-        <w:ind w:left="0" w:right="0" w:hanging="0"/>
+        <w:ind w:left="2160" w:right="0" w:hanging="0"/>
         <w:jc w:val="left"/>
         <w:rPr/>
       </w:pPr>
@@ -2250,32 +2173,32 @@
         <w:suppressAutoHyphens w:val="true"/>
         <w:bidi w:val="0"/>
         <w:spacing w:lineRule="auto" w:line="360" w:before="0" w:after="0"/>
-        <w:ind w:left="0" w:right="0" w:hanging="0"/>
-        <w:jc w:val="both"/>
-        <w:rPr>
-          <w:rFonts w:ascii="Serif" w:hAnsi="Serif"/>
-          <w:sz w:val="20"/>
-          <w:szCs w:val="20"/>
-          <w:lang w:val="en-US"/>
-        </w:rPr>
-      </w:pPr>
-      <w:r>
-        <w:rPr>
-          <w:rFonts w:ascii="Serif" w:hAnsi="Serif"/>
-          <w:sz w:val="20"/>
-          <w:szCs w:val="20"/>
-          <w:lang w:val="en-US"/>
-        </w:rPr>
-      </w:r>
-    </w:p>
-    <w:p>
-      <w:pPr>
-        <w:pStyle w:val="Normal"/>
-        <w:widowControl/>
-        <w:suppressAutoHyphens w:val="true"/>
-        <w:bidi w:val="0"/>
-        <w:spacing w:lineRule="auto" w:line="360" w:before="0" w:after="0"/>
-        <w:ind w:left="0" w:right="0" w:firstLine="567"/>
+        <w:ind w:left="1440" w:right="0" w:hanging="0"/>
+        <w:jc w:val="both"/>
+        <w:rPr>
+          <w:rFonts w:ascii="Serif" w:hAnsi="Serif"/>
+          <w:sz w:val="20"/>
+          <w:szCs w:val="20"/>
+          <w:lang w:val="en-US"/>
+        </w:rPr>
+      </w:pPr>
+      <w:r>
+        <w:rPr>
+          <w:rFonts w:ascii="Serif" w:hAnsi="Serif"/>
+          <w:sz w:val="20"/>
+          <w:szCs w:val="20"/>
+          <w:lang w:val="en-US"/>
+        </w:rPr>
+      </w:r>
+    </w:p>
+    <w:p>
+      <w:pPr>
+        <w:pStyle w:val="Normal"/>
+        <w:widowControl/>
+        <w:suppressAutoHyphens w:val="true"/>
+        <w:bidi w:val="0"/>
+        <w:spacing w:lineRule="auto" w:line="360" w:before="0" w:after="0"/>
+        <w:ind w:left="1440" w:right="0" w:hanging="0"/>
         <w:jc w:val="both"/>
         <w:rPr>
           <w:lang w:val="en-US"/>
@@ -2295,34 +2218,9 @@
       <w:pPr>
         <w:pStyle w:val="Normal"/>
         <w:widowControl/>
-        <w:suppressAutoHyphens w:val="true"/>
-        <w:bidi w:val="0"/>
-        <w:spacing w:lineRule="auto" w:line="360" w:before="0" w:after="0"/>
-        <w:ind w:left="0" w:right="0" w:firstLine="567"/>
-        <w:jc w:val="both"/>
-        <w:rPr>
-          <w:rFonts w:ascii="Serif" w:hAnsi="Serif"/>
-          <w:sz w:val="20"/>
-          <w:szCs w:val="20"/>
-          <w:lang w:val="en-US"/>
-        </w:rPr>
-      </w:pPr>
-      <w:r>
-        <w:rPr>
-          <w:rFonts w:ascii="Serif" w:hAnsi="Serif"/>
-          <w:sz w:val="20"/>
-          <w:szCs w:val="20"/>
-          <w:lang w:val="en-US"/>
-        </w:rPr>
-      </w:r>
-    </w:p>
-    <w:p>
-      <w:pPr>
-        <w:pStyle w:val="Normal"/>
-        <w:widowControl/>
         <w:numPr>
           <w:ilvl w:val="0"/>
-          <w:numId w:val="3"/>
+          <w:numId w:val="2"/>
         </w:numPr>
         <w:suppressAutoHyphens w:val="true"/>
         <w:bidi w:val="0"/>
@@ -2361,7 +2259,7 @@
         <w:widowControl/>
         <w:numPr>
           <w:ilvl w:val="0"/>
-          <w:numId w:val="3"/>
+          <w:numId w:val="2"/>
         </w:numPr>
         <w:suppressAutoHyphens w:val="true"/>
         <w:bidi w:val="0"/>
@@ -2400,7 +2298,7 @@
         <w:widowControl/>
         <w:numPr>
           <w:ilvl w:val="0"/>
-          <w:numId w:val="3"/>
+          <w:numId w:val="2"/>
         </w:numPr>
         <w:suppressAutoHyphens w:val="true"/>
         <w:bidi w:val="0"/>
@@ -2439,7 +2337,7 @@
         <w:widowControl/>
         <w:numPr>
           <w:ilvl w:val="0"/>
-          <w:numId w:val="3"/>
+          <w:numId w:val="2"/>
         </w:numPr>
         <w:suppressAutoHyphens w:val="true"/>
         <w:bidi w:val="0"/>
@@ -2478,7 +2376,7 @@
         <w:widowControl/>
         <w:numPr>
           <w:ilvl w:val="0"/>
-          <w:numId w:val="3"/>
+          <w:numId w:val="2"/>
         </w:numPr>
         <w:suppressAutoHyphens w:val="true"/>
         <w:bidi w:val="0"/>
@@ -2517,7 +2415,7 @@
         <w:widowControl/>
         <w:numPr>
           <w:ilvl w:val="0"/>
-          <w:numId w:val="3"/>
+          <w:numId w:val="2"/>
         </w:numPr>
         <w:suppressAutoHyphens w:val="true"/>
         <w:bidi w:val="0"/>
@@ -2556,7 +2454,7 @@
         <w:widowControl/>
         <w:numPr>
           <w:ilvl w:val="0"/>
-          <w:numId w:val="3"/>
+          <w:numId w:val="2"/>
         </w:numPr>
         <w:suppressAutoHyphens w:val="true"/>
         <w:bidi w:val="0"/>
@@ -2595,7 +2493,7 @@
         <w:widowControl/>
         <w:numPr>
           <w:ilvl w:val="0"/>
-          <w:numId w:val="3"/>
+          <w:numId w:val="2"/>
         </w:numPr>
         <w:suppressAutoHyphens w:val="true"/>
         <w:bidi w:val="0"/>
@@ -2634,7 +2532,7 @@
         <w:widowControl/>
         <w:numPr>
           <w:ilvl w:val="0"/>
-          <w:numId w:val="3"/>
+          <w:numId w:val="2"/>
         </w:numPr>
         <w:suppressAutoHyphens w:val="true"/>
         <w:bidi w:val="0"/>
@@ -2773,7 +2671,47 @@
           <w:szCs w:val="20"/>
           <w:lang w:val="en-US"/>
         </w:rPr>
-        <w:t>, the Parties hereto have duly executed this __________________ Agreement as of the Effective Date.</w:t>
+        <w:t xml:space="preserve">, the Parties hereto have duly executed this </w:t>
+      </w:r>
+      <w:r>
+        <w:rPr>
+          <w:rFonts w:ascii="Serif" w:hAnsi="Serif"/>
+          <w:b/>
+          <w:bCs/>
+          <w:sz w:val="20"/>
+          <w:szCs w:val="20"/>
+          <w:lang w:val="en-US"/>
+        </w:rPr>
+        <w:t>Sponsorship Agreement</w:t>
+      </w:r>
+      <w:r>
+        <w:rPr>
+          <w:rFonts w:ascii="Serif" w:hAnsi="Serif"/>
+          <w:sz w:val="20"/>
+          <w:szCs w:val="20"/>
+          <w:lang w:val="en-US"/>
+        </w:rPr>
+        <w:t xml:space="preserve"> as of the </w:t>
+      </w:r>
+      <w:r>
+        <w:rPr>
+          <w:rFonts w:ascii="Serif" w:hAnsi="Serif"/>
+          <w:b/>
+          <w:bCs/>
+          <w:sz w:val="20"/>
+          <w:szCs w:val="20"/>
+          <w:lang w:val="en-US"/>
+        </w:rPr>
+        <w:t>Effective Date</w:t>
+      </w:r>
+      <w:r>
+        <w:rPr>
+          <w:rFonts w:ascii="Serif" w:hAnsi="Serif"/>
+          <w:sz w:val="20"/>
+          <w:szCs w:val="20"/>
+          <w:lang w:val="en-US"/>
+        </w:rPr>
+        <w:t>.</w:t>
       </w:r>
     </w:p>
     <w:p>
@@ -2874,11 +2812,61 @@
         <w:br/>
         <w:br/>
         <w:br/>
-        <w:t>By: ___________________________________</w:t>
-        <w:br/>
-        <w:t xml:space="preserve">      Thomas Wouters</w:t>
-        <w:br/>
-        <w:t xml:space="preserve">      Director</w:t>
+        <w:t>By:      _______________________________</w:t>
+      </w:r>
+    </w:p>
+    <w:p>
+      <w:pPr>
+        <w:pStyle w:val="Normal"/>
+        <w:widowControl/>
+        <w:tabs>
+          <w:tab w:val="clear" w:pos="720"/>
+          <w:tab w:val="left" w:pos="0" w:leader="none"/>
+        </w:tabs>
+        <w:suppressAutoHyphens w:val="true"/>
+        <w:bidi w:val="0"/>
+        <w:spacing w:lineRule="auto" w:line="360" w:before="0" w:after="0"/>
+        <w:ind w:left="4082" w:right="0" w:hanging="0"/>
+        <w:jc w:val="left"/>
+        <w:rPr>
+          <w:lang w:val="en-US"/>
+        </w:rPr>
+      </w:pPr>
+      <w:r>
+        <w:rPr>
+          <w:rFonts w:ascii="Serif" w:hAnsi="Serif"/>
+          <w:sz w:val="20"/>
+          <w:szCs w:val="20"/>
+          <w:lang w:val="en-US"/>
+        </w:rPr>
+        <w:t>Name: Loren Crary</w:t>
+      </w:r>
+    </w:p>
+    <w:p>
+      <w:pPr>
+        <w:pStyle w:val="Normal"/>
+        <w:widowControl/>
+        <w:tabs>
+          <w:tab w:val="clear" w:pos="720"/>
+          <w:tab w:val="left" w:pos="0" w:leader="none"/>
+        </w:tabs>
+        <w:suppressAutoHyphens w:val="true"/>
+        <w:bidi w:val="0"/>
+        <w:spacing w:lineRule="auto" w:line="360" w:before="0" w:after="0"/>
+        <w:ind w:left="4082" w:right="0" w:hanging="0"/>
+        <w:jc w:val="left"/>
+        <w:rPr>
+          <w:lang w:val="en-US"/>
+        </w:rPr>
+      </w:pPr>
+      <w:r>
+        <w:rPr>
+          <w:rFonts w:ascii="Serif" w:hAnsi="Serif"/>
+          <w:sz w:val="20"/>
+          <w:szCs w:val="20"/>
+          <w:lang w:val="en-US"/>
+        </w:rPr>
+        <w:t>Title:   Director of Resource Development</w:t>
         <w:br/>
         <w:br/>
         <w:br/>
@@ -2902,37 +2890,85 @@
           <w:lang w:val="en-US"/>
         </w:rPr>
         <w:br/>
-        <w:t>______________________________________,</w:t>
+      </w:r>
+      <w:r>
+        <w:rPr>
+          <w:rFonts w:ascii="Serif" w:hAnsi="Serif"/>
+          <w:b/>
+          <w:bCs/>
+          <w:sz w:val="20"/>
+          <w:szCs w:val="20"/>
+          <w:lang w:val="en-US"/>
+        </w:rPr>
+        <w:t>{{sponsor.name|upper}}</w:t>
+      </w:r>
+      <w:r>
+        <w:rPr>
+          <w:rFonts w:ascii="Serif" w:hAnsi="Serif"/>
+          <w:sz w:val="20"/>
+          <w:szCs w:val="20"/>
+          <w:lang w:val="en-US"/>
+        </w:rPr>
+        <w:t>,</w:t>
         <w:br/>
         <w:t>a {{sponsor.state}} entity.</w:t>
         <w:br/>
         <w:br/>
-        <w:t>By: ___________________________________</w:t>
-      </w:r>
-    </w:p>
-    <w:p>
-      <w:pPr>
-        <w:pStyle w:val="Normal"/>
-        <w:widowControl/>
-        <w:suppressAutoHyphens w:val="true"/>
-        <w:bidi w:val="0"/>
-        <w:spacing w:lineRule="auto" w:line="360" w:before="0" w:after="0"/>
-        <w:ind w:left="0" w:right="0" w:firstLine="567"/>
-        <w:jc w:val="both"/>
-        <w:rPr>
-          <w:rFonts w:ascii="Serif" w:hAnsi="Serif"/>
-          <w:sz w:val="20"/>
-          <w:szCs w:val="20"/>
-          <w:lang w:val="en-US"/>
-        </w:rPr>
-      </w:pPr>
-      <w:r>
-        <w:rPr>
-          <w:rFonts w:ascii="Serif" w:hAnsi="Serif"/>
-          <w:sz w:val="20"/>
-          <w:szCs w:val="20"/>
-          <w:lang w:val="en-US"/>
-        </w:rPr>
+        <w:t>By:      _______________________________</w:t>
+      </w:r>
+    </w:p>
+    <w:p>
+      <w:pPr>
+        <w:pStyle w:val="Normal"/>
+        <w:widowControl/>
+        <w:tabs>
+          <w:tab w:val="clear" w:pos="720"/>
+          <w:tab w:val="left" w:pos="0" w:leader="none"/>
+        </w:tabs>
+        <w:suppressAutoHyphens w:val="true"/>
+        <w:bidi w:val="0"/>
+        <w:spacing w:lineRule="auto" w:line="360" w:before="0" w:after="0"/>
+        <w:ind w:left="4082" w:right="0" w:hanging="0"/>
+        <w:jc w:val="left"/>
+        <w:rPr>
+          <w:lang w:val="en-US"/>
+        </w:rPr>
+      </w:pPr>
+      <w:r>
+        <w:rPr>
+          <w:rFonts w:ascii="Serif" w:hAnsi="Serif"/>
+          <w:sz w:val="20"/>
+          <w:szCs w:val="20"/>
+          <w:lang w:val="en-US"/>
+        </w:rPr>
+        <w:t>Name: _______________________________</w:t>
+      </w:r>
+    </w:p>
+    <w:p>
+      <w:pPr>
+        <w:pStyle w:val="Normal"/>
+        <w:widowControl/>
+        <w:tabs>
+          <w:tab w:val="clear" w:pos="720"/>
+          <w:tab w:val="left" w:pos="0" w:leader="none"/>
+        </w:tabs>
+        <w:suppressAutoHyphens w:val="true"/>
+        <w:bidi w:val="0"/>
+        <w:spacing w:lineRule="auto" w:line="360" w:before="0" w:after="0"/>
+        <w:ind w:left="4082" w:right="0" w:hanging="0"/>
+        <w:jc w:val="left"/>
+        <w:rPr>
+          <w:lang w:val="en-US"/>
+        </w:rPr>
+      </w:pPr>
+      <w:r>
+        <w:rPr>
+          <w:rFonts w:ascii="Serif" w:hAnsi="Serif"/>
+          <w:sz w:val="20"/>
+          <w:szCs w:val="20"/>
+          <w:lang w:val="en-US"/>
+        </w:rPr>
+        <w:t>Title:   _______________________________</w:t>
       </w:r>
       <w:r>
         <w:br w:type="page"/>
@@ -3024,7 +3060,7 @@
         <w:widowControl/>
         <w:numPr>
           <w:ilvl w:val="0"/>
-          <w:numId w:val="4"/>
+          <w:numId w:val="3"/>
         </w:numPr>
         <w:suppressAutoHyphens w:val="true"/>
         <w:bidi w:val="0"/>
@@ -3124,76 +3160,22 @@
         <w:suppressAutoHyphens w:val="true"/>
         <w:bidi w:val="0"/>
         <w:spacing w:lineRule="auto" w:line="360" w:before="0" w:after="0"/>
-        <w:ind w:left="776" w:right="0" w:hanging="0"/>
-        <w:jc w:val="both"/>
-        <w:rPr>
-          <w:rFonts w:ascii="Serif" w:hAnsi="Serif"/>
-          <w:sz w:val="20"/>
-          <w:szCs w:val="20"/>
-          <w:lang w:val="en-US"/>
-        </w:rPr>
-      </w:pPr>
-      <w:r>
-        <w:rPr>
-          <w:rFonts w:ascii="Serif" w:hAnsi="Serif"/>
-          <w:sz w:val="20"/>
-          <w:szCs w:val="20"/>
-          <w:lang w:val="en-US"/>
-        </w:rPr>
-      </w:r>
-    </w:p>
-    <w:p>
-      <w:pPr>
-        <w:pStyle w:val="Normal"/>
-        <w:widowControl/>
-        <w:numPr>
-          <w:ilvl w:val="1"/>
-          <w:numId w:val="4"/>
-        </w:numPr>
-        <w:suppressAutoHyphens w:val="true"/>
-        <w:bidi w:val="0"/>
-        <w:spacing w:lineRule="auto" w:line="360" w:before="0" w:after="0"/>
-        <w:ind w:left="2608" w:right="0" w:hanging="624"/>
-        <w:jc w:val="both"/>
-        <w:rPr>
-          <w:lang w:val="en-US"/>
-        </w:rPr>
-      </w:pPr>
-      <w:r>
-        <w:rPr>
-          <w:rFonts w:ascii="Serif" w:hAnsi="Serif"/>
-          <w:sz w:val="20"/>
-          <w:szCs w:val="20"/>
-          <w:lang w:val="en-US"/>
-        </w:rPr>
-        <w:t xml:space="preserve">Display of Logo. The PSF will display Sponsor’s logo and other agreed-upon identifying information on www.python.org, and on any marketing and promotional media made by the PSF in connection with the Programs, solely for the purpose of acknowledging Sponsor as a sponsor of the Programs in a manner (placement, form, content, etc.) reasonably determined by the PSF in its sole discretion. Sponsor agrees to provide all the necessary content and materials for use in connection with such display. </w:t>
-      </w:r>
-    </w:p>
-    <w:p>
-      <w:pPr>
-        <w:pStyle w:val="Normal"/>
-        <w:widowControl/>
-        <w:numPr>
-          <w:ilvl w:val="1"/>
-          <w:numId w:val="4"/>
-        </w:numPr>
-        <w:suppressAutoHyphens w:val="true"/>
-        <w:bidi w:val="0"/>
-        <w:spacing w:lineRule="auto" w:line="360" w:before="0" w:after="0"/>
-        <w:ind w:left="2608" w:right="0" w:hanging="624"/>
-        <w:jc w:val="both"/>
-        <w:rPr>
-          <w:lang w:val="en-US"/>
-        </w:rPr>
-      </w:pPr>
-      <w:r>
-        <w:rPr>
-          <w:rFonts w:ascii="Serif" w:hAnsi="Serif"/>
-          <w:sz w:val="20"/>
-          <w:szCs w:val="20"/>
-          <w:lang w:val="en-US"/>
-        </w:rPr>
-        <w:t>[Other use or Acknowledgement.]</w:t>
+        <w:ind w:left="1440" w:right="0" w:hanging="0"/>
+        <w:jc w:val="both"/>
+        <w:rPr>
+          <w:lang w:val="en-US"/>
+        </w:rPr>
+      </w:pPr>
+      <w:r>
+        <w:rPr>
+          <w:rFonts w:ascii="Serif" w:hAnsi="Serif"/>
+          <w:sz w:val="20"/>
+          <w:szCs w:val="20"/>
+          <w:lang w:val="en-US"/>
+        </w:rPr>
+        <w:t>a)</w:t>
+        <w:tab/>
+        <w:t>Display of Logo. The PSF will display Sponsor’s logo and other agreed-upon identifying information on www.python.org, and on any marketing and promotional media made by the PSF in connection with the Programs, solely for the purpose of acknowledging Sponsor as a sponsor of the Programs in a manner (placement, form, content, etc.) reasonably determined by the PSF in its sole discretion. Sponsor agrees to provide all the necessary content and materials for use in connection with such display.</w:t>
       </w:r>
     </w:p>
     <w:p>
@@ -3207,22 +3189,32 @@
         <w:suppressAutoHyphens w:val="true"/>
         <w:bidi w:val="0"/>
         <w:spacing w:lineRule="auto" w:line="360" w:before="0" w:after="0"/>
-        <w:ind w:left="3064" w:right="0" w:hanging="0"/>
-        <w:jc w:val="both"/>
-        <w:rPr>
-          <w:rFonts w:ascii="Serif" w:hAnsi="Serif"/>
-          <w:sz w:val="20"/>
-          <w:szCs w:val="20"/>
-          <w:lang w:val="en-US"/>
-        </w:rPr>
-      </w:pPr>
-      <w:r>
-        <w:rPr>
-          <w:rFonts w:ascii="Serif" w:hAnsi="Serif"/>
-          <w:sz w:val="20"/>
-          <w:szCs w:val="20"/>
-          <w:lang w:val="en-US"/>
-        </w:rPr>
+        <w:ind w:left="1440" w:right="0" w:hanging="0"/>
+        <w:jc w:val="both"/>
+        <w:rPr>
+          <w:lang w:val="en-US"/>
+        </w:rPr>
+      </w:pPr>
+      <w:r>
+        <w:rPr>
+          <w:rFonts w:ascii="Serif" w:hAnsi="Serif"/>
+          <w:b w:val="false"/>
+          <w:i w:val="false"/>
+          <w:caps w:val="false"/>
+          <w:smallCaps w:val="false"/>
+          <w:strike w:val="false"/>
+          <w:dstrike w:val="false"/>
+          <w:color w:val="00000A"/>
+          <w:sz w:val="20"/>
+          <w:szCs w:val="20"/>
+          <w:u w:val="none"/>
+          <w:effect w:val="none"/>
+          <w:shd w:fill="auto" w:val="clear"/>
+          <w:lang w:val="en-US"/>
+        </w:rPr>
+        <w:t xml:space="preserve">b) </w:t>
+        <w:tab/>
+        <w:t>Additional acknowledgment as provided in Sponsor Benefits.</w:t>
       </w:r>
     </w:p>
     <w:p>
@@ -3231,7 +3223,7 @@
         <w:widowControl/>
         <w:numPr>
           <w:ilvl w:val="0"/>
-          <w:numId w:val="4"/>
+          <w:numId w:val="3"/>
         </w:numPr>
         <w:suppressAutoHyphens w:val="true"/>
         <w:bidi w:val="0"/>
@@ -3270,7 +3262,7 @@
         <w:widowControl/>
         <w:numPr>
           <w:ilvl w:val="0"/>
-          <w:numId w:val="4"/>
+          <w:numId w:val="3"/>
         </w:numPr>
         <w:suppressAutoHyphens w:val="true"/>
         <w:bidi w:val="0"/>
@@ -3309,7 +3301,7 @@
         <w:widowControl/>
         <w:numPr>
           <w:ilvl w:val="0"/>
-          <w:numId w:val="4"/>
+          <w:numId w:val="3"/>
         </w:numPr>
         <w:suppressAutoHyphens w:val="true"/>
         <w:bidi w:val="0"/>
@@ -3348,7 +3340,7 @@
         <w:widowControl/>
         <w:numPr>
           <w:ilvl w:val="0"/>
-          <w:numId w:val="4"/>
+          <w:numId w:val="3"/>
         </w:numPr>
         <w:suppressAutoHyphens w:val="true"/>
         <w:bidi w:val="0"/>
@@ -3465,7 +3457,7 @@
         <w:widowControl/>
         <w:numPr>
           <w:ilvl w:val="0"/>
-          <w:numId w:val="4"/>
+          <w:numId w:val="3"/>
         </w:numPr>
         <w:suppressAutoHyphens w:val="true"/>
         <w:bidi w:val="0"/>
@@ -3551,125 +3543,6 @@
   <w:abstractNum w:abstractNumId="1">
     <w:lvl w:ilvl="0">
       <w:start w:val="1"/>
-      <w:numFmt w:val="none"/>
-      <w:suff w:val="nothing"/>
-      <w:lvlText w:val=""/>
-      <w:lvlJc w:val="left"/>
-      <w:pPr>
-        <w:tabs>
-          <w:tab w:val="num" w:pos="0"/>
-        </w:tabs>
-        <w:ind w:left="0" w:hanging="0"/>
-      </w:pPr>
-    </w:lvl>
-    <w:lvl w:ilvl="1">
-      <w:start w:val="1"/>
-      <w:numFmt w:val="none"/>
-      <w:suff w:val="nothing"/>
-      <w:lvlText w:val=""/>
-      <w:lvlJc w:val="left"/>
-      <w:pPr>
-        <w:tabs>
-          <w:tab w:val="num" w:pos="0"/>
-        </w:tabs>
-        <w:ind w:left="0" w:hanging="0"/>
-      </w:pPr>
-    </w:lvl>
-    <w:lvl w:ilvl="2">
-      <w:start w:val="1"/>
-      <w:numFmt w:val="none"/>
-      <w:suff w:val="nothing"/>
-      <w:lvlText w:val=""/>
-      <w:lvlJc w:val="left"/>
-      <w:pPr>
-        <w:tabs>
-          <w:tab w:val="num" w:pos="0"/>
-        </w:tabs>
-        <w:ind w:left="0" w:hanging="0"/>
-      </w:pPr>
-    </w:lvl>
-    <w:lvl w:ilvl="3">
-      <w:start w:val="1"/>
-      <w:numFmt w:val="none"/>
-      <w:suff w:val="nothing"/>
-      <w:lvlText w:val=""/>
-      <w:lvlJc w:val="left"/>
-      <w:pPr>
-        <w:tabs>
-          <w:tab w:val="num" w:pos="0"/>
-        </w:tabs>
-        <w:ind w:left="0" w:hanging="0"/>
-      </w:pPr>
-    </w:lvl>
-    <w:lvl w:ilvl="4">
-      <w:start w:val="1"/>
-      <w:numFmt w:val="none"/>
-      <w:suff w:val="nothing"/>
-      <w:lvlText w:val=""/>
-      <w:lvlJc w:val="left"/>
-      <w:pPr>
-        <w:tabs>
-          <w:tab w:val="num" w:pos="0"/>
-        </w:tabs>
-        <w:ind w:left="0" w:hanging="0"/>
-      </w:pPr>
-    </w:lvl>
-    <w:lvl w:ilvl="5">
-      <w:start w:val="1"/>
-      <w:numFmt w:val="none"/>
-      <w:suff w:val="nothing"/>
-      <w:lvlText w:val=""/>
-      <w:lvlJc w:val="left"/>
-      <w:pPr>
-        <w:tabs>
-          <w:tab w:val="num" w:pos="0"/>
-        </w:tabs>
-        <w:ind w:left="0" w:hanging="0"/>
-      </w:pPr>
-    </w:lvl>
-    <w:lvl w:ilvl="6">
-      <w:start w:val="1"/>
-      <w:numFmt w:val="none"/>
-      <w:suff w:val="nothing"/>
-      <w:lvlText w:val=""/>
-      <w:lvlJc w:val="left"/>
-      <w:pPr>
-        <w:tabs>
-          <w:tab w:val="num" w:pos="0"/>
-        </w:tabs>
-        <w:ind w:left="0" w:hanging="0"/>
-      </w:pPr>
-    </w:lvl>
-    <w:lvl w:ilvl="7">
-      <w:start w:val="1"/>
-      <w:numFmt w:val="none"/>
-      <w:suff w:val="nothing"/>
-      <w:lvlText w:val=""/>
-      <w:lvlJc w:val="left"/>
-      <w:pPr>
-        <w:tabs>
-          <w:tab w:val="num" w:pos="0"/>
-        </w:tabs>
-        <w:ind w:left="0" w:hanging="0"/>
-      </w:pPr>
-    </w:lvl>
-    <w:lvl w:ilvl="8">
-      <w:start w:val="1"/>
-      <w:numFmt w:val="none"/>
-      <w:suff w:val="nothing"/>
-      <w:lvlText w:val=""/>
-      <w:lvlJc w:val="left"/>
-      <w:pPr>
-        <w:tabs>
-          <w:tab w:val="num" w:pos="0"/>
-        </w:tabs>
-        <w:ind w:left="0" w:hanging="0"/>
-      </w:pPr>
-    </w:lvl>
-  </w:abstractNum>
-  <w:abstractNum w:abstractNumId="2">
-    <w:lvl w:ilvl="0">
-      <w:start w:val="1"/>
       <w:numFmt w:val="decimal"/>
       <w:lvlText w:val=" %1."/>
       <w:lvlJc w:val="left"/>
@@ -3679,6 +3552,7 @@
         </w:tabs>
         <w:ind w:left="720" w:hanging="360"/>
       </w:pPr>
+      <w:rPr/>
     </w:lvl>
     <w:lvl w:ilvl="1">
       <w:start w:val="1"/>
@@ -3691,6 +3565,7 @@
         </w:tabs>
         <w:ind w:left="1080" w:hanging="360"/>
       </w:pPr>
+      <w:rPr/>
     </w:lvl>
     <w:lvl w:ilvl="2">
       <w:start w:val="1"/>
@@ -3798,9 +3673,9 @@
       </w:rPr>
     </w:lvl>
   </w:abstractNum>
-  <w:abstractNum w:abstractNumId="3">
+  <w:abstractNum w:abstractNumId="2">
     <w:lvl w:ilvl="0">
-      <w:start w:val="19"/>
+      <w:start w:val="20"/>
       <w:numFmt w:val="decimal"/>
       <w:lvlText w:val="%1."/>
       <w:lvlJc w:val="left"/>
@@ -3810,6 +3685,7 @@
         </w:tabs>
         <w:ind w:left="720" w:hanging="360"/>
       </w:pPr>
+      <w:rPr/>
     </w:lvl>
     <w:lvl w:ilvl="1">
       <w:start w:val="1"/>
@@ -3822,6 +3698,7 @@
         </w:tabs>
         <w:ind w:left="1080" w:hanging="360"/>
       </w:pPr>
+      <w:rPr/>
     </w:lvl>
     <w:lvl w:ilvl="2">
       <w:start w:val="1"/>
@@ -3834,6 +3711,7 @@
         </w:tabs>
         <w:ind w:left="1440" w:hanging="360"/>
       </w:pPr>
+      <w:rPr/>
     </w:lvl>
     <w:lvl w:ilvl="3">
       <w:start w:val="1"/>
@@ -3846,6 +3724,7 @@
         </w:tabs>
         <w:ind w:left="1800" w:hanging="360"/>
       </w:pPr>
+      <w:rPr/>
     </w:lvl>
     <w:lvl w:ilvl="4">
       <w:start w:val="1"/>
@@ -3858,6 +3737,7 @@
         </w:tabs>
         <w:ind w:left="2160" w:hanging="360"/>
       </w:pPr>
+      <w:rPr/>
     </w:lvl>
     <w:lvl w:ilvl="5">
       <w:start w:val="1"/>
@@ -3870,6 +3750,7 @@
         </w:tabs>
         <w:ind w:left="2520" w:hanging="360"/>
       </w:pPr>
+      <w:rPr/>
     </w:lvl>
     <w:lvl w:ilvl="6">
       <w:start w:val="1"/>
@@ -3882,6 +3763,7 @@
         </w:tabs>
         <w:ind w:left="2880" w:hanging="360"/>
       </w:pPr>
+      <w:rPr/>
     </w:lvl>
     <w:lvl w:ilvl="7">
       <w:start w:val="1"/>
@@ -3894,6 +3776,7 @@
         </w:tabs>
         <w:ind w:left="3240" w:hanging="360"/>
       </w:pPr>
+      <w:rPr/>
     </w:lvl>
     <w:lvl w:ilvl="8">
       <w:start w:val="1"/>
@@ -3906,9 +3789,10 @@
         </w:tabs>
         <w:ind w:left="3600" w:hanging="360"/>
       </w:pPr>
+      <w:rPr/>
     </w:lvl>
   </w:abstractNum>
-  <w:abstractNum w:abstractNumId="4">
+  <w:abstractNum w:abstractNumId="3">
     <w:lvl w:ilvl="0">
       <w:start w:val="1"/>
       <w:numFmt w:val="decimal"/>
@@ -3920,6 +3804,7 @@
         </w:tabs>
         <w:ind w:left="720" w:hanging="360"/>
       </w:pPr>
+      <w:rPr/>
     </w:lvl>
     <w:lvl w:ilvl="1">
       <w:start w:val="1"/>
@@ -3932,6 +3817,7 @@
         </w:tabs>
         <w:ind w:left="1080" w:hanging="360"/>
       </w:pPr>
+      <w:rPr/>
     </w:lvl>
     <w:lvl w:ilvl="2">
       <w:start w:val="1"/>
@@ -4037,6 +3923,125 @@
       <w:rPr>
         <w:rFonts w:ascii="Symbol" w:hAnsi="Symbol" w:cs="Symbol" w:hint="default"/>
       </w:rPr>
+    </w:lvl>
+  </w:abstractNum>
+  <w:abstractNum w:abstractNumId="4">
+    <w:lvl w:ilvl="0">
+      <w:start w:val="1"/>
+      <w:numFmt w:val="none"/>
+      <w:suff w:val="nothing"/>
+      <w:lvlText w:val=""/>
+      <w:lvlJc w:val="left"/>
+      <w:pPr>
+        <w:tabs>
+          <w:tab w:val="num" w:pos="0"/>
+        </w:tabs>
+        <w:ind w:left="0" w:hanging="0"/>
+      </w:pPr>
+    </w:lvl>
+    <w:lvl w:ilvl="1">
+      <w:start w:val="1"/>
+      <w:numFmt w:val="none"/>
+      <w:suff w:val="nothing"/>
+      <w:lvlText w:val=""/>
+      <w:lvlJc w:val="left"/>
+      <w:pPr>
+        <w:tabs>
+          <w:tab w:val="num" w:pos="0"/>
+        </w:tabs>
+        <w:ind w:left="0" w:hanging="0"/>
+      </w:pPr>
+    </w:lvl>
+    <w:lvl w:ilvl="2">
+      <w:start w:val="1"/>
+      <w:numFmt w:val="none"/>
+      <w:suff w:val="nothing"/>
+      <w:lvlText w:val=""/>
+      <w:lvlJc w:val="left"/>
+      <w:pPr>
+        <w:tabs>
+          <w:tab w:val="num" w:pos="0"/>
+        </w:tabs>
+        <w:ind w:left="0" w:hanging="0"/>
+      </w:pPr>
+    </w:lvl>
+    <w:lvl w:ilvl="3">
+      <w:start w:val="1"/>
+      <w:numFmt w:val="none"/>
+      <w:suff w:val="nothing"/>
+      <w:lvlText w:val=""/>
+      <w:lvlJc w:val="left"/>
+      <w:pPr>
+        <w:tabs>
+          <w:tab w:val="num" w:pos="0"/>
+        </w:tabs>
+        <w:ind w:left="0" w:hanging="0"/>
+      </w:pPr>
+    </w:lvl>
+    <w:lvl w:ilvl="4">
+      <w:start w:val="1"/>
+      <w:numFmt w:val="none"/>
+      <w:suff w:val="nothing"/>
+      <w:lvlText w:val=""/>
+      <w:lvlJc w:val="left"/>
+      <w:pPr>
+        <w:tabs>
+          <w:tab w:val="num" w:pos="0"/>
+        </w:tabs>
+        <w:ind w:left="0" w:hanging="0"/>
+      </w:pPr>
+    </w:lvl>
+    <w:lvl w:ilvl="5">
+      <w:start w:val="1"/>
+      <w:numFmt w:val="none"/>
+      <w:suff w:val="nothing"/>
+      <w:lvlText w:val=""/>
+      <w:lvlJc w:val="left"/>
+      <w:pPr>
+        <w:tabs>
+          <w:tab w:val="num" w:pos="0"/>
+        </w:tabs>
+        <w:ind w:left="0" w:hanging="0"/>
+      </w:pPr>
+    </w:lvl>
+    <w:lvl w:ilvl="6">
+      <w:start w:val="1"/>
+      <w:numFmt w:val="none"/>
+      <w:suff w:val="nothing"/>
+      <w:lvlText w:val=""/>
+      <w:lvlJc w:val="left"/>
+      <w:pPr>
+        <w:tabs>
+          <w:tab w:val="num" w:pos="0"/>
+        </w:tabs>
+        <w:ind w:left="0" w:hanging="0"/>
+      </w:pPr>
+    </w:lvl>
+    <w:lvl w:ilvl="7">
+      <w:start w:val="1"/>
+      <w:numFmt w:val="none"/>
+      <w:suff w:val="nothing"/>
+      <w:lvlText w:val=""/>
+      <w:lvlJc w:val="left"/>
+      <w:pPr>
+        <w:tabs>
+          <w:tab w:val="num" w:pos="0"/>
+        </w:tabs>
+        <w:ind w:left="0" w:hanging="0"/>
+      </w:pPr>
+    </w:lvl>
+    <w:lvl w:ilvl="8">
+      <w:start w:val="1"/>
+      <w:numFmt w:val="none"/>
+      <w:suff w:val="nothing"/>
+      <w:lvlText w:val=""/>
+      <w:lvlJc w:val="left"/>
+      <w:pPr>
+        <w:tabs>
+          <w:tab w:val="num" w:pos="0"/>
+        </w:tabs>
+        <w:ind w:left="0" w:hanging="0"/>
+      </w:pPr>
     </w:lvl>
   </w:abstractNum>
   <w:num w:numId="1">
@@ -4111,6 +4116,10 @@
       <w:u w:val="single"/>
       <w:lang w:eastAsia="zxx" w:bidi="zxx"/>
     </w:rPr>
+  </w:style>
+  <w:style w:type="character" w:styleId="LineNumbering">
+    <w:name w:val="Line Number"/>
+    <w:rPr/>
   </w:style>
   <w:style w:type="paragraph" w:styleId="Heading">
     <w:name w:val="Heading"/>
@@ -4183,5 +4192,27 @@
       <w:szCs w:val="20"/>
     </w:rPr>
   </w:style>
+  <w:style w:type="paragraph" w:styleId="HeaderandFooter">
+    <w:name w:val="Header and Footer"/>
+    <w:basedOn w:val="Normal"/>
+    <w:qFormat/>
+    <w:pPr>
+      <w:suppressLineNumbers/>
+      <w:tabs>
+        <w:tab w:val="clear" w:pos="720"/>
+        <w:tab w:val="center" w:pos="4819" w:leader="none"/>
+        <w:tab w:val="right" w:pos="9638" w:leader="none"/>
+      </w:tabs>
+    </w:pPr>
+    <w:rPr/>
+  </w:style>
+  <w:style w:type="paragraph" w:styleId="Footer">
+    <w:name w:val="Footer"/>
+    <w:basedOn w:val="HeaderandFooter"/>
+    <w:pPr>
+      <w:suppressLineNumbers/>
+    </w:pPr>
+    <w:rPr/>
+  </w:style>
 </w:styles>
 </file>
</xml_diff>

<commit_message>
update sponsor contract with new info, fix sponsorship year
</commit_message>
<xml_diff>
--- a/templates/sponsors/admin/contract-template.docx
+++ b/templates/sponsors/admin/contract-template.docx
@@ -2030,17 +2030,31 @@
         <w:ind w:left="2160" w:right="0" w:hanging="0"/>
         <w:jc w:val="left"/>
         <w:rPr>
-          <w:lang w:val="en-US"/>
-        </w:rPr>
-      </w:pPr>
-      <w:r>
-        <w:rPr>
-          <w:rFonts w:ascii="Serif" w:hAnsi="Serif"/>
-          <w:sz w:val="20"/>
-          <w:szCs w:val="20"/>
-          <w:lang w:val="en-US"/>
-        </w:rPr>
-        <w:t>Fleming Petenko Law</w:t>
+          <w:rFonts w:ascii="Serif" w:hAnsi="Serif"/>
+          <w:sz w:val="20"/>
+          <w:szCs w:val="20"/>
+          <w:lang w:val="en-US"/>
+        </w:rPr>
+      </w:pPr>
+      <w:r>
+        <w:rPr>
+          <w:rFonts w:ascii="Serif" w:hAnsi="Serif"/>
+          <w:b w:val="false"/>
+          <w:i w:val="false"/>
+          <w:caps w:val="false"/>
+          <w:smallCaps w:val="false"/>
+          <w:strike w:val="false"/>
+          <w:dstrike w:val="false"/>
+          <w:color w:val="00000A"/>
+          <w:spacing w:val="0"/>
+          <w:sz w:val="20"/>
+          <w:szCs w:val="20"/>
+          <w:u w:val="none"/>
+          <w:effect w:val="none"/>
+          <w:shd w:fill="auto" w:val="clear"/>
+          <w:lang w:val="en-US"/>
+        </w:rPr>
+        <w:t>Archer &amp; Greiner, P.C.</w:t>
       </w:r>
     </w:p>
     <w:p>
@@ -2053,17 +2067,31 @@
         <w:ind w:left="2160" w:right="0" w:hanging="0"/>
         <w:jc w:val="left"/>
         <w:rPr>
-          <w:lang w:val="en-US"/>
-        </w:rPr>
-      </w:pPr>
-      <w:r>
-        <w:rPr>
-          <w:rFonts w:ascii="Serif" w:hAnsi="Serif"/>
-          <w:sz w:val="20"/>
-          <w:szCs w:val="20"/>
-          <w:lang w:val="en-US"/>
-        </w:rPr>
-        <w:t>1800 John F. Kennedy Blvd</w:t>
+          <w:rFonts w:ascii="Serif" w:hAnsi="Serif"/>
+          <w:sz w:val="20"/>
+          <w:szCs w:val="20"/>
+          <w:lang w:val="en-US"/>
+        </w:rPr>
+      </w:pPr>
+      <w:r>
+        <w:rPr>
+          <w:rFonts w:ascii="Serif" w:hAnsi="Serif"/>
+          <w:b w:val="false"/>
+          <w:i w:val="false"/>
+          <w:caps w:val="false"/>
+          <w:smallCaps w:val="false"/>
+          <w:strike w:val="false"/>
+          <w:dstrike w:val="false"/>
+          <w:color w:val="00000A"/>
+          <w:spacing w:val="0"/>
+          <w:sz w:val="20"/>
+          <w:szCs w:val="20"/>
+          <w:u w:val="none"/>
+          <w:effect w:val="none"/>
+          <w:shd w:fill="auto" w:val="clear"/>
+          <w:lang w:val="en-US"/>
+        </w:rPr>
+        <w:t>Attention: Noel Fleming</w:t>
       </w:r>
     </w:p>
     <w:p>
@@ -2076,17 +2104,31 @@
         <w:ind w:left="2160" w:right="0" w:hanging="0"/>
         <w:jc w:val="left"/>
         <w:rPr>
-          <w:lang w:val="en-US"/>
-        </w:rPr>
-      </w:pPr>
-      <w:r>
-        <w:rPr>
-          <w:rFonts w:ascii="Serif" w:hAnsi="Serif"/>
-          <w:sz w:val="20"/>
-          <w:szCs w:val="20"/>
-          <w:lang w:val="en-US"/>
-        </w:rPr>
-        <w:t>Suite 904</w:t>
+          <w:rFonts w:ascii="Serif" w:hAnsi="Serif"/>
+          <w:sz w:val="20"/>
+          <w:szCs w:val="20"/>
+          <w:lang w:val="en-US"/>
+        </w:rPr>
+      </w:pPr>
+      <w:r>
+        <w:rPr>
+          <w:rFonts w:ascii="Serif" w:hAnsi="Serif"/>
+          <w:b w:val="false"/>
+          <w:i w:val="false"/>
+          <w:caps w:val="false"/>
+          <w:smallCaps w:val="false"/>
+          <w:strike w:val="false"/>
+          <w:dstrike w:val="false"/>
+          <w:color w:val="00000A"/>
+          <w:spacing w:val="0"/>
+          <w:sz w:val="20"/>
+          <w:szCs w:val="20"/>
+          <w:u w:val="none"/>
+          <w:effect w:val="none"/>
+          <w:shd w:fill="auto" w:val="clear"/>
+          <w:lang w:val="en-US"/>
+        </w:rPr>
+        <w:t>Three Logan Square</w:t>
       </w:r>
     </w:p>
     <w:p>
@@ -2099,17 +2141,31 @@
         <w:ind w:left="2160" w:right="0" w:hanging="0"/>
         <w:jc w:val="left"/>
         <w:rPr>
-          <w:lang w:val="en-US"/>
-        </w:rPr>
-      </w:pPr>
-      <w:r>
-        <w:rPr>
-          <w:rFonts w:ascii="Serif" w:hAnsi="Serif"/>
-          <w:sz w:val="20"/>
-          <w:szCs w:val="20"/>
-          <w:lang w:val="en-US"/>
-        </w:rPr>
-        <w:t>Philadelphia, PA 19103 USA</w:t>
+          <w:rFonts w:ascii="Serif" w:hAnsi="Serif"/>
+          <w:sz w:val="20"/>
+          <w:szCs w:val="20"/>
+          <w:lang w:val="en-US"/>
+        </w:rPr>
+      </w:pPr>
+      <w:r>
+        <w:rPr>
+          <w:rFonts w:ascii="Serif" w:hAnsi="Serif"/>
+          <w:b w:val="false"/>
+          <w:i w:val="false"/>
+          <w:caps w:val="false"/>
+          <w:smallCaps w:val="false"/>
+          <w:strike w:val="false"/>
+          <w:dstrike w:val="false"/>
+          <w:color w:val="00000A"/>
+          <w:spacing w:val="0"/>
+          <w:sz w:val="20"/>
+          <w:szCs w:val="20"/>
+          <w:u w:val="none"/>
+          <w:effect w:val="none"/>
+          <w:shd w:fill="auto" w:val="clear"/>
+          <w:lang w:val="en-US"/>
+        </w:rPr>
+        <w:t>1717 Arch Street, Suite 3500</w:t>
       </w:r>
     </w:p>
     <w:p>
@@ -2122,17 +2178,31 @@
         <w:ind w:left="2160" w:right="0" w:hanging="0"/>
         <w:jc w:val="left"/>
         <w:rPr>
-          <w:lang w:val="en-US"/>
-        </w:rPr>
-      </w:pPr>
-      <w:r>
-        <w:rPr>
-          <w:rFonts w:ascii="Serif" w:hAnsi="Serif"/>
-          <w:sz w:val="20"/>
-          <w:szCs w:val="20"/>
-          <w:lang w:val="en-US"/>
-        </w:rPr>
-        <w:t>Facsimile: (267) 422-9864</w:t>
+          <w:rFonts w:ascii="Serif" w:hAnsi="Serif"/>
+          <w:sz w:val="20"/>
+          <w:szCs w:val="20"/>
+          <w:lang w:val="en-US"/>
+        </w:rPr>
+      </w:pPr>
+      <w:r>
+        <w:rPr>
+          <w:rFonts w:ascii="Serif" w:hAnsi="Serif"/>
+          <w:b w:val="false"/>
+          <w:i w:val="false"/>
+          <w:caps w:val="false"/>
+          <w:smallCaps w:val="false"/>
+          <w:strike w:val="false"/>
+          <w:dstrike w:val="false"/>
+          <w:color w:val="00000A"/>
+          <w:spacing w:val="0"/>
+          <w:sz w:val="20"/>
+          <w:szCs w:val="20"/>
+          <w:u w:val="none"/>
+          <w:effect w:val="none"/>
+          <w:shd w:fill="auto" w:val="clear"/>
+          <w:lang w:val="en-US"/>
+        </w:rPr>
+        <w:t>Philadelphia, PA 19103 USA</w:t>
       </w:r>
     </w:p>
     <w:p>
@@ -2144,41 +2214,101 @@
         <w:spacing w:lineRule="auto" w:line="360" w:before="0" w:after="0"/>
         <w:ind w:left="2160" w:right="0" w:hanging="0"/>
         <w:jc w:val="left"/>
-        <w:rPr/>
-      </w:pPr>
-      <w:r>
-        <w:rPr>
-          <w:rFonts w:ascii="Serif" w:hAnsi="Serif"/>
-          <w:sz w:val="20"/>
-          <w:szCs w:val="20"/>
+        <w:rPr>
+          <w:rFonts w:ascii="Serif" w:hAnsi="Serif"/>
+          <w:sz w:val="20"/>
+          <w:szCs w:val="20"/>
+          <w:lang w:val="en-US"/>
+        </w:rPr>
+      </w:pPr>
+      <w:r>
+        <w:rPr>
+          <w:rFonts w:ascii="Serif" w:hAnsi="Serif"/>
+          <w:b w:val="false"/>
+          <w:i w:val="false"/>
+          <w:caps w:val="false"/>
+          <w:smallCaps w:val="false"/>
+          <w:strike w:val="false"/>
+          <w:dstrike w:val="false"/>
+          <w:color w:val="00000A"/>
+          <w:spacing w:val="0"/>
+          <w:sz w:val="20"/>
+          <w:szCs w:val="20"/>
+          <w:u w:val="none"/>
+          <w:effect w:val="none"/>
+          <w:shd w:fill="auto" w:val="clear"/>
+          <w:lang w:val="en-US"/>
+        </w:rPr>
+        <w:t>Facsimile: (215) 963-9999</w:t>
+      </w:r>
+    </w:p>
+    <w:p>
+      <w:pPr>
+        <w:pStyle w:val="Normal"/>
+        <w:widowControl/>
+        <w:suppressAutoHyphens w:val="true"/>
+        <w:bidi w:val="0"/>
+        <w:spacing w:lineRule="auto" w:line="360" w:before="0" w:after="0"/>
+        <w:ind w:left="2160" w:right="0" w:hanging="0"/>
+        <w:jc w:val="left"/>
+        <w:rPr>
+          <w:lang w:val="en-US"/>
+        </w:rPr>
+      </w:pPr>
+      <w:r>
+        <w:rPr>
+          <w:rFonts w:ascii="Serif" w:hAnsi="Serif"/>
+          <w:b w:val="false"/>
+          <w:i w:val="false"/>
+          <w:caps w:val="false"/>
+          <w:smallCaps w:val="false"/>
+          <w:strike w:val="false"/>
+          <w:dstrike w:val="false"/>
+          <w:color w:val="00000A"/>
+          <w:spacing w:val="0"/>
+          <w:sz w:val="20"/>
+          <w:szCs w:val="20"/>
+          <w:u w:val="none"/>
+          <w:effect w:val="none"/>
+          <w:shd w:fill="auto" w:val="clear"/>
           <w:lang w:val="en-US"/>
         </w:rPr>
         <w:t xml:space="preserve">Email: </w:t>
       </w:r>
-      <w:r>
-        <w:rPr>
-          <w:rStyle w:val="InternetLink"/>
-          <w:rFonts w:ascii="Serif" w:hAnsi="Serif"/>
-          <w:sz w:val="20"/>
-          <w:szCs w:val="20"/>
-          <w:lang w:val="en-US"/>
-        </w:rPr>
-        <w:t>info@nonprofitlawllc.com</w:t>
-      </w:r>
-    </w:p>
-    <w:p>
-      <w:pPr>
-        <w:pStyle w:val="Normal"/>
-        <w:widowControl/>
-        <w:suppressAutoHyphens w:val="true"/>
-        <w:bidi w:val="0"/>
-        <w:spacing w:lineRule="auto" w:line="360" w:before="0" w:after="0"/>
-        <w:ind w:left="1440" w:right="0" w:hanging="0"/>
-        <w:jc w:val="both"/>
-        <w:rPr>
-          <w:rFonts w:ascii="Serif" w:hAnsi="Serif"/>
-          <w:sz w:val="20"/>
-          <w:szCs w:val="20"/>
+      <w:hyperlink r:id="rId5">
+        <w:r>
+          <w:rPr>
+            <w:rStyle w:val="InternetLink"/>
+            <w:rFonts w:ascii="Serif" w:hAnsi="Serif"/>
+            <w:b w:val="false"/>
+            <w:i w:val="false"/>
+            <w:caps w:val="false"/>
+            <w:smallCaps w:val="false"/>
+            <w:strike w:val="false"/>
+            <w:dstrike w:val="false"/>
+            <w:color w:val="00000A"/>
+            <w:spacing w:val="0"/>
+            <w:sz w:val="20"/>
+            <w:szCs w:val="20"/>
+            <w:u w:val="none"/>
+            <w:effect w:val="none"/>
+            <w:shd w:fill="auto" w:val="clear"/>
+            <w:lang w:val="en-US"/>
+          </w:rPr>
+          <w:t>nfleming@archerlaw.com</w:t>
+        </w:r>
+      </w:hyperlink>
+    </w:p>
+    <w:p>
+      <w:pPr>
+        <w:pStyle w:val="Normal"/>
+        <w:widowControl/>
+        <w:suppressAutoHyphens w:val="true"/>
+        <w:bidi w:val="0"/>
+        <w:spacing w:lineRule="auto" w:line="360" w:before="0" w:after="0"/>
+        <w:ind w:left="2160" w:right="0" w:hanging="0"/>
+        <w:jc w:val="left"/>
+        <w:rPr>
           <w:lang w:val="en-US"/>
         </w:rPr>
       </w:pPr>
@@ -3090,7 +3220,25 @@
           <w:szCs w:val="20"/>
           <w:lang w:val="en-US"/>
         </w:rPr>
-        <w:t>. During the Term of this Agreement, in return for the Sponsorship Payment, the PSF agrees to identify and acknowledge Sponsor as a {{start_date.strftime(“%Y”)}} {{sponsorship.level_name}} Sponsor of the Programs and of the PSF, in accordance with the United States Internal Revenue Service guidance applicable to qualified sponsorship payments.</w:t>
+        <w:t>. During the Term of this Agreement, in return for the Sponsorship Payment, the PSF agrees to identify and acknowledge Sponsor as a {{</w:t>
+      </w:r>
+      <w:r>
+        <w:rPr>
+          <w:rFonts w:ascii="Serif" w:hAnsi="Serif"/>
+          <w:sz w:val="20"/>
+          <w:szCs w:val="20"/>
+          <w:lang w:val="en-US"/>
+        </w:rPr>
+        <w:t>sponsorship.year</w:t>
+      </w:r>
+      <w:r>
+        <w:rPr>
+          <w:rFonts w:ascii="Serif" w:hAnsi="Serif"/>
+          <w:sz w:val="20"/>
+          <w:szCs w:val="20"/>
+          <w:lang w:val="en-US"/>
+        </w:rPr>
+        <w:t>}} {{sponsorship.level_name}} Sponsor of the Programs and of the PSF, in accordance with the United States Internal Revenue Service guidance applicable to qualified sponsorship payments.</w:t>
       </w:r>
     </w:p>
     <w:p>

</xml_diff>